<commit_message>
add mult reg ex
</commit_message>
<xml_diff>
--- a/tables/tab_df_golf.docx
+++ b/tables/tab_df_golf.docx
@@ -74,15 +74,6 @@
               </w:pBdr>
               <w:spacing w:after="100" w:before="100" w:line="360"/>
               <w:ind w:left="100" w:right="100" w:firstLine="0" w:firstLineChars="0"/>
-              <w:rPr>
-                <w:rFonts w:ascii="Arial" w:hAnsi="Arial" w:eastAsia="Arial" w:cs="Arial"/>
-                <w:i w:val="false"/>
-                <w:b w:val="false"/>
-                <w:u w:val="none"/>
-                <w:sz w:val="22"/>
-                <w:szCs w:val="22"/>
-                <w:color w:val="000000"/>
-              </w:rPr>
             </w:pPr>
             <w:r>
               <w:rPr>
@@ -127,15 +118,6 @@
               </w:pBdr>
               <w:spacing w:after="100" w:before="100" w:line="360"/>
               <w:ind w:left="100" w:right="100" w:firstLine="0" w:firstLineChars="0"/>
-              <w:rPr>
-                <w:rFonts w:ascii="Arial" w:hAnsi="Arial" w:eastAsia="Arial" w:cs="Arial"/>
-                <w:i w:val="false"/>
-                <w:b w:val="false"/>
-                <w:u w:val="none"/>
-                <w:sz w:val="22"/>
-                <w:szCs w:val="22"/>
-                <w:color w:val="000000"/>
-              </w:rPr>
             </w:pPr>
             <w:r>
               <w:rPr>
@@ -204,15 +186,6 @@
               </w:pBdr>
               <w:spacing w:after="100" w:before="100" w:line="360"/>
               <w:ind w:left="100" w:right="100" w:firstLine="0" w:firstLineChars="0"/>
-              <w:rPr>
-                <w:rFonts w:ascii="Arial" w:hAnsi="Arial" w:eastAsia="Arial" w:cs="Arial"/>
-                <w:i w:val="false"/>
-                <w:b w:val="false"/>
-                <w:u w:val="none"/>
-                <w:sz w:val="22"/>
-                <w:szCs w:val="22"/>
-                <w:color w:val="000000"/>
-              </w:rPr>
             </w:pPr>
             <w:r>
               <w:rPr>
@@ -287,15 +260,6 @@
               </w:pBdr>
               <w:spacing w:after="100" w:before="100" w:line="120"/>
               <w:ind w:left="100" w:right="100" w:firstLine="0" w:firstLineChars="0"/>
-              <w:rPr>
-                <w:rFonts w:ascii="Arial" w:hAnsi="Arial" w:eastAsia="Arial" w:cs="Arial"/>
-                <w:i w:val="false"/>
-                <w:b w:val="false"/>
-                <w:u w:val="none"/>
-                <w:sz w:val="22"/>
-                <w:szCs w:val="22"/>
-                <w:color w:val="000000"/>
-              </w:rPr>
             </w:pPr>
             <w:r>
               <w:rPr>
@@ -340,15 +304,6 @@
               </w:pBdr>
               <w:spacing w:after="100" w:before="100" w:line="120"/>
               <w:ind w:left="100" w:right="100" w:firstLine="0" w:firstLineChars="0"/>
-              <w:rPr>
-                <w:rFonts w:ascii="Arial" w:hAnsi="Arial" w:eastAsia="Arial" w:cs="Arial"/>
-                <w:i w:val="false"/>
-                <w:b w:val="false"/>
-                <w:u w:val="none"/>
-                <w:sz w:val="22"/>
-                <w:szCs w:val="22"/>
-                <w:color w:val="000000"/>
-              </w:rPr>
             </w:pPr>
             <w:r>
               <w:rPr>
@@ -393,15 +348,6 @@
               </w:pBdr>
               <w:spacing w:after="100" w:before="100" w:line="120"/>
               <w:ind w:left="100" w:right="100" w:firstLine="0" w:firstLineChars="0"/>
-              <w:rPr>
-                <w:rFonts w:ascii="Arial" w:hAnsi="Arial" w:eastAsia="Arial" w:cs="Arial"/>
-                <w:i w:val="false"/>
-                <w:b w:val="false"/>
-                <w:u w:val="none"/>
-                <w:sz w:val="22"/>
-                <w:szCs w:val="22"/>
-                <w:color w:val="000000"/>
-              </w:rPr>
             </w:pPr>
             <w:r>
               <w:rPr>
@@ -452,15 +398,6 @@
               </w:pBdr>
               <w:spacing w:after="100" w:before="100" w:line="120"/>
               <w:ind w:left="100" w:right="100" w:firstLine="0" w:firstLineChars="0"/>
-              <w:rPr>
-                <w:rFonts w:ascii="Arial" w:hAnsi="Arial" w:eastAsia="Arial" w:cs="Arial"/>
-                <w:i w:val="false"/>
-                <w:b w:val="false"/>
-                <w:u w:val="none"/>
-                <w:sz w:val="22"/>
-                <w:szCs w:val="22"/>
-                <w:color w:val="000000"/>
-              </w:rPr>
             </w:pPr>
             <w:r>
               <w:rPr>
@@ -505,15 +442,6 @@
               </w:pBdr>
               <w:spacing w:after="100" w:before="100" w:line="120"/>
               <w:ind w:left="100" w:right="100" w:firstLine="0" w:firstLineChars="0"/>
-              <w:rPr>
-                <w:rFonts w:ascii="Arial" w:hAnsi="Arial" w:eastAsia="Arial" w:cs="Arial"/>
-                <w:i w:val="false"/>
-                <w:b w:val="false"/>
-                <w:u w:val="none"/>
-                <w:sz w:val="22"/>
-                <w:szCs w:val="22"/>
-                <w:color w:val="000000"/>
-              </w:rPr>
             </w:pPr>
             <w:r>
               <w:rPr>
@@ -558,15 +486,6 @@
               </w:pBdr>
               <w:spacing w:after="100" w:before="100" w:line="120"/>
               <w:ind w:left="100" w:right="100" w:firstLine="0" w:firstLineChars="0"/>
-              <w:rPr>
-                <w:rFonts w:ascii="Arial" w:hAnsi="Arial" w:eastAsia="Arial" w:cs="Arial"/>
-                <w:i w:val="false"/>
-                <w:b w:val="false"/>
-                <w:u w:val="none"/>
-                <w:sz w:val="22"/>
-                <w:szCs w:val="22"/>
-                <w:color w:val="000000"/>
-              </w:rPr>
             </w:pPr>
             <w:r>
               <w:rPr>
@@ -617,15 +536,6 @@
               </w:pBdr>
               <w:spacing w:after="100" w:before="100" w:line="120"/>
               <w:ind w:left="100" w:right="100" w:firstLine="0" w:firstLineChars="0"/>
-              <w:rPr>
-                <w:rFonts w:ascii="Arial" w:hAnsi="Arial" w:eastAsia="Arial" w:cs="Arial"/>
-                <w:i w:val="false"/>
-                <w:b w:val="false"/>
-                <w:u w:val="none"/>
-                <w:sz w:val="22"/>
-                <w:szCs w:val="22"/>
-                <w:color w:val="000000"/>
-              </w:rPr>
             </w:pPr>
             <w:r>
               <w:rPr>
@@ -670,15 +580,6 @@
               </w:pBdr>
               <w:spacing w:after="100" w:before="100" w:line="120"/>
               <w:ind w:left="100" w:right="100" w:firstLine="0" w:firstLineChars="0"/>
-              <w:rPr>
-                <w:rFonts w:ascii="Arial" w:hAnsi="Arial" w:eastAsia="Arial" w:cs="Arial"/>
-                <w:i w:val="false"/>
-                <w:b w:val="false"/>
-                <w:u w:val="none"/>
-                <w:sz w:val="22"/>
-                <w:szCs w:val="22"/>
-                <w:color w:val="000000"/>
-              </w:rPr>
             </w:pPr>
             <w:r>
               <w:rPr>
@@ -723,15 +624,6 @@
               </w:pBdr>
               <w:spacing w:after="100" w:before="100" w:line="120"/>
               <w:ind w:left="100" w:right="100" w:firstLine="0" w:firstLineChars="0"/>
-              <w:rPr>
-                <w:rFonts w:ascii="Arial" w:hAnsi="Arial" w:eastAsia="Arial" w:cs="Arial"/>
-                <w:i w:val="false"/>
-                <w:b w:val="false"/>
-                <w:u w:val="none"/>
-                <w:sz w:val="22"/>
-                <w:szCs w:val="22"/>
-                <w:color w:val="000000"/>
-              </w:rPr>
             </w:pPr>
             <w:r>
               <w:rPr>
@@ -782,15 +674,6 @@
               </w:pBdr>
               <w:spacing w:after="100" w:before="100" w:line="120"/>
               <w:ind w:left="100" w:right="100" w:firstLine="0" w:firstLineChars="0"/>
-              <w:rPr>
-                <w:rFonts w:ascii="Arial" w:hAnsi="Arial" w:eastAsia="Arial" w:cs="Arial"/>
-                <w:i w:val="false"/>
-                <w:b w:val="false"/>
-                <w:u w:val="none"/>
-                <w:sz w:val="22"/>
-                <w:szCs w:val="22"/>
-                <w:color w:val="000000"/>
-              </w:rPr>
             </w:pPr>
             <w:r>
               <w:rPr>
@@ -835,15 +718,6 @@
               </w:pBdr>
               <w:spacing w:after="100" w:before="100" w:line="120"/>
               <w:ind w:left="100" w:right="100" w:firstLine="0" w:firstLineChars="0"/>
-              <w:rPr>
-                <w:rFonts w:ascii="Arial" w:hAnsi="Arial" w:eastAsia="Arial" w:cs="Arial"/>
-                <w:i w:val="false"/>
-                <w:b w:val="false"/>
-                <w:u w:val="none"/>
-                <w:sz w:val="22"/>
-                <w:szCs w:val="22"/>
-                <w:color w:val="000000"/>
-              </w:rPr>
             </w:pPr>
             <w:r>
               <w:rPr>
@@ -888,15 +762,6 @@
               </w:pBdr>
               <w:spacing w:after="100" w:before="100" w:line="120"/>
               <w:ind w:left="100" w:right="100" w:firstLine="0" w:firstLineChars="0"/>
-              <w:rPr>
-                <w:rFonts w:ascii="Arial" w:hAnsi="Arial" w:eastAsia="Arial" w:cs="Arial"/>
-                <w:i w:val="false"/>
-                <w:b w:val="false"/>
-                <w:u w:val="none"/>
-                <w:sz w:val="22"/>
-                <w:szCs w:val="22"/>
-                <w:color w:val="000000"/>
-              </w:rPr>
             </w:pPr>
             <w:r>
               <w:rPr>
@@ -947,15 +812,6 @@
               </w:pBdr>
               <w:spacing w:after="100" w:before="100" w:line="120"/>
               <w:ind w:left="100" w:right="100" w:firstLine="0" w:firstLineChars="0"/>
-              <w:rPr>
-                <w:rFonts w:ascii="Arial" w:hAnsi="Arial" w:eastAsia="Arial" w:cs="Arial"/>
-                <w:i w:val="false"/>
-                <w:b w:val="false"/>
-                <w:u w:val="none"/>
-                <w:sz w:val="22"/>
-                <w:szCs w:val="22"/>
-                <w:color w:val="000000"/>
-              </w:rPr>
             </w:pPr>
             <w:r>
               <w:rPr>
@@ -1000,15 +856,6 @@
               </w:pBdr>
               <w:spacing w:after="100" w:before="100" w:line="120"/>
               <w:ind w:left="100" w:right="100" w:firstLine="0" w:firstLineChars="0"/>
-              <w:rPr>
-                <w:rFonts w:ascii="Arial" w:hAnsi="Arial" w:eastAsia="Arial" w:cs="Arial"/>
-                <w:i w:val="false"/>
-                <w:b w:val="false"/>
-                <w:u w:val="none"/>
-                <w:sz w:val="22"/>
-                <w:szCs w:val="22"/>
-                <w:color w:val="000000"/>
-              </w:rPr>
             </w:pPr>
             <w:r>
               <w:rPr>
@@ -1053,15 +900,6 @@
               </w:pBdr>
               <w:spacing w:after="100" w:before="100" w:line="120"/>
               <w:ind w:left="100" w:right="100" w:firstLine="0" w:firstLineChars="0"/>
-              <w:rPr>
-                <w:rFonts w:ascii="Arial" w:hAnsi="Arial" w:eastAsia="Arial" w:cs="Arial"/>
-                <w:i w:val="false"/>
-                <w:b w:val="false"/>
-                <w:u w:val="none"/>
-                <w:sz w:val="22"/>
-                <w:szCs w:val="22"/>
-                <w:color w:val="000000"/>
-              </w:rPr>
             </w:pPr>
             <w:r>
               <w:rPr>
@@ -1112,15 +950,6 @@
               </w:pBdr>
               <w:spacing w:after="100" w:before="100" w:line="120"/>
               <w:ind w:left="100" w:right="100" w:firstLine="0" w:firstLineChars="0"/>
-              <w:rPr>
-                <w:rFonts w:ascii="Arial" w:hAnsi="Arial" w:eastAsia="Arial" w:cs="Arial"/>
-                <w:i w:val="false"/>
-                <w:b w:val="false"/>
-                <w:u w:val="none"/>
-                <w:sz w:val="22"/>
-                <w:szCs w:val="22"/>
-                <w:color w:val="000000"/>
-              </w:rPr>
             </w:pPr>
             <w:r>
               <w:rPr>
@@ -1165,15 +994,6 @@
               </w:pBdr>
               <w:spacing w:after="100" w:before="100" w:line="120"/>
               <w:ind w:left="100" w:right="100" w:firstLine="0" w:firstLineChars="0"/>
-              <w:rPr>
-                <w:rFonts w:ascii="Arial" w:hAnsi="Arial" w:eastAsia="Arial" w:cs="Arial"/>
-                <w:i w:val="false"/>
-                <w:b w:val="false"/>
-                <w:u w:val="none"/>
-                <w:sz w:val="22"/>
-                <w:szCs w:val="22"/>
-                <w:color w:val="000000"/>
-              </w:rPr>
             </w:pPr>
             <w:r>
               <w:rPr>
@@ -1218,15 +1038,6 @@
               </w:pBdr>
               <w:spacing w:after="100" w:before="100" w:line="120"/>
               <w:ind w:left="100" w:right="100" w:firstLine="0" w:firstLineChars="0"/>
-              <w:rPr>
-                <w:rFonts w:ascii="Arial" w:hAnsi="Arial" w:eastAsia="Arial" w:cs="Arial"/>
-                <w:i w:val="false"/>
-                <w:b w:val="false"/>
-                <w:u w:val="none"/>
-                <w:sz w:val="22"/>
-                <w:szCs w:val="22"/>
-                <w:color w:val="000000"/>
-              </w:rPr>
             </w:pPr>
             <w:r>
               <w:rPr>
@@ -1277,15 +1088,6 @@
               </w:pBdr>
               <w:spacing w:after="100" w:before="100" w:line="120"/>
               <w:ind w:left="100" w:right="100" w:firstLine="0" w:firstLineChars="0"/>
-              <w:rPr>
-                <w:rFonts w:ascii="Arial" w:hAnsi="Arial" w:eastAsia="Arial" w:cs="Arial"/>
-                <w:i w:val="false"/>
-                <w:b w:val="false"/>
-                <w:u w:val="none"/>
-                <w:sz w:val="22"/>
-                <w:szCs w:val="22"/>
-                <w:color w:val="000000"/>
-              </w:rPr>
             </w:pPr>
             <w:r>
               <w:rPr>
@@ -1330,15 +1132,6 @@
               </w:pBdr>
               <w:spacing w:after="100" w:before="100" w:line="120"/>
               <w:ind w:left="100" w:right="100" w:firstLine="0" w:firstLineChars="0"/>
-              <w:rPr>
-                <w:rFonts w:ascii="Arial" w:hAnsi="Arial" w:eastAsia="Arial" w:cs="Arial"/>
-                <w:i w:val="false"/>
-                <w:b w:val="false"/>
-                <w:u w:val="none"/>
-                <w:sz w:val="22"/>
-                <w:szCs w:val="22"/>
-                <w:color w:val="000000"/>
-              </w:rPr>
             </w:pPr>
             <w:r>
               <w:rPr>
@@ -1383,15 +1176,6 @@
               </w:pBdr>
               <w:spacing w:after="100" w:before="100" w:line="120"/>
               <w:ind w:left="100" w:right="100" w:firstLine="0" w:firstLineChars="0"/>
-              <w:rPr>
-                <w:rFonts w:ascii="Arial" w:hAnsi="Arial" w:eastAsia="Arial" w:cs="Arial"/>
-                <w:i w:val="false"/>
-                <w:b w:val="false"/>
-                <w:u w:val="none"/>
-                <w:sz w:val="22"/>
-                <w:szCs w:val="22"/>
-                <w:color w:val="000000"/>
-              </w:rPr>
             </w:pPr>
             <w:r>
               <w:rPr>
@@ -1442,15 +1226,6 @@
               </w:pBdr>
               <w:spacing w:after="100" w:before="100" w:line="120"/>
               <w:ind w:left="100" w:right="100" w:firstLine="0" w:firstLineChars="0"/>
-              <w:rPr>
-                <w:rFonts w:ascii="Arial" w:hAnsi="Arial" w:eastAsia="Arial" w:cs="Arial"/>
-                <w:i w:val="false"/>
-                <w:b w:val="false"/>
-                <w:u w:val="none"/>
-                <w:sz w:val="22"/>
-                <w:szCs w:val="22"/>
-                <w:color w:val="000000"/>
-              </w:rPr>
             </w:pPr>
             <w:r>
               <w:rPr>
@@ -1495,15 +1270,6 @@
               </w:pBdr>
               <w:spacing w:after="100" w:before="100" w:line="120"/>
               <w:ind w:left="100" w:right="100" w:firstLine="0" w:firstLineChars="0"/>
-              <w:rPr>
-                <w:rFonts w:ascii="Arial" w:hAnsi="Arial" w:eastAsia="Arial" w:cs="Arial"/>
-                <w:i w:val="false"/>
-                <w:b w:val="false"/>
-                <w:u w:val="none"/>
-                <w:sz w:val="22"/>
-                <w:szCs w:val="22"/>
-                <w:color w:val="000000"/>
-              </w:rPr>
             </w:pPr>
             <w:r>
               <w:rPr>
@@ -1548,15 +1314,6 @@
               </w:pBdr>
               <w:spacing w:after="100" w:before="100" w:line="120"/>
               <w:ind w:left="100" w:right="100" w:firstLine="0" w:firstLineChars="0"/>
-              <w:rPr>
-                <w:rFonts w:ascii="Arial" w:hAnsi="Arial" w:eastAsia="Arial" w:cs="Arial"/>
-                <w:i w:val="false"/>
-                <w:b w:val="false"/>
-                <w:u w:val="none"/>
-                <w:sz w:val="22"/>
-                <w:szCs w:val="22"/>
-                <w:color w:val="000000"/>
-              </w:rPr>
             </w:pPr>
             <w:r>
               <w:rPr>
@@ -1607,15 +1364,6 @@
               </w:pBdr>
               <w:spacing w:after="100" w:before="100" w:line="120"/>
               <w:ind w:left="100" w:right="100" w:firstLine="0" w:firstLineChars="0"/>
-              <w:rPr>
-                <w:rFonts w:ascii="Arial" w:hAnsi="Arial" w:eastAsia="Arial" w:cs="Arial"/>
-                <w:i w:val="false"/>
-                <w:b w:val="false"/>
-                <w:u w:val="none"/>
-                <w:sz w:val="22"/>
-                <w:szCs w:val="22"/>
-                <w:color w:val="000000"/>
-              </w:rPr>
             </w:pPr>
             <w:r>
               <w:rPr>
@@ -1660,15 +1408,6 @@
               </w:pBdr>
               <w:spacing w:after="100" w:before="100" w:line="120"/>
               <w:ind w:left="100" w:right="100" w:firstLine="0" w:firstLineChars="0"/>
-              <w:rPr>
-                <w:rFonts w:ascii="Arial" w:hAnsi="Arial" w:eastAsia="Arial" w:cs="Arial"/>
-                <w:i w:val="false"/>
-                <w:b w:val="false"/>
-                <w:u w:val="none"/>
-                <w:sz w:val="22"/>
-                <w:szCs w:val="22"/>
-                <w:color w:val="000000"/>
-              </w:rPr>
             </w:pPr>
             <w:r>
               <w:rPr>
@@ -1713,15 +1452,6 @@
               </w:pBdr>
               <w:spacing w:after="100" w:before="100" w:line="120"/>
               <w:ind w:left="100" w:right="100" w:firstLine="0" w:firstLineChars="0"/>
-              <w:rPr>
-                <w:rFonts w:ascii="Arial" w:hAnsi="Arial" w:eastAsia="Arial" w:cs="Arial"/>
-                <w:i w:val="false"/>
-                <w:b w:val="false"/>
-                <w:u w:val="none"/>
-                <w:sz w:val="22"/>
-                <w:szCs w:val="22"/>
-                <w:color w:val="000000"/>
-              </w:rPr>
             </w:pPr>
             <w:r>
               <w:rPr>
@@ -1772,15 +1502,6 @@
               </w:pBdr>
               <w:spacing w:after="100" w:before="100" w:line="120"/>
               <w:ind w:left="100" w:right="100" w:firstLine="0" w:firstLineChars="0"/>
-              <w:rPr>
-                <w:rFonts w:ascii="Arial" w:hAnsi="Arial" w:eastAsia="Arial" w:cs="Arial"/>
-                <w:i w:val="false"/>
-                <w:b w:val="false"/>
-                <w:u w:val="none"/>
-                <w:sz w:val="22"/>
-                <w:szCs w:val="22"/>
-                <w:color w:val="000000"/>
-              </w:rPr>
             </w:pPr>
             <w:r>
               <w:rPr>
@@ -1825,15 +1546,6 @@
               </w:pBdr>
               <w:spacing w:after="100" w:before="100" w:line="120"/>
               <w:ind w:left="100" w:right="100" w:firstLine="0" w:firstLineChars="0"/>
-              <w:rPr>
-                <w:rFonts w:ascii="Arial" w:hAnsi="Arial" w:eastAsia="Arial" w:cs="Arial"/>
-                <w:i w:val="false"/>
-                <w:b w:val="false"/>
-                <w:u w:val="none"/>
-                <w:sz w:val="22"/>
-                <w:szCs w:val="22"/>
-                <w:color w:val="000000"/>
-              </w:rPr>
             </w:pPr>
             <w:r>
               <w:rPr>
@@ -1878,15 +1590,6 @@
               </w:pBdr>
               <w:spacing w:after="100" w:before="100" w:line="120"/>
               <w:ind w:left="100" w:right="100" w:firstLine="0" w:firstLineChars="0"/>
-              <w:rPr>
-                <w:rFonts w:ascii="Arial" w:hAnsi="Arial" w:eastAsia="Arial" w:cs="Arial"/>
-                <w:i w:val="false"/>
-                <w:b w:val="false"/>
-                <w:u w:val="none"/>
-                <w:sz w:val="22"/>
-                <w:szCs w:val="22"/>
-                <w:color w:val="000000"/>
-              </w:rPr>
             </w:pPr>
             <w:r>
               <w:rPr>
@@ -1937,15 +1640,6 @@
               </w:pBdr>
               <w:spacing w:after="100" w:before="100" w:line="120"/>
               <w:ind w:left="100" w:right="100" w:firstLine="0" w:firstLineChars="0"/>
-              <w:rPr>
-                <w:rFonts w:ascii="Arial" w:hAnsi="Arial" w:eastAsia="Arial" w:cs="Arial"/>
-                <w:i w:val="false"/>
-                <w:b w:val="false"/>
-                <w:u w:val="none"/>
-                <w:sz w:val="22"/>
-                <w:szCs w:val="22"/>
-                <w:color w:val="000000"/>
-              </w:rPr>
             </w:pPr>
             <w:r>
               <w:rPr>
@@ -1990,15 +1684,6 @@
               </w:pBdr>
               <w:spacing w:after="100" w:before="100" w:line="120"/>
               <w:ind w:left="100" w:right="100" w:firstLine="0" w:firstLineChars="0"/>
-              <w:rPr>
-                <w:rFonts w:ascii="Arial" w:hAnsi="Arial" w:eastAsia="Arial" w:cs="Arial"/>
-                <w:i w:val="false"/>
-                <w:b w:val="false"/>
-                <w:u w:val="none"/>
-                <w:sz w:val="22"/>
-                <w:szCs w:val="22"/>
-                <w:color w:val="000000"/>
-              </w:rPr>
             </w:pPr>
             <w:r>
               <w:rPr>
@@ -2043,15 +1728,6 @@
               </w:pBdr>
               <w:spacing w:after="100" w:before="100" w:line="120"/>
               <w:ind w:left="100" w:right="100" w:firstLine="0" w:firstLineChars="0"/>
-              <w:rPr>
-                <w:rFonts w:ascii="Arial" w:hAnsi="Arial" w:eastAsia="Arial" w:cs="Arial"/>
-                <w:i w:val="false"/>
-                <w:b w:val="false"/>
-                <w:u w:val="none"/>
-                <w:sz w:val="22"/>
-                <w:szCs w:val="22"/>
-                <w:color w:val="000000"/>
-              </w:rPr>
             </w:pPr>
             <w:r>
               <w:rPr>
@@ -2102,15 +1778,6 @@
               </w:pBdr>
               <w:spacing w:after="100" w:before="100" w:line="120"/>
               <w:ind w:left="100" w:right="100" w:firstLine="0" w:firstLineChars="0"/>
-              <w:rPr>
-                <w:rFonts w:ascii="Arial" w:hAnsi="Arial" w:eastAsia="Arial" w:cs="Arial"/>
-                <w:i w:val="false"/>
-                <w:b w:val="false"/>
-                <w:u w:val="none"/>
-                <w:sz w:val="22"/>
-                <w:szCs w:val="22"/>
-                <w:color w:val="000000"/>
-              </w:rPr>
             </w:pPr>
             <w:r>
               <w:rPr>
@@ -2155,15 +1822,6 @@
               </w:pBdr>
               <w:spacing w:after="100" w:before="100" w:line="120"/>
               <w:ind w:left="100" w:right="100" w:firstLine="0" w:firstLineChars="0"/>
-              <w:rPr>
-                <w:rFonts w:ascii="Arial" w:hAnsi="Arial" w:eastAsia="Arial" w:cs="Arial"/>
-                <w:i w:val="false"/>
-                <w:b w:val="false"/>
-                <w:u w:val="none"/>
-                <w:sz w:val="22"/>
-                <w:szCs w:val="22"/>
-                <w:color w:val="000000"/>
-              </w:rPr>
             </w:pPr>
             <w:r>
               <w:rPr>
@@ -2208,15 +1866,6 @@
               </w:pBdr>
               <w:spacing w:after="100" w:before="100" w:line="120"/>
               <w:ind w:left="100" w:right="100" w:firstLine="0" w:firstLineChars="0"/>
-              <w:rPr>
-                <w:rFonts w:ascii="Arial" w:hAnsi="Arial" w:eastAsia="Arial" w:cs="Arial"/>
-                <w:i w:val="false"/>
-                <w:b w:val="false"/>
-                <w:u w:val="none"/>
-                <w:sz w:val="22"/>
-                <w:szCs w:val="22"/>
-                <w:color w:val="000000"/>
-              </w:rPr>
             </w:pPr>
             <w:r>
               <w:rPr>
@@ -2267,15 +1916,6 @@
               </w:pBdr>
               <w:spacing w:after="100" w:before="100" w:line="120"/>
               <w:ind w:left="100" w:right="100" w:firstLine="0" w:firstLineChars="0"/>
-              <w:rPr>
-                <w:rFonts w:ascii="Arial" w:hAnsi="Arial" w:eastAsia="Arial" w:cs="Arial"/>
-                <w:i w:val="false"/>
-                <w:b w:val="false"/>
-                <w:u w:val="none"/>
-                <w:sz w:val="22"/>
-                <w:szCs w:val="22"/>
-                <w:color w:val="000000"/>
-              </w:rPr>
             </w:pPr>
             <w:r>
               <w:rPr>
@@ -2320,15 +1960,6 @@
               </w:pBdr>
               <w:spacing w:after="100" w:before="100" w:line="120"/>
               <w:ind w:left="100" w:right="100" w:firstLine="0" w:firstLineChars="0"/>
-              <w:rPr>
-                <w:rFonts w:ascii="Arial" w:hAnsi="Arial" w:eastAsia="Arial" w:cs="Arial"/>
-                <w:i w:val="false"/>
-                <w:b w:val="false"/>
-                <w:u w:val="none"/>
-                <w:sz w:val="22"/>
-                <w:szCs w:val="22"/>
-                <w:color w:val="000000"/>
-              </w:rPr>
             </w:pPr>
             <w:r>
               <w:rPr>
@@ -2373,15 +2004,6 @@
               </w:pBdr>
               <w:spacing w:after="100" w:before="100" w:line="120"/>
               <w:ind w:left="100" w:right="100" w:firstLine="0" w:firstLineChars="0"/>
-              <w:rPr>
-                <w:rFonts w:ascii="Arial" w:hAnsi="Arial" w:eastAsia="Arial" w:cs="Arial"/>
-                <w:i w:val="false"/>
-                <w:b w:val="false"/>
-                <w:u w:val="none"/>
-                <w:sz w:val="22"/>
-                <w:szCs w:val="22"/>
-                <w:color w:val="000000"/>
-              </w:rPr>
             </w:pPr>
             <w:r>
               <w:rPr>
@@ -2432,15 +2054,6 @@
               </w:pBdr>
               <w:spacing w:after="100" w:before="100" w:line="120"/>
               <w:ind w:left="100" w:right="100" w:firstLine="0" w:firstLineChars="0"/>
-              <w:rPr>
-                <w:rFonts w:ascii="Arial" w:hAnsi="Arial" w:eastAsia="Arial" w:cs="Arial"/>
-                <w:i w:val="false"/>
-                <w:b w:val="false"/>
-                <w:u w:val="none"/>
-                <w:sz w:val="22"/>
-                <w:szCs w:val="22"/>
-                <w:color w:val="000000"/>
-              </w:rPr>
             </w:pPr>
             <w:r>
               <w:rPr>
@@ -2485,15 +2098,6 @@
               </w:pBdr>
               <w:spacing w:after="100" w:before="100" w:line="120"/>
               <w:ind w:left="100" w:right="100" w:firstLine="0" w:firstLineChars="0"/>
-              <w:rPr>
-                <w:rFonts w:ascii="Arial" w:hAnsi="Arial" w:eastAsia="Arial" w:cs="Arial"/>
-                <w:i w:val="false"/>
-                <w:b w:val="false"/>
-                <w:u w:val="none"/>
-                <w:sz w:val="22"/>
-                <w:szCs w:val="22"/>
-                <w:color w:val="000000"/>
-              </w:rPr>
             </w:pPr>
             <w:r>
               <w:rPr>
@@ -2538,15 +2142,6 @@
               </w:pBdr>
               <w:spacing w:after="100" w:before="100" w:line="120"/>
               <w:ind w:left="100" w:right="100" w:firstLine="0" w:firstLineChars="0"/>
-              <w:rPr>
-                <w:rFonts w:ascii="Arial" w:hAnsi="Arial" w:eastAsia="Arial" w:cs="Arial"/>
-                <w:i w:val="false"/>
-                <w:b w:val="false"/>
-                <w:u w:val="none"/>
-                <w:sz w:val="22"/>
-                <w:szCs w:val="22"/>
-                <w:color w:val="000000"/>
-              </w:rPr>
             </w:pPr>
             <w:r>
               <w:rPr>
@@ -2597,15 +2192,6 @@
               </w:pBdr>
               <w:spacing w:after="100" w:before="100" w:line="120"/>
               <w:ind w:left="100" w:right="100" w:firstLine="0" w:firstLineChars="0"/>
-              <w:rPr>
-                <w:rFonts w:ascii="Arial" w:hAnsi="Arial" w:eastAsia="Arial" w:cs="Arial"/>
-                <w:i w:val="false"/>
-                <w:b w:val="false"/>
-                <w:u w:val="none"/>
-                <w:sz w:val="22"/>
-                <w:szCs w:val="22"/>
-                <w:color w:val="000000"/>
-              </w:rPr>
             </w:pPr>
             <w:r>
               <w:rPr>
@@ -2650,15 +2236,6 @@
               </w:pBdr>
               <w:spacing w:after="100" w:before="100" w:line="120"/>
               <w:ind w:left="100" w:right="100" w:firstLine="0" w:firstLineChars="0"/>
-              <w:rPr>
-                <w:rFonts w:ascii="Arial" w:hAnsi="Arial" w:eastAsia="Arial" w:cs="Arial"/>
-                <w:i w:val="false"/>
-                <w:b w:val="false"/>
-                <w:u w:val="none"/>
-                <w:sz w:val="22"/>
-                <w:szCs w:val="22"/>
-                <w:color w:val="000000"/>
-              </w:rPr>
             </w:pPr>
             <w:r>
               <w:rPr>
@@ -2703,15 +2280,6 @@
               </w:pBdr>
               <w:spacing w:after="100" w:before="100" w:line="120"/>
               <w:ind w:left="100" w:right="100" w:firstLine="0" w:firstLineChars="0"/>
-              <w:rPr>
-                <w:rFonts w:ascii="Arial" w:hAnsi="Arial" w:eastAsia="Arial" w:cs="Arial"/>
-                <w:i w:val="false"/>
-                <w:b w:val="false"/>
-                <w:u w:val="none"/>
-                <w:sz w:val="22"/>
-                <w:szCs w:val="22"/>
-                <w:color w:val="000000"/>
-              </w:rPr>
             </w:pPr>
             <w:r>
               <w:rPr>
@@ -2762,15 +2330,6 @@
               </w:pBdr>
               <w:spacing w:after="100" w:before="100" w:line="120"/>
               <w:ind w:left="100" w:right="100" w:firstLine="0" w:firstLineChars="0"/>
-              <w:rPr>
-                <w:rFonts w:ascii="Arial" w:hAnsi="Arial" w:eastAsia="Arial" w:cs="Arial"/>
-                <w:i w:val="false"/>
-                <w:b w:val="false"/>
-                <w:u w:val="none"/>
-                <w:sz w:val="22"/>
-                <w:szCs w:val="22"/>
-                <w:color w:val="000000"/>
-              </w:rPr>
             </w:pPr>
             <w:r>
               <w:rPr>
@@ -2815,15 +2374,6 @@
               </w:pBdr>
               <w:spacing w:after="100" w:before="100" w:line="120"/>
               <w:ind w:left="100" w:right="100" w:firstLine="0" w:firstLineChars="0"/>
-              <w:rPr>
-                <w:rFonts w:ascii="Arial" w:hAnsi="Arial" w:eastAsia="Arial" w:cs="Arial"/>
-                <w:i w:val="false"/>
-                <w:b w:val="false"/>
-                <w:u w:val="none"/>
-                <w:sz w:val="22"/>
-                <w:szCs w:val="22"/>
-                <w:color w:val="000000"/>
-              </w:rPr>
             </w:pPr>
             <w:r>
               <w:rPr>
@@ -2868,15 +2418,6 @@
               </w:pBdr>
               <w:spacing w:after="100" w:before="100" w:line="120"/>
               <w:ind w:left="100" w:right="100" w:firstLine="0" w:firstLineChars="0"/>
-              <w:rPr>
-                <w:rFonts w:ascii="Arial" w:hAnsi="Arial" w:eastAsia="Arial" w:cs="Arial"/>
-                <w:i w:val="false"/>
-                <w:b w:val="false"/>
-                <w:u w:val="none"/>
-                <w:sz w:val="22"/>
-                <w:szCs w:val="22"/>
-                <w:color w:val="000000"/>
-              </w:rPr>
             </w:pPr>
             <w:r>
               <w:rPr>
@@ -2927,15 +2468,6 @@
               </w:pBdr>
               <w:spacing w:after="100" w:before="100" w:line="120"/>
               <w:ind w:left="100" w:right="100" w:firstLine="0" w:firstLineChars="0"/>
-              <w:rPr>
-                <w:rFonts w:ascii="Arial" w:hAnsi="Arial" w:eastAsia="Arial" w:cs="Arial"/>
-                <w:i w:val="false"/>
-                <w:b w:val="false"/>
-                <w:u w:val="none"/>
-                <w:sz w:val="22"/>
-                <w:szCs w:val="22"/>
-                <w:color w:val="000000"/>
-              </w:rPr>
             </w:pPr>
             <w:r>
               <w:rPr>
@@ -2980,15 +2512,6 @@
               </w:pBdr>
               <w:spacing w:after="100" w:before="100" w:line="120"/>
               <w:ind w:left="100" w:right="100" w:firstLine="0" w:firstLineChars="0"/>
-              <w:rPr>
-                <w:rFonts w:ascii="Arial" w:hAnsi="Arial" w:eastAsia="Arial" w:cs="Arial"/>
-                <w:i w:val="false"/>
-                <w:b w:val="false"/>
-                <w:u w:val="none"/>
-                <w:sz w:val="22"/>
-                <w:szCs w:val="22"/>
-                <w:color w:val="000000"/>
-              </w:rPr>
             </w:pPr>
             <w:r>
               <w:rPr>
@@ -3033,15 +2556,6 @@
               </w:pBdr>
               <w:spacing w:after="100" w:before="100" w:line="120"/>
               <w:ind w:left="100" w:right="100" w:firstLine="0" w:firstLineChars="0"/>
-              <w:rPr>
-                <w:rFonts w:ascii="Arial" w:hAnsi="Arial" w:eastAsia="Arial" w:cs="Arial"/>
-                <w:i w:val="false"/>
-                <w:b w:val="false"/>
-                <w:u w:val="none"/>
-                <w:sz w:val="22"/>
-                <w:szCs w:val="22"/>
-                <w:color w:val="000000"/>
-              </w:rPr>
             </w:pPr>
             <w:r>
               <w:rPr>
@@ -3092,15 +2606,6 @@
               </w:pBdr>
               <w:spacing w:after="100" w:before="100" w:line="120"/>
               <w:ind w:left="100" w:right="100" w:firstLine="0" w:firstLineChars="0"/>
-              <w:rPr>
-                <w:rFonts w:ascii="Arial" w:hAnsi="Arial" w:eastAsia="Arial" w:cs="Arial"/>
-                <w:i w:val="false"/>
-                <w:b w:val="false"/>
-                <w:u w:val="none"/>
-                <w:sz w:val="22"/>
-                <w:szCs w:val="22"/>
-                <w:color w:val="000000"/>
-              </w:rPr>
             </w:pPr>
             <w:r>
               <w:rPr>
@@ -3145,15 +2650,6 @@
               </w:pBdr>
               <w:spacing w:after="100" w:before="100" w:line="120"/>
               <w:ind w:left="100" w:right="100" w:firstLine="0" w:firstLineChars="0"/>
-              <w:rPr>
-                <w:rFonts w:ascii="Arial" w:hAnsi="Arial" w:eastAsia="Arial" w:cs="Arial"/>
-                <w:i w:val="false"/>
-                <w:b w:val="false"/>
-                <w:u w:val="none"/>
-                <w:sz w:val="22"/>
-                <w:szCs w:val="22"/>
-                <w:color w:val="000000"/>
-              </w:rPr>
             </w:pPr>
             <w:r>
               <w:rPr>
@@ -3198,15 +2694,6 @@
               </w:pBdr>
               <w:spacing w:after="100" w:before="100" w:line="120"/>
               <w:ind w:left="100" w:right="100" w:firstLine="0" w:firstLineChars="0"/>
-              <w:rPr>
-                <w:rFonts w:ascii="Arial" w:hAnsi="Arial" w:eastAsia="Arial" w:cs="Arial"/>
-                <w:i w:val="false"/>
-                <w:b w:val="false"/>
-                <w:u w:val="none"/>
-                <w:sz w:val="22"/>
-                <w:szCs w:val="22"/>
-                <w:color w:val="000000"/>
-              </w:rPr>
             </w:pPr>
             <w:r>
               <w:rPr>
@@ -3257,15 +2744,6 @@
               </w:pBdr>
               <w:spacing w:after="100" w:before="100" w:line="120"/>
               <w:ind w:left="100" w:right="100" w:firstLine="0" w:firstLineChars="0"/>
-              <w:rPr>
-                <w:rFonts w:ascii="Arial" w:hAnsi="Arial" w:eastAsia="Arial" w:cs="Arial"/>
-                <w:i w:val="false"/>
-                <w:b w:val="false"/>
-                <w:u w:val="none"/>
-                <w:sz w:val="22"/>
-                <w:szCs w:val="22"/>
-                <w:color w:val="000000"/>
-              </w:rPr>
             </w:pPr>
             <w:r>
               <w:rPr>
@@ -3310,15 +2788,6 @@
               </w:pBdr>
               <w:spacing w:after="100" w:before="100" w:line="120"/>
               <w:ind w:left="100" w:right="100" w:firstLine="0" w:firstLineChars="0"/>
-              <w:rPr>
-                <w:rFonts w:ascii="Arial" w:hAnsi="Arial" w:eastAsia="Arial" w:cs="Arial"/>
-                <w:i w:val="false"/>
-                <w:b w:val="false"/>
-                <w:u w:val="none"/>
-                <w:sz w:val="22"/>
-                <w:szCs w:val="22"/>
-                <w:color w:val="000000"/>
-              </w:rPr>
             </w:pPr>
             <w:r>
               <w:rPr>
@@ -3363,15 +2832,6 @@
               </w:pBdr>
               <w:spacing w:after="100" w:before="100" w:line="120"/>
               <w:ind w:left="100" w:right="100" w:firstLine="0" w:firstLineChars="0"/>
-              <w:rPr>
-                <w:rFonts w:ascii="Arial" w:hAnsi="Arial" w:eastAsia="Arial" w:cs="Arial"/>
-                <w:i w:val="false"/>
-                <w:b w:val="false"/>
-                <w:u w:val="none"/>
-                <w:sz w:val="22"/>
-                <w:szCs w:val="22"/>
-                <w:color w:val="000000"/>
-              </w:rPr>
             </w:pPr>
             <w:r>
               <w:rPr>
@@ -3422,15 +2882,6 @@
               </w:pBdr>
               <w:spacing w:after="100" w:before="100" w:line="120"/>
               <w:ind w:left="100" w:right="100" w:firstLine="0" w:firstLineChars="0"/>
-              <w:rPr>
-                <w:rFonts w:ascii="Arial" w:hAnsi="Arial" w:eastAsia="Arial" w:cs="Arial"/>
-                <w:i w:val="false"/>
-                <w:b w:val="false"/>
-                <w:u w:val="none"/>
-                <w:sz w:val="22"/>
-                <w:szCs w:val="22"/>
-                <w:color w:val="000000"/>
-              </w:rPr>
             </w:pPr>
             <w:r>
               <w:rPr>
@@ -3475,15 +2926,6 @@
               </w:pBdr>
               <w:spacing w:after="100" w:before="100" w:line="120"/>
               <w:ind w:left="100" w:right="100" w:firstLine="0" w:firstLineChars="0"/>
-              <w:rPr>
-                <w:rFonts w:ascii="Arial" w:hAnsi="Arial" w:eastAsia="Arial" w:cs="Arial"/>
-                <w:i w:val="false"/>
-                <w:b w:val="false"/>
-                <w:u w:val="none"/>
-                <w:sz w:val="22"/>
-                <w:szCs w:val="22"/>
-                <w:color w:val="000000"/>
-              </w:rPr>
             </w:pPr>
             <w:r>
               <w:rPr>
@@ -3528,15 +2970,6 @@
               </w:pBdr>
               <w:spacing w:after="100" w:before="100" w:line="120"/>
               <w:ind w:left="100" w:right="100" w:firstLine="0" w:firstLineChars="0"/>
-              <w:rPr>
-                <w:rFonts w:ascii="Arial" w:hAnsi="Arial" w:eastAsia="Arial" w:cs="Arial"/>
-                <w:i w:val="false"/>
-                <w:b w:val="false"/>
-                <w:u w:val="none"/>
-                <w:sz w:val="22"/>
-                <w:szCs w:val="22"/>
-                <w:color w:val="000000"/>
-              </w:rPr>
             </w:pPr>
             <w:r>
               <w:rPr>
@@ -3587,15 +3020,6 @@
               </w:pBdr>
               <w:spacing w:after="100" w:before="100" w:line="120"/>
               <w:ind w:left="100" w:right="100" w:firstLine="0" w:firstLineChars="0"/>
-              <w:rPr>
-                <w:rFonts w:ascii="Arial" w:hAnsi="Arial" w:eastAsia="Arial" w:cs="Arial"/>
-                <w:i w:val="false"/>
-                <w:b w:val="false"/>
-                <w:u w:val="none"/>
-                <w:sz w:val="22"/>
-                <w:szCs w:val="22"/>
-                <w:color w:val="000000"/>
-              </w:rPr>
             </w:pPr>
             <w:r>
               <w:rPr>
@@ -3640,15 +3064,6 @@
               </w:pBdr>
               <w:spacing w:after="100" w:before="100" w:line="120"/>
               <w:ind w:left="100" w:right="100" w:firstLine="0" w:firstLineChars="0"/>
-              <w:rPr>
-                <w:rFonts w:ascii="Arial" w:hAnsi="Arial" w:eastAsia="Arial" w:cs="Arial"/>
-                <w:i w:val="false"/>
-                <w:b w:val="false"/>
-                <w:u w:val="none"/>
-                <w:sz w:val="22"/>
-                <w:szCs w:val="22"/>
-                <w:color w:val="000000"/>
-              </w:rPr>
             </w:pPr>
             <w:r>
               <w:rPr>
@@ -3693,15 +3108,6 @@
               </w:pBdr>
               <w:spacing w:after="100" w:before="100" w:line="120"/>
               <w:ind w:left="100" w:right="100" w:firstLine="0" w:firstLineChars="0"/>
-              <w:rPr>
-                <w:rFonts w:ascii="Arial" w:hAnsi="Arial" w:eastAsia="Arial" w:cs="Arial"/>
-                <w:i w:val="false"/>
-                <w:b w:val="false"/>
-                <w:u w:val="none"/>
-                <w:sz w:val="22"/>
-                <w:szCs w:val="22"/>
-                <w:color w:val="000000"/>
-              </w:rPr>
             </w:pPr>
             <w:r>
               <w:rPr>
@@ -3752,15 +3158,6 @@
               </w:pBdr>
               <w:spacing w:after="100" w:before="100" w:line="120"/>
               <w:ind w:left="100" w:right="100" w:firstLine="0" w:firstLineChars="0"/>
-              <w:rPr>
-                <w:rFonts w:ascii="Arial" w:hAnsi="Arial" w:eastAsia="Arial" w:cs="Arial"/>
-                <w:i w:val="false"/>
-                <w:b w:val="false"/>
-                <w:u w:val="none"/>
-                <w:sz w:val="22"/>
-                <w:szCs w:val="22"/>
-                <w:color w:val="000000"/>
-              </w:rPr>
             </w:pPr>
             <w:r>
               <w:rPr>
@@ -3805,15 +3202,6 @@
               </w:pBdr>
               <w:spacing w:after="100" w:before="100" w:line="120"/>
               <w:ind w:left="100" w:right="100" w:firstLine="0" w:firstLineChars="0"/>
-              <w:rPr>
-                <w:rFonts w:ascii="Arial" w:hAnsi="Arial" w:eastAsia="Arial" w:cs="Arial"/>
-                <w:i w:val="false"/>
-                <w:b w:val="false"/>
-                <w:u w:val="none"/>
-                <w:sz w:val="22"/>
-                <w:szCs w:val="22"/>
-                <w:color w:val="000000"/>
-              </w:rPr>
             </w:pPr>
             <w:r>
               <w:rPr>
@@ -3858,15 +3246,6 @@
               </w:pBdr>
               <w:spacing w:after="100" w:before="100" w:line="120"/>
               <w:ind w:left="100" w:right="100" w:firstLine="0" w:firstLineChars="0"/>
-              <w:rPr>
-                <w:rFonts w:ascii="Arial" w:hAnsi="Arial" w:eastAsia="Arial" w:cs="Arial"/>
-                <w:i w:val="false"/>
-                <w:b w:val="false"/>
-                <w:u w:val="none"/>
-                <w:sz w:val="22"/>
-                <w:szCs w:val="22"/>
-                <w:color w:val="000000"/>
-              </w:rPr>
             </w:pPr>
             <w:r>
               <w:rPr>
@@ -3917,15 +3296,6 @@
               </w:pBdr>
               <w:spacing w:after="100" w:before="100" w:line="120"/>
               <w:ind w:left="100" w:right="100" w:firstLine="0" w:firstLineChars="0"/>
-              <w:rPr>
-                <w:rFonts w:ascii="Arial" w:hAnsi="Arial" w:eastAsia="Arial" w:cs="Arial"/>
-                <w:i w:val="false"/>
-                <w:b w:val="false"/>
-                <w:u w:val="none"/>
-                <w:sz w:val="22"/>
-                <w:szCs w:val="22"/>
-                <w:color w:val="000000"/>
-              </w:rPr>
             </w:pPr>
             <w:r>
               <w:rPr>
@@ -3970,15 +3340,6 @@
               </w:pBdr>
               <w:spacing w:after="100" w:before="100" w:line="120"/>
               <w:ind w:left="100" w:right="100" w:firstLine="0" w:firstLineChars="0"/>
-              <w:rPr>
-                <w:rFonts w:ascii="Arial" w:hAnsi="Arial" w:eastAsia="Arial" w:cs="Arial"/>
-                <w:i w:val="false"/>
-                <w:b w:val="false"/>
-                <w:u w:val="none"/>
-                <w:sz w:val="22"/>
-                <w:szCs w:val="22"/>
-                <w:color w:val="000000"/>
-              </w:rPr>
             </w:pPr>
             <w:r>
               <w:rPr>
@@ -4023,15 +3384,6 @@
               </w:pBdr>
               <w:spacing w:after="100" w:before="100" w:line="120"/>
               <w:ind w:left="100" w:right="100" w:firstLine="0" w:firstLineChars="0"/>
-              <w:rPr>
-                <w:rFonts w:ascii="Arial" w:hAnsi="Arial" w:eastAsia="Arial" w:cs="Arial"/>
-                <w:i w:val="false"/>
-                <w:b w:val="false"/>
-                <w:u w:val="none"/>
-                <w:sz w:val="22"/>
-                <w:szCs w:val="22"/>
-                <w:color w:val="000000"/>
-              </w:rPr>
             </w:pPr>
             <w:r>
               <w:rPr>

</xml_diff>

<commit_message>
add new regression tables
</commit_message>
<xml_diff>
--- a/tables/tab_df_golf.docx
+++ b/tables/tab_df_golf.docx
@@ -74,6 +74,15 @@
               </w:pBdr>
               <w:spacing w:after="100" w:before="100" w:line="360"/>
               <w:ind w:left="100" w:right="100" w:firstLine="0" w:firstLineChars="0"/>
+              <w:rPr>
+                <w:rFonts w:ascii="Arial" w:hAnsi="Arial" w:eastAsia="Arial" w:cs="Arial"/>
+                <w:i w:val="false"/>
+                <w:b w:val="false"/>
+                <w:u w:val="none"/>
+                <w:sz w:val="22"/>
+                <w:szCs w:val="22"/>
+                <w:color w:val="000000"/>
+              </w:rPr>
             </w:pPr>
             <w:r>
               <w:rPr>
@@ -118,6 +127,15 @@
               </w:pBdr>
               <w:spacing w:after="100" w:before="100" w:line="360"/>
               <w:ind w:left="100" w:right="100" w:firstLine="0" w:firstLineChars="0"/>
+              <w:rPr>
+                <w:rFonts w:ascii="Arial" w:hAnsi="Arial" w:eastAsia="Arial" w:cs="Arial"/>
+                <w:i w:val="false"/>
+                <w:b w:val="false"/>
+                <w:u w:val="none"/>
+                <w:sz w:val="22"/>
+                <w:szCs w:val="22"/>
+                <w:color w:val="000000"/>
+              </w:rPr>
             </w:pPr>
             <w:r>
               <w:rPr>
@@ -186,6 +204,15 @@
               </w:pBdr>
               <w:spacing w:after="100" w:before="100" w:line="360"/>
               <w:ind w:left="100" w:right="100" w:firstLine="0" w:firstLineChars="0"/>
+              <w:rPr>
+                <w:rFonts w:ascii="Arial" w:hAnsi="Arial" w:eastAsia="Arial" w:cs="Arial"/>
+                <w:i w:val="false"/>
+                <w:b w:val="false"/>
+                <w:u w:val="none"/>
+                <w:sz w:val="22"/>
+                <w:szCs w:val="22"/>
+                <w:color w:val="000000"/>
+              </w:rPr>
             </w:pPr>
             <w:r>
               <w:rPr>
@@ -260,6 +287,15 @@
               </w:pBdr>
               <w:spacing w:after="100" w:before="100" w:line="120"/>
               <w:ind w:left="100" w:right="100" w:firstLine="0" w:firstLineChars="0"/>
+              <w:rPr>
+                <w:rFonts w:ascii="Arial" w:hAnsi="Arial" w:eastAsia="Arial" w:cs="Arial"/>
+                <w:i w:val="false"/>
+                <w:b w:val="false"/>
+                <w:u w:val="none"/>
+                <w:sz w:val="22"/>
+                <w:szCs w:val="22"/>
+                <w:color w:val="000000"/>
+              </w:rPr>
             </w:pPr>
             <w:r>
               <w:rPr>
@@ -304,6 +340,15 @@
               </w:pBdr>
               <w:spacing w:after="100" w:before="100" w:line="120"/>
               <w:ind w:left="100" w:right="100" w:firstLine="0" w:firstLineChars="0"/>
+              <w:rPr>
+                <w:rFonts w:ascii="Arial" w:hAnsi="Arial" w:eastAsia="Arial" w:cs="Arial"/>
+                <w:i w:val="false"/>
+                <w:b w:val="false"/>
+                <w:u w:val="none"/>
+                <w:sz w:val="22"/>
+                <w:szCs w:val="22"/>
+                <w:color w:val="000000"/>
+              </w:rPr>
             </w:pPr>
             <w:r>
               <w:rPr>
@@ -348,6 +393,15 @@
               </w:pBdr>
               <w:spacing w:after="100" w:before="100" w:line="120"/>
               <w:ind w:left="100" w:right="100" w:firstLine="0" w:firstLineChars="0"/>
+              <w:rPr>
+                <w:rFonts w:ascii="Arial" w:hAnsi="Arial" w:eastAsia="Arial" w:cs="Arial"/>
+                <w:i w:val="false"/>
+                <w:b w:val="false"/>
+                <w:u w:val="none"/>
+                <w:sz w:val="22"/>
+                <w:szCs w:val="22"/>
+                <w:color w:val="000000"/>
+              </w:rPr>
             </w:pPr>
             <w:r>
               <w:rPr>
@@ -398,6 +452,15 @@
               </w:pBdr>
               <w:spacing w:after="100" w:before="100" w:line="120"/>
               <w:ind w:left="100" w:right="100" w:firstLine="0" w:firstLineChars="0"/>
+              <w:rPr>
+                <w:rFonts w:ascii="Arial" w:hAnsi="Arial" w:eastAsia="Arial" w:cs="Arial"/>
+                <w:i w:val="false"/>
+                <w:b w:val="false"/>
+                <w:u w:val="none"/>
+                <w:sz w:val="22"/>
+                <w:szCs w:val="22"/>
+                <w:color w:val="000000"/>
+              </w:rPr>
             </w:pPr>
             <w:r>
               <w:rPr>
@@ -442,6 +505,15 @@
               </w:pBdr>
               <w:spacing w:after="100" w:before="100" w:line="120"/>
               <w:ind w:left="100" w:right="100" w:firstLine="0" w:firstLineChars="0"/>
+              <w:rPr>
+                <w:rFonts w:ascii="Arial" w:hAnsi="Arial" w:eastAsia="Arial" w:cs="Arial"/>
+                <w:i w:val="false"/>
+                <w:b w:val="false"/>
+                <w:u w:val="none"/>
+                <w:sz w:val="22"/>
+                <w:szCs w:val="22"/>
+                <w:color w:val="000000"/>
+              </w:rPr>
             </w:pPr>
             <w:r>
               <w:rPr>
@@ -486,6 +558,15 @@
               </w:pBdr>
               <w:spacing w:after="100" w:before="100" w:line="120"/>
               <w:ind w:left="100" w:right="100" w:firstLine="0" w:firstLineChars="0"/>
+              <w:rPr>
+                <w:rFonts w:ascii="Arial" w:hAnsi="Arial" w:eastAsia="Arial" w:cs="Arial"/>
+                <w:i w:val="false"/>
+                <w:b w:val="false"/>
+                <w:u w:val="none"/>
+                <w:sz w:val="22"/>
+                <w:szCs w:val="22"/>
+                <w:color w:val="000000"/>
+              </w:rPr>
             </w:pPr>
             <w:r>
               <w:rPr>
@@ -536,6 +617,15 @@
               </w:pBdr>
               <w:spacing w:after="100" w:before="100" w:line="120"/>
               <w:ind w:left="100" w:right="100" w:firstLine="0" w:firstLineChars="0"/>
+              <w:rPr>
+                <w:rFonts w:ascii="Arial" w:hAnsi="Arial" w:eastAsia="Arial" w:cs="Arial"/>
+                <w:i w:val="false"/>
+                <w:b w:val="false"/>
+                <w:u w:val="none"/>
+                <w:sz w:val="22"/>
+                <w:szCs w:val="22"/>
+                <w:color w:val="000000"/>
+              </w:rPr>
             </w:pPr>
             <w:r>
               <w:rPr>
@@ -580,6 +670,15 @@
               </w:pBdr>
               <w:spacing w:after="100" w:before="100" w:line="120"/>
               <w:ind w:left="100" w:right="100" w:firstLine="0" w:firstLineChars="0"/>
+              <w:rPr>
+                <w:rFonts w:ascii="Arial" w:hAnsi="Arial" w:eastAsia="Arial" w:cs="Arial"/>
+                <w:i w:val="false"/>
+                <w:b w:val="false"/>
+                <w:u w:val="none"/>
+                <w:sz w:val="22"/>
+                <w:szCs w:val="22"/>
+                <w:color w:val="000000"/>
+              </w:rPr>
             </w:pPr>
             <w:r>
               <w:rPr>
@@ -624,6 +723,15 @@
               </w:pBdr>
               <w:spacing w:after="100" w:before="100" w:line="120"/>
               <w:ind w:left="100" w:right="100" w:firstLine="0" w:firstLineChars="0"/>
+              <w:rPr>
+                <w:rFonts w:ascii="Arial" w:hAnsi="Arial" w:eastAsia="Arial" w:cs="Arial"/>
+                <w:i w:val="false"/>
+                <w:b w:val="false"/>
+                <w:u w:val="none"/>
+                <w:sz w:val="22"/>
+                <w:szCs w:val="22"/>
+                <w:color w:val="000000"/>
+              </w:rPr>
             </w:pPr>
             <w:r>
               <w:rPr>
@@ -674,6 +782,15 @@
               </w:pBdr>
               <w:spacing w:after="100" w:before="100" w:line="120"/>
               <w:ind w:left="100" w:right="100" w:firstLine="0" w:firstLineChars="0"/>
+              <w:rPr>
+                <w:rFonts w:ascii="Arial" w:hAnsi="Arial" w:eastAsia="Arial" w:cs="Arial"/>
+                <w:i w:val="false"/>
+                <w:b w:val="false"/>
+                <w:u w:val="none"/>
+                <w:sz w:val="22"/>
+                <w:szCs w:val="22"/>
+                <w:color w:val="000000"/>
+              </w:rPr>
             </w:pPr>
             <w:r>
               <w:rPr>
@@ -718,6 +835,15 @@
               </w:pBdr>
               <w:spacing w:after="100" w:before="100" w:line="120"/>
               <w:ind w:left="100" w:right="100" w:firstLine="0" w:firstLineChars="0"/>
+              <w:rPr>
+                <w:rFonts w:ascii="Arial" w:hAnsi="Arial" w:eastAsia="Arial" w:cs="Arial"/>
+                <w:i w:val="false"/>
+                <w:b w:val="false"/>
+                <w:u w:val="none"/>
+                <w:sz w:val="22"/>
+                <w:szCs w:val="22"/>
+                <w:color w:val="000000"/>
+              </w:rPr>
             </w:pPr>
             <w:r>
               <w:rPr>
@@ -762,6 +888,15 @@
               </w:pBdr>
               <w:spacing w:after="100" w:before="100" w:line="120"/>
               <w:ind w:left="100" w:right="100" w:firstLine="0" w:firstLineChars="0"/>
+              <w:rPr>
+                <w:rFonts w:ascii="Arial" w:hAnsi="Arial" w:eastAsia="Arial" w:cs="Arial"/>
+                <w:i w:val="false"/>
+                <w:b w:val="false"/>
+                <w:u w:val="none"/>
+                <w:sz w:val="22"/>
+                <w:szCs w:val="22"/>
+                <w:color w:val="000000"/>
+              </w:rPr>
             </w:pPr>
             <w:r>
               <w:rPr>
@@ -812,6 +947,15 @@
               </w:pBdr>
               <w:spacing w:after="100" w:before="100" w:line="120"/>
               <w:ind w:left="100" w:right="100" w:firstLine="0" w:firstLineChars="0"/>
+              <w:rPr>
+                <w:rFonts w:ascii="Arial" w:hAnsi="Arial" w:eastAsia="Arial" w:cs="Arial"/>
+                <w:i w:val="false"/>
+                <w:b w:val="false"/>
+                <w:u w:val="none"/>
+                <w:sz w:val="22"/>
+                <w:szCs w:val="22"/>
+                <w:color w:val="000000"/>
+              </w:rPr>
             </w:pPr>
             <w:r>
               <w:rPr>
@@ -856,6 +1000,15 @@
               </w:pBdr>
               <w:spacing w:after="100" w:before="100" w:line="120"/>
               <w:ind w:left="100" w:right="100" w:firstLine="0" w:firstLineChars="0"/>
+              <w:rPr>
+                <w:rFonts w:ascii="Arial" w:hAnsi="Arial" w:eastAsia="Arial" w:cs="Arial"/>
+                <w:i w:val="false"/>
+                <w:b w:val="false"/>
+                <w:u w:val="none"/>
+                <w:sz w:val="22"/>
+                <w:szCs w:val="22"/>
+                <w:color w:val="000000"/>
+              </w:rPr>
             </w:pPr>
             <w:r>
               <w:rPr>
@@ -900,6 +1053,15 @@
               </w:pBdr>
               <w:spacing w:after="100" w:before="100" w:line="120"/>
               <w:ind w:left="100" w:right="100" w:firstLine="0" w:firstLineChars="0"/>
+              <w:rPr>
+                <w:rFonts w:ascii="Arial" w:hAnsi="Arial" w:eastAsia="Arial" w:cs="Arial"/>
+                <w:i w:val="false"/>
+                <w:b w:val="false"/>
+                <w:u w:val="none"/>
+                <w:sz w:val="22"/>
+                <w:szCs w:val="22"/>
+                <w:color w:val="000000"/>
+              </w:rPr>
             </w:pPr>
             <w:r>
               <w:rPr>
@@ -950,6 +1112,15 @@
               </w:pBdr>
               <w:spacing w:after="100" w:before="100" w:line="120"/>
               <w:ind w:left="100" w:right="100" w:firstLine="0" w:firstLineChars="0"/>
+              <w:rPr>
+                <w:rFonts w:ascii="Arial" w:hAnsi="Arial" w:eastAsia="Arial" w:cs="Arial"/>
+                <w:i w:val="false"/>
+                <w:b w:val="false"/>
+                <w:u w:val="none"/>
+                <w:sz w:val="22"/>
+                <w:szCs w:val="22"/>
+                <w:color w:val="000000"/>
+              </w:rPr>
             </w:pPr>
             <w:r>
               <w:rPr>
@@ -994,6 +1165,15 @@
               </w:pBdr>
               <w:spacing w:after="100" w:before="100" w:line="120"/>
               <w:ind w:left="100" w:right="100" w:firstLine="0" w:firstLineChars="0"/>
+              <w:rPr>
+                <w:rFonts w:ascii="Arial" w:hAnsi="Arial" w:eastAsia="Arial" w:cs="Arial"/>
+                <w:i w:val="false"/>
+                <w:b w:val="false"/>
+                <w:u w:val="none"/>
+                <w:sz w:val="22"/>
+                <w:szCs w:val="22"/>
+                <w:color w:val="000000"/>
+              </w:rPr>
             </w:pPr>
             <w:r>
               <w:rPr>
@@ -1038,6 +1218,15 @@
               </w:pBdr>
               <w:spacing w:after="100" w:before="100" w:line="120"/>
               <w:ind w:left="100" w:right="100" w:firstLine="0" w:firstLineChars="0"/>
+              <w:rPr>
+                <w:rFonts w:ascii="Arial" w:hAnsi="Arial" w:eastAsia="Arial" w:cs="Arial"/>
+                <w:i w:val="false"/>
+                <w:b w:val="false"/>
+                <w:u w:val="none"/>
+                <w:sz w:val="22"/>
+                <w:szCs w:val="22"/>
+                <w:color w:val="000000"/>
+              </w:rPr>
             </w:pPr>
             <w:r>
               <w:rPr>
@@ -1088,6 +1277,15 @@
               </w:pBdr>
               <w:spacing w:after="100" w:before="100" w:line="120"/>
               <w:ind w:left="100" w:right="100" w:firstLine="0" w:firstLineChars="0"/>
+              <w:rPr>
+                <w:rFonts w:ascii="Arial" w:hAnsi="Arial" w:eastAsia="Arial" w:cs="Arial"/>
+                <w:i w:val="false"/>
+                <w:b w:val="false"/>
+                <w:u w:val="none"/>
+                <w:sz w:val="22"/>
+                <w:szCs w:val="22"/>
+                <w:color w:val="000000"/>
+              </w:rPr>
             </w:pPr>
             <w:r>
               <w:rPr>
@@ -1132,6 +1330,15 @@
               </w:pBdr>
               <w:spacing w:after="100" w:before="100" w:line="120"/>
               <w:ind w:left="100" w:right="100" w:firstLine="0" w:firstLineChars="0"/>
+              <w:rPr>
+                <w:rFonts w:ascii="Arial" w:hAnsi="Arial" w:eastAsia="Arial" w:cs="Arial"/>
+                <w:i w:val="false"/>
+                <w:b w:val="false"/>
+                <w:u w:val="none"/>
+                <w:sz w:val="22"/>
+                <w:szCs w:val="22"/>
+                <w:color w:val="000000"/>
+              </w:rPr>
             </w:pPr>
             <w:r>
               <w:rPr>
@@ -1176,6 +1383,15 @@
               </w:pBdr>
               <w:spacing w:after="100" w:before="100" w:line="120"/>
               <w:ind w:left="100" w:right="100" w:firstLine="0" w:firstLineChars="0"/>
+              <w:rPr>
+                <w:rFonts w:ascii="Arial" w:hAnsi="Arial" w:eastAsia="Arial" w:cs="Arial"/>
+                <w:i w:val="false"/>
+                <w:b w:val="false"/>
+                <w:u w:val="none"/>
+                <w:sz w:val="22"/>
+                <w:szCs w:val="22"/>
+                <w:color w:val="000000"/>
+              </w:rPr>
             </w:pPr>
             <w:r>
               <w:rPr>
@@ -1226,6 +1442,15 @@
               </w:pBdr>
               <w:spacing w:after="100" w:before="100" w:line="120"/>
               <w:ind w:left="100" w:right="100" w:firstLine="0" w:firstLineChars="0"/>
+              <w:rPr>
+                <w:rFonts w:ascii="Arial" w:hAnsi="Arial" w:eastAsia="Arial" w:cs="Arial"/>
+                <w:i w:val="false"/>
+                <w:b w:val="false"/>
+                <w:u w:val="none"/>
+                <w:sz w:val="22"/>
+                <w:szCs w:val="22"/>
+                <w:color w:val="000000"/>
+              </w:rPr>
             </w:pPr>
             <w:r>
               <w:rPr>
@@ -1270,6 +1495,15 @@
               </w:pBdr>
               <w:spacing w:after="100" w:before="100" w:line="120"/>
               <w:ind w:left="100" w:right="100" w:firstLine="0" w:firstLineChars="0"/>
+              <w:rPr>
+                <w:rFonts w:ascii="Arial" w:hAnsi="Arial" w:eastAsia="Arial" w:cs="Arial"/>
+                <w:i w:val="false"/>
+                <w:b w:val="false"/>
+                <w:u w:val="none"/>
+                <w:sz w:val="22"/>
+                <w:szCs w:val="22"/>
+                <w:color w:val="000000"/>
+              </w:rPr>
             </w:pPr>
             <w:r>
               <w:rPr>
@@ -1314,6 +1548,15 @@
               </w:pBdr>
               <w:spacing w:after="100" w:before="100" w:line="120"/>
               <w:ind w:left="100" w:right="100" w:firstLine="0" w:firstLineChars="0"/>
+              <w:rPr>
+                <w:rFonts w:ascii="Arial" w:hAnsi="Arial" w:eastAsia="Arial" w:cs="Arial"/>
+                <w:i w:val="false"/>
+                <w:b w:val="false"/>
+                <w:u w:val="none"/>
+                <w:sz w:val="22"/>
+                <w:szCs w:val="22"/>
+                <w:color w:val="000000"/>
+              </w:rPr>
             </w:pPr>
             <w:r>
               <w:rPr>
@@ -1364,6 +1607,15 @@
               </w:pBdr>
               <w:spacing w:after="100" w:before="100" w:line="120"/>
               <w:ind w:left="100" w:right="100" w:firstLine="0" w:firstLineChars="0"/>
+              <w:rPr>
+                <w:rFonts w:ascii="Arial" w:hAnsi="Arial" w:eastAsia="Arial" w:cs="Arial"/>
+                <w:i w:val="false"/>
+                <w:b w:val="false"/>
+                <w:u w:val="none"/>
+                <w:sz w:val="22"/>
+                <w:szCs w:val="22"/>
+                <w:color w:val="000000"/>
+              </w:rPr>
             </w:pPr>
             <w:r>
               <w:rPr>
@@ -1408,6 +1660,15 @@
               </w:pBdr>
               <w:spacing w:after="100" w:before="100" w:line="120"/>
               <w:ind w:left="100" w:right="100" w:firstLine="0" w:firstLineChars="0"/>
+              <w:rPr>
+                <w:rFonts w:ascii="Arial" w:hAnsi="Arial" w:eastAsia="Arial" w:cs="Arial"/>
+                <w:i w:val="false"/>
+                <w:b w:val="false"/>
+                <w:u w:val="none"/>
+                <w:sz w:val="22"/>
+                <w:szCs w:val="22"/>
+                <w:color w:val="000000"/>
+              </w:rPr>
             </w:pPr>
             <w:r>
               <w:rPr>
@@ -1452,6 +1713,15 @@
               </w:pBdr>
               <w:spacing w:after="100" w:before="100" w:line="120"/>
               <w:ind w:left="100" w:right="100" w:firstLine="0" w:firstLineChars="0"/>
+              <w:rPr>
+                <w:rFonts w:ascii="Arial" w:hAnsi="Arial" w:eastAsia="Arial" w:cs="Arial"/>
+                <w:i w:val="false"/>
+                <w:b w:val="false"/>
+                <w:u w:val="none"/>
+                <w:sz w:val="22"/>
+                <w:szCs w:val="22"/>
+                <w:color w:val="000000"/>
+              </w:rPr>
             </w:pPr>
             <w:r>
               <w:rPr>
@@ -1502,6 +1772,15 @@
               </w:pBdr>
               <w:spacing w:after="100" w:before="100" w:line="120"/>
               <w:ind w:left="100" w:right="100" w:firstLine="0" w:firstLineChars="0"/>
+              <w:rPr>
+                <w:rFonts w:ascii="Arial" w:hAnsi="Arial" w:eastAsia="Arial" w:cs="Arial"/>
+                <w:i w:val="false"/>
+                <w:b w:val="false"/>
+                <w:u w:val="none"/>
+                <w:sz w:val="22"/>
+                <w:szCs w:val="22"/>
+                <w:color w:val="000000"/>
+              </w:rPr>
             </w:pPr>
             <w:r>
               <w:rPr>
@@ -1546,6 +1825,15 @@
               </w:pBdr>
               <w:spacing w:after="100" w:before="100" w:line="120"/>
               <w:ind w:left="100" w:right="100" w:firstLine="0" w:firstLineChars="0"/>
+              <w:rPr>
+                <w:rFonts w:ascii="Arial" w:hAnsi="Arial" w:eastAsia="Arial" w:cs="Arial"/>
+                <w:i w:val="false"/>
+                <w:b w:val="false"/>
+                <w:u w:val="none"/>
+                <w:sz w:val="22"/>
+                <w:szCs w:val="22"/>
+                <w:color w:val="000000"/>
+              </w:rPr>
             </w:pPr>
             <w:r>
               <w:rPr>
@@ -1590,6 +1878,15 @@
               </w:pBdr>
               <w:spacing w:after="100" w:before="100" w:line="120"/>
               <w:ind w:left="100" w:right="100" w:firstLine="0" w:firstLineChars="0"/>
+              <w:rPr>
+                <w:rFonts w:ascii="Arial" w:hAnsi="Arial" w:eastAsia="Arial" w:cs="Arial"/>
+                <w:i w:val="false"/>
+                <w:b w:val="false"/>
+                <w:u w:val="none"/>
+                <w:sz w:val="22"/>
+                <w:szCs w:val="22"/>
+                <w:color w:val="000000"/>
+              </w:rPr>
             </w:pPr>
             <w:r>
               <w:rPr>
@@ -1640,6 +1937,15 @@
               </w:pBdr>
               <w:spacing w:after="100" w:before="100" w:line="120"/>
               <w:ind w:left="100" w:right="100" w:firstLine="0" w:firstLineChars="0"/>
+              <w:rPr>
+                <w:rFonts w:ascii="Arial" w:hAnsi="Arial" w:eastAsia="Arial" w:cs="Arial"/>
+                <w:i w:val="false"/>
+                <w:b w:val="false"/>
+                <w:u w:val="none"/>
+                <w:sz w:val="22"/>
+                <w:szCs w:val="22"/>
+                <w:color w:val="000000"/>
+              </w:rPr>
             </w:pPr>
             <w:r>
               <w:rPr>
@@ -1684,6 +1990,15 @@
               </w:pBdr>
               <w:spacing w:after="100" w:before="100" w:line="120"/>
               <w:ind w:left="100" w:right="100" w:firstLine="0" w:firstLineChars="0"/>
+              <w:rPr>
+                <w:rFonts w:ascii="Arial" w:hAnsi="Arial" w:eastAsia="Arial" w:cs="Arial"/>
+                <w:i w:val="false"/>
+                <w:b w:val="false"/>
+                <w:u w:val="none"/>
+                <w:sz w:val="22"/>
+                <w:szCs w:val="22"/>
+                <w:color w:val="000000"/>
+              </w:rPr>
             </w:pPr>
             <w:r>
               <w:rPr>
@@ -1728,6 +2043,15 @@
               </w:pBdr>
               <w:spacing w:after="100" w:before="100" w:line="120"/>
               <w:ind w:left="100" w:right="100" w:firstLine="0" w:firstLineChars="0"/>
+              <w:rPr>
+                <w:rFonts w:ascii="Arial" w:hAnsi="Arial" w:eastAsia="Arial" w:cs="Arial"/>
+                <w:i w:val="false"/>
+                <w:b w:val="false"/>
+                <w:u w:val="none"/>
+                <w:sz w:val="22"/>
+                <w:szCs w:val="22"/>
+                <w:color w:val="000000"/>
+              </w:rPr>
             </w:pPr>
             <w:r>
               <w:rPr>
@@ -1778,6 +2102,15 @@
               </w:pBdr>
               <w:spacing w:after="100" w:before="100" w:line="120"/>
               <w:ind w:left="100" w:right="100" w:firstLine="0" w:firstLineChars="0"/>
+              <w:rPr>
+                <w:rFonts w:ascii="Arial" w:hAnsi="Arial" w:eastAsia="Arial" w:cs="Arial"/>
+                <w:i w:val="false"/>
+                <w:b w:val="false"/>
+                <w:u w:val="none"/>
+                <w:sz w:val="22"/>
+                <w:szCs w:val="22"/>
+                <w:color w:val="000000"/>
+              </w:rPr>
             </w:pPr>
             <w:r>
               <w:rPr>
@@ -1822,6 +2155,15 @@
               </w:pBdr>
               <w:spacing w:after="100" w:before="100" w:line="120"/>
               <w:ind w:left="100" w:right="100" w:firstLine="0" w:firstLineChars="0"/>
+              <w:rPr>
+                <w:rFonts w:ascii="Arial" w:hAnsi="Arial" w:eastAsia="Arial" w:cs="Arial"/>
+                <w:i w:val="false"/>
+                <w:b w:val="false"/>
+                <w:u w:val="none"/>
+                <w:sz w:val="22"/>
+                <w:szCs w:val="22"/>
+                <w:color w:val="000000"/>
+              </w:rPr>
             </w:pPr>
             <w:r>
               <w:rPr>
@@ -1866,6 +2208,15 @@
               </w:pBdr>
               <w:spacing w:after="100" w:before="100" w:line="120"/>
               <w:ind w:left="100" w:right="100" w:firstLine="0" w:firstLineChars="0"/>
+              <w:rPr>
+                <w:rFonts w:ascii="Arial" w:hAnsi="Arial" w:eastAsia="Arial" w:cs="Arial"/>
+                <w:i w:val="false"/>
+                <w:b w:val="false"/>
+                <w:u w:val="none"/>
+                <w:sz w:val="22"/>
+                <w:szCs w:val="22"/>
+                <w:color w:val="000000"/>
+              </w:rPr>
             </w:pPr>
             <w:r>
               <w:rPr>
@@ -1916,6 +2267,15 @@
               </w:pBdr>
               <w:spacing w:after="100" w:before="100" w:line="120"/>
               <w:ind w:left="100" w:right="100" w:firstLine="0" w:firstLineChars="0"/>
+              <w:rPr>
+                <w:rFonts w:ascii="Arial" w:hAnsi="Arial" w:eastAsia="Arial" w:cs="Arial"/>
+                <w:i w:val="false"/>
+                <w:b w:val="false"/>
+                <w:u w:val="none"/>
+                <w:sz w:val="22"/>
+                <w:szCs w:val="22"/>
+                <w:color w:val="000000"/>
+              </w:rPr>
             </w:pPr>
             <w:r>
               <w:rPr>
@@ -1960,6 +2320,15 @@
               </w:pBdr>
               <w:spacing w:after="100" w:before="100" w:line="120"/>
               <w:ind w:left="100" w:right="100" w:firstLine="0" w:firstLineChars="0"/>
+              <w:rPr>
+                <w:rFonts w:ascii="Arial" w:hAnsi="Arial" w:eastAsia="Arial" w:cs="Arial"/>
+                <w:i w:val="false"/>
+                <w:b w:val="false"/>
+                <w:u w:val="none"/>
+                <w:sz w:val="22"/>
+                <w:szCs w:val="22"/>
+                <w:color w:val="000000"/>
+              </w:rPr>
             </w:pPr>
             <w:r>
               <w:rPr>
@@ -2004,6 +2373,15 @@
               </w:pBdr>
               <w:spacing w:after="100" w:before="100" w:line="120"/>
               <w:ind w:left="100" w:right="100" w:firstLine="0" w:firstLineChars="0"/>
+              <w:rPr>
+                <w:rFonts w:ascii="Arial" w:hAnsi="Arial" w:eastAsia="Arial" w:cs="Arial"/>
+                <w:i w:val="false"/>
+                <w:b w:val="false"/>
+                <w:u w:val="none"/>
+                <w:sz w:val="22"/>
+                <w:szCs w:val="22"/>
+                <w:color w:val="000000"/>
+              </w:rPr>
             </w:pPr>
             <w:r>
               <w:rPr>
@@ -2054,6 +2432,15 @@
               </w:pBdr>
               <w:spacing w:after="100" w:before="100" w:line="120"/>
               <w:ind w:left="100" w:right="100" w:firstLine="0" w:firstLineChars="0"/>
+              <w:rPr>
+                <w:rFonts w:ascii="Arial" w:hAnsi="Arial" w:eastAsia="Arial" w:cs="Arial"/>
+                <w:i w:val="false"/>
+                <w:b w:val="false"/>
+                <w:u w:val="none"/>
+                <w:sz w:val="22"/>
+                <w:szCs w:val="22"/>
+                <w:color w:val="000000"/>
+              </w:rPr>
             </w:pPr>
             <w:r>
               <w:rPr>
@@ -2098,6 +2485,15 @@
               </w:pBdr>
               <w:spacing w:after="100" w:before="100" w:line="120"/>
               <w:ind w:left="100" w:right="100" w:firstLine="0" w:firstLineChars="0"/>
+              <w:rPr>
+                <w:rFonts w:ascii="Arial" w:hAnsi="Arial" w:eastAsia="Arial" w:cs="Arial"/>
+                <w:i w:val="false"/>
+                <w:b w:val="false"/>
+                <w:u w:val="none"/>
+                <w:sz w:val="22"/>
+                <w:szCs w:val="22"/>
+                <w:color w:val="000000"/>
+              </w:rPr>
             </w:pPr>
             <w:r>
               <w:rPr>
@@ -2142,6 +2538,15 @@
               </w:pBdr>
               <w:spacing w:after="100" w:before="100" w:line="120"/>
               <w:ind w:left="100" w:right="100" w:firstLine="0" w:firstLineChars="0"/>
+              <w:rPr>
+                <w:rFonts w:ascii="Arial" w:hAnsi="Arial" w:eastAsia="Arial" w:cs="Arial"/>
+                <w:i w:val="false"/>
+                <w:b w:val="false"/>
+                <w:u w:val="none"/>
+                <w:sz w:val="22"/>
+                <w:szCs w:val="22"/>
+                <w:color w:val="000000"/>
+              </w:rPr>
             </w:pPr>
             <w:r>
               <w:rPr>
@@ -2192,6 +2597,15 @@
               </w:pBdr>
               <w:spacing w:after="100" w:before="100" w:line="120"/>
               <w:ind w:left="100" w:right="100" w:firstLine="0" w:firstLineChars="0"/>
+              <w:rPr>
+                <w:rFonts w:ascii="Arial" w:hAnsi="Arial" w:eastAsia="Arial" w:cs="Arial"/>
+                <w:i w:val="false"/>
+                <w:b w:val="false"/>
+                <w:u w:val="none"/>
+                <w:sz w:val="22"/>
+                <w:szCs w:val="22"/>
+                <w:color w:val="000000"/>
+              </w:rPr>
             </w:pPr>
             <w:r>
               <w:rPr>
@@ -2236,6 +2650,15 @@
               </w:pBdr>
               <w:spacing w:after="100" w:before="100" w:line="120"/>
               <w:ind w:left="100" w:right="100" w:firstLine="0" w:firstLineChars="0"/>
+              <w:rPr>
+                <w:rFonts w:ascii="Arial" w:hAnsi="Arial" w:eastAsia="Arial" w:cs="Arial"/>
+                <w:i w:val="false"/>
+                <w:b w:val="false"/>
+                <w:u w:val="none"/>
+                <w:sz w:val="22"/>
+                <w:szCs w:val="22"/>
+                <w:color w:val="000000"/>
+              </w:rPr>
             </w:pPr>
             <w:r>
               <w:rPr>
@@ -2280,6 +2703,15 @@
               </w:pBdr>
               <w:spacing w:after="100" w:before="100" w:line="120"/>
               <w:ind w:left="100" w:right="100" w:firstLine="0" w:firstLineChars="0"/>
+              <w:rPr>
+                <w:rFonts w:ascii="Arial" w:hAnsi="Arial" w:eastAsia="Arial" w:cs="Arial"/>
+                <w:i w:val="false"/>
+                <w:b w:val="false"/>
+                <w:u w:val="none"/>
+                <w:sz w:val="22"/>
+                <w:szCs w:val="22"/>
+                <w:color w:val="000000"/>
+              </w:rPr>
             </w:pPr>
             <w:r>
               <w:rPr>
@@ -2330,6 +2762,15 @@
               </w:pBdr>
               <w:spacing w:after="100" w:before="100" w:line="120"/>
               <w:ind w:left="100" w:right="100" w:firstLine="0" w:firstLineChars="0"/>
+              <w:rPr>
+                <w:rFonts w:ascii="Arial" w:hAnsi="Arial" w:eastAsia="Arial" w:cs="Arial"/>
+                <w:i w:val="false"/>
+                <w:b w:val="false"/>
+                <w:u w:val="none"/>
+                <w:sz w:val="22"/>
+                <w:szCs w:val="22"/>
+                <w:color w:val="000000"/>
+              </w:rPr>
             </w:pPr>
             <w:r>
               <w:rPr>
@@ -2374,6 +2815,15 @@
               </w:pBdr>
               <w:spacing w:after="100" w:before="100" w:line="120"/>
               <w:ind w:left="100" w:right="100" w:firstLine="0" w:firstLineChars="0"/>
+              <w:rPr>
+                <w:rFonts w:ascii="Arial" w:hAnsi="Arial" w:eastAsia="Arial" w:cs="Arial"/>
+                <w:i w:val="false"/>
+                <w:b w:val="false"/>
+                <w:u w:val="none"/>
+                <w:sz w:val="22"/>
+                <w:szCs w:val="22"/>
+                <w:color w:val="000000"/>
+              </w:rPr>
             </w:pPr>
             <w:r>
               <w:rPr>
@@ -2418,6 +2868,15 @@
               </w:pBdr>
               <w:spacing w:after="100" w:before="100" w:line="120"/>
               <w:ind w:left="100" w:right="100" w:firstLine="0" w:firstLineChars="0"/>
+              <w:rPr>
+                <w:rFonts w:ascii="Arial" w:hAnsi="Arial" w:eastAsia="Arial" w:cs="Arial"/>
+                <w:i w:val="false"/>
+                <w:b w:val="false"/>
+                <w:u w:val="none"/>
+                <w:sz w:val="22"/>
+                <w:szCs w:val="22"/>
+                <w:color w:val="000000"/>
+              </w:rPr>
             </w:pPr>
             <w:r>
               <w:rPr>
@@ -2468,6 +2927,15 @@
               </w:pBdr>
               <w:spacing w:after="100" w:before="100" w:line="120"/>
               <w:ind w:left="100" w:right="100" w:firstLine="0" w:firstLineChars="0"/>
+              <w:rPr>
+                <w:rFonts w:ascii="Arial" w:hAnsi="Arial" w:eastAsia="Arial" w:cs="Arial"/>
+                <w:i w:val="false"/>
+                <w:b w:val="false"/>
+                <w:u w:val="none"/>
+                <w:sz w:val="22"/>
+                <w:szCs w:val="22"/>
+                <w:color w:val="000000"/>
+              </w:rPr>
             </w:pPr>
             <w:r>
               <w:rPr>
@@ -2512,6 +2980,15 @@
               </w:pBdr>
               <w:spacing w:after="100" w:before="100" w:line="120"/>
               <w:ind w:left="100" w:right="100" w:firstLine="0" w:firstLineChars="0"/>
+              <w:rPr>
+                <w:rFonts w:ascii="Arial" w:hAnsi="Arial" w:eastAsia="Arial" w:cs="Arial"/>
+                <w:i w:val="false"/>
+                <w:b w:val="false"/>
+                <w:u w:val="none"/>
+                <w:sz w:val="22"/>
+                <w:szCs w:val="22"/>
+                <w:color w:val="000000"/>
+              </w:rPr>
             </w:pPr>
             <w:r>
               <w:rPr>
@@ -2556,6 +3033,15 @@
               </w:pBdr>
               <w:spacing w:after="100" w:before="100" w:line="120"/>
               <w:ind w:left="100" w:right="100" w:firstLine="0" w:firstLineChars="0"/>
+              <w:rPr>
+                <w:rFonts w:ascii="Arial" w:hAnsi="Arial" w:eastAsia="Arial" w:cs="Arial"/>
+                <w:i w:val="false"/>
+                <w:b w:val="false"/>
+                <w:u w:val="none"/>
+                <w:sz w:val="22"/>
+                <w:szCs w:val="22"/>
+                <w:color w:val="000000"/>
+              </w:rPr>
             </w:pPr>
             <w:r>
               <w:rPr>
@@ -2606,6 +3092,15 @@
               </w:pBdr>
               <w:spacing w:after="100" w:before="100" w:line="120"/>
               <w:ind w:left="100" w:right="100" w:firstLine="0" w:firstLineChars="0"/>
+              <w:rPr>
+                <w:rFonts w:ascii="Arial" w:hAnsi="Arial" w:eastAsia="Arial" w:cs="Arial"/>
+                <w:i w:val="false"/>
+                <w:b w:val="false"/>
+                <w:u w:val="none"/>
+                <w:sz w:val="22"/>
+                <w:szCs w:val="22"/>
+                <w:color w:val="000000"/>
+              </w:rPr>
             </w:pPr>
             <w:r>
               <w:rPr>
@@ -2650,6 +3145,15 @@
               </w:pBdr>
               <w:spacing w:after="100" w:before="100" w:line="120"/>
               <w:ind w:left="100" w:right="100" w:firstLine="0" w:firstLineChars="0"/>
+              <w:rPr>
+                <w:rFonts w:ascii="Arial" w:hAnsi="Arial" w:eastAsia="Arial" w:cs="Arial"/>
+                <w:i w:val="false"/>
+                <w:b w:val="false"/>
+                <w:u w:val="none"/>
+                <w:sz w:val="22"/>
+                <w:szCs w:val="22"/>
+                <w:color w:val="000000"/>
+              </w:rPr>
             </w:pPr>
             <w:r>
               <w:rPr>
@@ -2694,6 +3198,15 @@
               </w:pBdr>
               <w:spacing w:after="100" w:before="100" w:line="120"/>
               <w:ind w:left="100" w:right="100" w:firstLine="0" w:firstLineChars="0"/>
+              <w:rPr>
+                <w:rFonts w:ascii="Arial" w:hAnsi="Arial" w:eastAsia="Arial" w:cs="Arial"/>
+                <w:i w:val="false"/>
+                <w:b w:val="false"/>
+                <w:u w:val="none"/>
+                <w:sz w:val="22"/>
+                <w:szCs w:val="22"/>
+                <w:color w:val="000000"/>
+              </w:rPr>
             </w:pPr>
             <w:r>
               <w:rPr>
@@ -2744,6 +3257,15 @@
               </w:pBdr>
               <w:spacing w:after="100" w:before="100" w:line="120"/>
               <w:ind w:left="100" w:right="100" w:firstLine="0" w:firstLineChars="0"/>
+              <w:rPr>
+                <w:rFonts w:ascii="Arial" w:hAnsi="Arial" w:eastAsia="Arial" w:cs="Arial"/>
+                <w:i w:val="false"/>
+                <w:b w:val="false"/>
+                <w:u w:val="none"/>
+                <w:sz w:val="22"/>
+                <w:szCs w:val="22"/>
+                <w:color w:val="000000"/>
+              </w:rPr>
             </w:pPr>
             <w:r>
               <w:rPr>
@@ -2788,6 +3310,15 @@
               </w:pBdr>
               <w:spacing w:after="100" w:before="100" w:line="120"/>
               <w:ind w:left="100" w:right="100" w:firstLine="0" w:firstLineChars="0"/>
+              <w:rPr>
+                <w:rFonts w:ascii="Arial" w:hAnsi="Arial" w:eastAsia="Arial" w:cs="Arial"/>
+                <w:i w:val="false"/>
+                <w:b w:val="false"/>
+                <w:u w:val="none"/>
+                <w:sz w:val="22"/>
+                <w:szCs w:val="22"/>
+                <w:color w:val="000000"/>
+              </w:rPr>
             </w:pPr>
             <w:r>
               <w:rPr>
@@ -2832,6 +3363,15 @@
               </w:pBdr>
               <w:spacing w:after="100" w:before="100" w:line="120"/>
               <w:ind w:left="100" w:right="100" w:firstLine="0" w:firstLineChars="0"/>
+              <w:rPr>
+                <w:rFonts w:ascii="Arial" w:hAnsi="Arial" w:eastAsia="Arial" w:cs="Arial"/>
+                <w:i w:val="false"/>
+                <w:b w:val="false"/>
+                <w:u w:val="none"/>
+                <w:sz w:val="22"/>
+                <w:szCs w:val="22"/>
+                <w:color w:val="000000"/>
+              </w:rPr>
             </w:pPr>
             <w:r>
               <w:rPr>
@@ -2882,6 +3422,15 @@
               </w:pBdr>
               <w:spacing w:after="100" w:before="100" w:line="120"/>
               <w:ind w:left="100" w:right="100" w:firstLine="0" w:firstLineChars="0"/>
+              <w:rPr>
+                <w:rFonts w:ascii="Arial" w:hAnsi="Arial" w:eastAsia="Arial" w:cs="Arial"/>
+                <w:i w:val="false"/>
+                <w:b w:val="false"/>
+                <w:u w:val="none"/>
+                <w:sz w:val="22"/>
+                <w:szCs w:val="22"/>
+                <w:color w:val="000000"/>
+              </w:rPr>
             </w:pPr>
             <w:r>
               <w:rPr>
@@ -2926,6 +3475,15 @@
               </w:pBdr>
               <w:spacing w:after="100" w:before="100" w:line="120"/>
               <w:ind w:left="100" w:right="100" w:firstLine="0" w:firstLineChars="0"/>
+              <w:rPr>
+                <w:rFonts w:ascii="Arial" w:hAnsi="Arial" w:eastAsia="Arial" w:cs="Arial"/>
+                <w:i w:val="false"/>
+                <w:b w:val="false"/>
+                <w:u w:val="none"/>
+                <w:sz w:val="22"/>
+                <w:szCs w:val="22"/>
+                <w:color w:val="000000"/>
+              </w:rPr>
             </w:pPr>
             <w:r>
               <w:rPr>
@@ -2970,6 +3528,15 @@
               </w:pBdr>
               <w:spacing w:after="100" w:before="100" w:line="120"/>
               <w:ind w:left="100" w:right="100" w:firstLine="0" w:firstLineChars="0"/>
+              <w:rPr>
+                <w:rFonts w:ascii="Arial" w:hAnsi="Arial" w:eastAsia="Arial" w:cs="Arial"/>
+                <w:i w:val="false"/>
+                <w:b w:val="false"/>
+                <w:u w:val="none"/>
+                <w:sz w:val="22"/>
+                <w:szCs w:val="22"/>
+                <w:color w:val="000000"/>
+              </w:rPr>
             </w:pPr>
             <w:r>
               <w:rPr>
@@ -3020,6 +3587,15 @@
               </w:pBdr>
               <w:spacing w:after="100" w:before="100" w:line="120"/>
               <w:ind w:left="100" w:right="100" w:firstLine="0" w:firstLineChars="0"/>
+              <w:rPr>
+                <w:rFonts w:ascii="Arial" w:hAnsi="Arial" w:eastAsia="Arial" w:cs="Arial"/>
+                <w:i w:val="false"/>
+                <w:b w:val="false"/>
+                <w:u w:val="none"/>
+                <w:sz w:val="22"/>
+                <w:szCs w:val="22"/>
+                <w:color w:val="000000"/>
+              </w:rPr>
             </w:pPr>
             <w:r>
               <w:rPr>
@@ -3064,6 +3640,15 @@
               </w:pBdr>
               <w:spacing w:after="100" w:before="100" w:line="120"/>
               <w:ind w:left="100" w:right="100" w:firstLine="0" w:firstLineChars="0"/>
+              <w:rPr>
+                <w:rFonts w:ascii="Arial" w:hAnsi="Arial" w:eastAsia="Arial" w:cs="Arial"/>
+                <w:i w:val="false"/>
+                <w:b w:val="false"/>
+                <w:u w:val="none"/>
+                <w:sz w:val="22"/>
+                <w:szCs w:val="22"/>
+                <w:color w:val="000000"/>
+              </w:rPr>
             </w:pPr>
             <w:r>
               <w:rPr>
@@ -3108,6 +3693,15 @@
               </w:pBdr>
               <w:spacing w:after="100" w:before="100" w:line="120"/>
               <w:ind w:left="100" w:right="100" w:firstLine="0" w:firstLineChars="0"/>
+              <w:rPr>
+                <w:rFonts w:ascii="Arial" w:hAnsi="Arial" w:eastAsia="Arial" w:cs="Arial"/>
+                <w:i w:val="false"/>
+                <w:b w:val="false"/>
+                <w:u w:val="none"/>
+                <w:sz w:val="22"/>
+                <w:szCs w:val="22"/>
+                <w:color w:val="000000"/>
+              </w:rPr>
             </w:pPr>
             <w:r>
               <w:rPr>
@@ -3158,6 +3752,15 @@
               </w:pBdr>
               <w:spacing w:after="100" w:before="100" w:line="120"/>
               <w:ind w:left="100" w:right="100" w:firstLine="0" w:firstLineChars="0"/>
+              <w:rPr>
+                <w:rFonts w:ascii="Arial" w:hAnsi="Arial" w:eastAsia="Arial" w:cs="Arial"/>
+                <w:i w:val="false"/>
+                <w:b w:val="false"/>
+                <w:u w:val="none"/>
+                <w:sz w:val="22"/>
+                <w:szCs w:val="22"/>
+                <w:color w:val="000000"/>
+              </w:rPr>
             </w:pPr>
             <w:r>
               <w:rPr>
@@ -3202,6 +3805,15 @@
               </w:pBdr>
               <w:spacing w:after="100" w:before="100" w:line="120"/>
               <w:ind w:left="100" w:right="100" w:firstLine="0" w:firstLineChars="0"/>
+              <w:rPr>
+                <w:rFonts w:ascii="Arial" w:hAnsi="Arial" w:eastAsia="Arial" w:cs="Arial"/>
+                <w:i w:val="false"/>
+                <w:b w:val="false"/>
+                <w:u w:val="none"/>
+                <w:sz w:val="22"/>
+                <w:szCs w:val="22"/>
+                <w:color w:val="000000"/>
+              </w:rPr>
             </w:pPr>
             <w:r>
               <w:rPr>
@@ -3246,6 +3858,15 @@
               </w:pBdr>
               <w:spacing w:after="100" w:before="100" w:line="120"/>
               <w:ind w:left="100" w:right="100" w:firstLine="0" w:firstLineChars="0"/>
+              <w:rPr>
+                <w:rFonts w:ascii="Arial" w:hAnsi="Arial" w:eastAsia="Arial" w:cs="Arial"/>
+                <w:i w:val="false"/>
+                <w:b w:val="false"/>
+                <w:u w:val="none"/>
+                <w:sz w:val="22"/>
+                <w:szCs w:val="22"/>
+                <w:color w:val="000000"/>
+              </w:rPr>
             </w:pPr>
             <w:r>
               <w:rPr>
@@ -3296,6 +3917,15 @@
               </w:pBdr>
               <w:spacing w:after="100" w:before="100" w:line="120"/>
               <w:ind w:left="100" w:right="100" w:firstLine="0" w:firstLineChars="0"/>
+              <w:rPr>
+                <w:rFonts w:ascii="Arial" w:hAnsi="Arial" w:eastAsia="Arial" w:cs="Arial"/>
+                <w:i w:val="false"/>
+                <w:b w:val="false"/>
+                <w:u w:val="none"/>
+                <w:sz w:val="22"/>
+                <w:szCs w:val="22"/>
+                <w:color w:val="000000"/>
+              </w:rPr>
             </w:pPr>
             <w:r>
               <w:rPr>
@@ -3340,6 +3970,15 @@
               </w:pBdr>
               <w:spacing w:after="100" w:before="100" w:line="120"/>
               <w:ind w:left="100" w:right="100" w:firstLine="0" w:firstLineChars="0"/>
+              <w:rPr>
+                <w:rFonts w:ascii="Arial" w:hAnsi="Arial" w:eastAsia="Arial" w:cs="Arial"/>
+                <w:i w:val="false"/>
+                <w:b w:val="false"/>
+                <w:u w:val="none"/>
+                <w:sz w:val="22"/>
+                <w:szCs w:val="22"/>
+                <w:color w:val="000000"/>
+              </w:rPr>
             </w:pPr>
             <w:r>
               <w:rPr>
@@ -3384,6 +4023,15 @@
               </w:pBdr>
               <w:spacing w:after="100" w:before="100" w:line="120"/>
               <w:ind w:left="100" w:right="100" w:firstLine="0" w:firstLineChars="0"/>
+              <w:rPr>
+                <w:rFonts w:ascii="Arial" w:hAnsi="Arial" w:eastAsia="Arial" w:cs="Arial"/>
+                <w:i w:val="false"/>
+                <w:b w:val="false"/>
+                <w:u w:val="none"/>
+                <w:sz w:val="22"/>
+                <w:szCs w:val="22"/>
+                <w:color w:val="000000"/>
+              </w:rPr>
             </w:pPr>
             <w:r>
               <w:rPr>

</xml_diff>

<commit_message>
add DH ch9 ex
</commit_message>
<xml_diff>
--- a/tables/tab_df_golf.docx
+++ b/tables/tab_df_golf.docx
@@ -74,15 +74,6 @@
               </w:pBdr>
               <w:spacing w:after="100" w:before="100" w:line="360"/>
               <w:ind w:left="100" w:right="100" w:firstLine="0" w:firstLineChars="0"/>
-              <w:rPr>
-                <w:rFonts w:ascii="Arial" w:hAnsi="Arial" w:eastAsia="Arial" w:cs="Arial"/>
-                <w:i w:val="false"/>
-                <w:b w:val="false"/>
-                <w:u w:val="none"/>
-                <w:sz w:val="22"/>
-                <w:szCs w:val="22"/>
-                <w:color w:val="000000"/>
-              </w:rPr>
             </w:pPr>
             <w:r>
               <w:rPr>
@@ -127,15 +118,6 @@
               </w:pBdr>
               <w:spacing w:after="100" w:before="100" w:line="360"/>
               <w:ind w:left="100" w:right="100" w:firstLine="0" w:firstLineChars="0"/>
-              <w:rPr>
-                <w:rFonts w:ascii="Arial" w:hAnsi="Arial" w:eastAsia="Arial" w:cs="Arial"/>
-                <w:i w:val="false"/>
-                <w:b w:val="false"/>
-                <w:u w:val="none"/>
-                <w:sz w:val="22"/>
-                <w:szCs w:val="22"/>
-                <w:color w:val="000000"/>
-              </w:rPr>
             </w:pPr>
             <w:r>
               <w:rPr>
@@ -204,15 +186,6 @@
               </w:pBdr>
               <w:spacing w:after="100" w:before="100" w:line="360"/>
               <w:ind w:left="100" w:right="100" w:firstLine="0" w:firstLineChars="0"/>
-              <w:rPr>
-                <w:rFonts w:ascii="Arial" w:hAnsi="Arial" w:eastAsia="Arial" w:cs="Arial"/>
-                <w:i w:val="false"/>
-                <w:b w:val="false"/>
-                <w:u w:val="none"/>
-                <w:sz w:val="22"/>
-                <w:szCs w:val="22"/>
-                <w:color w:val="000000"/>
-              </w:rPr>
             </w:pPr>
             <w:r>
               <w:rPr>
@@ -287,15 +260,6 @@
               </w:pBdr>
               <w:spacing w:after="100" w:before="100" w:line="120"/>
               <w:ind w:left="100" w:right="100" w:firstLine="0" w:firstLineChars="0"/>
-              <w:rPr>
-                <w:rFonts w:ascii="Arial" w:hAnsi="Arial" w:eastAsia="Arial" w:cs="Arial"/>
-                <w:i w:val="false"/>
-                <w:b w:val="false"/>
-                <w:u w:val="none"/>
-                <w:sz w:val="22"/>
-                <w:szCs w:val="22"/>
-                <w:color w:val="000000"/>
-              </w:rPr>
             </w:pPr>
             <w:r>
               <w:rPr>
@@ -340,15 +304,6 @@
               </w:pBdr>
               <w:spacing w:after="100" w:before="100" w:line="120"/>
               <w:ind w:left="100" w:right="100" w:firstLine="0" w:firstLineChars="0"/>
-              <w:rPr>
-                <w:rFonts w:ascii="Arial" w:hAnsi="Arial" w:eastAsia="Arial" w:cs="Arial"/>
-                <w:i w:val="false"/>
-                <w:b w:val="false"/>
-                <w:u w:val="none"/>
-                <w:sz w:val="22"/>
-                <w:szCs w:val="22"/>
-                <w:color w:val="000000"/>
-              </w:rPr>
             </w:pPr>
             <w:r>
               <w:rPr>
@@ -393,15 +348,6 @@
               </w:pBdr>
               <w:spacing w:after="100" w:before="100" w:line="120"/>
               <w:ind w:left="100" w:right="100" w:firstLine="0" w:firstLineChars="0"/>
-              <w:rPr>
-                <w:rFonts w:ascii="Arial" w:hAnsi="Arial" w:eastAsia="Arial" w:cs="Arial"/>
-                <w:i w:val="false"/>
-                <w:b w:val="false"/>
-                <w:u w:val="none"/>
-                <w:sz w:val="22"/>
-                <w:szCs w:val="22"/>
-                <w:color w:val="000000"/>
-              </w:rPr>
             </w:pPr>
             <w:r>
               <w:rPr>
@@ -452,15 +398,6 @@
               </w:pBdr>
               <w:spacing w:after="100" w:before="100" w:line="120"/>
               <w:ind w:left="100" w:right="100" w:firstLine="0" w:firstLineChars="0"/>
-              <w:rPr>
-                <w:rFonts w:ascii="Arial" w:hAnsi="Arial" w:eastAsia="Arial" w:cs="Arial"/>
-                <w:i w:val="false"/>
-                <w:b w:val="false"/>
-                <w:u w:val="none"/>
-                <w:sz w:val="22"/>
-                <w:szCs w:val="22"/>
-                <w:color w:val="000000"/>
-              </w:rPr>
             </w:pPr>
             <w:r>
               <w:rPr>
@@ -505,15 +442,6 @@
               </w:pBdr>
               <w:spacing w:after="100" w:before="100" w:line="120"/>
               <w:ind w:left="100" w:right="100" w:firstLine="0" w:firstLineChars="0"/>
-              <w:rPr>
-                <w:rFonts w:ascii="Arial" w:hAnsi="Arial" w:eastAsia="Arial" w:cs="Arial"/>
-                <w:i w:val="false"/>
-                <w:b w:val="false"/>
-                <w:u w:val="none"/>
-                <w:sz w:val="22"/>
-                <w:szCs w:val="22"/>
-                <w:color w:val="000000"/>
-              </w:rPr>
             </w:pPr>
             <w:r>
               <w:rPr>
@@ -558,15 +486,6 @@
               </w:pBdr>
               <w:spacing w:after="100" w:before="100" w:line="120"/>
               <w:ind w:left="100" w:right="100" w:firstLine="0" w:firstLineChars="0"/>
-              <w:rPr>
-                <w:rFonts w:ascii="Arial" w:hAnsi="Arial" w:eastAsia="Arial" w:cs="Arial"/>
-                <w:i w:val="false"/>
-                <w:b w:val="false"/>
-                <w:u w:val="none"/>
-                <w:sz w:val="22"/>
-                <w:szCs w:val="22"/>
-                <w:color w:val="000000"/>
-              </w:rPr>
             </w:pPr>
             <w:r>
               <w:rPr>
@@ -617,15 +536,6 @@
               </w:pBdr>
               <w:spacing w:after="100" w:before="100" w:line="120"/>
               <w:ind w:left="100" w:right="100" w:firstLine="0" w:firstLineChars="0"/>
-              <w:rPr>
-                <w:rFonts w:ascii="Arial" w:hAnsi="Arial" w:eastAsia="Arial" w:cs="Arial"/>
-                <w:i w:val="false"/>
-                <w:b w:val="false"/>
-                <w:u w:val="none"/>
-                <w:sz w:val="22"/>
-                <w:szCs w:val="22"/>
-                <w:color w:val="000000"/>
-              </w:rPr>
             </w:pPr>
             <w:r>
               <w:rPr>
@@ -670,15 +580,6 @@
               </w:pBdr>
               <w:spacing w:after="100" w:before="100" w:line="120"/>
               <w:ind w:left="100" w:right="100" w:firstLine="0" w:firstLineChars="0"/>
-              <w:rPr>
-                <w:rFonts w:ascii="Arial" w:hAnsi="Arial" w:eastAsia="Arial" w:cs="Arial"/>
-                <w:i w:val="false"/>
-                <w:b w:val="false"/>
-                <w:u w:val="none"/>
-                <w:sz w:val="22"/>
-                <w:szCs w:val="22"/>
-                <w:color w:val="000000"/>
-              </w:rPr>
             </w:pPr>
             <w:r>
               <w:rPr>
@@ -723,15 +624,6 @@
               </w:pBdr>
               <w:spacing w:after="100" w:before="100" w:line="120"/>
               <w:ind w:left="100" w:right="100" w:firstLine="0" w:firstLineChars="0"/>
-              <w:rPr>
-                <w:rFonts w:ascii="Arial" w:hAnsi="Arial" w:eastAsia="Arial" w:cs="Arial"/>
-                <w:i w:val="false"/>
-                <w:b w:val="false"/>
-                <w:u w:val="none"/>
-                <w:sz w:val="22"/>
-                <w:szCs w:val="22"/>
-                <w:color w:val="000000"/>
-              </w:rPr>
             </w:pPr>
             <w:r>
               <w:rPr>
@@ -782,15 +674,6 @@
               </w:pBdr>
               <w:spacing w:after="100" w:before="100" w:line="120"/>
               <w:ind w:left="100" w:right="100" w:firstLine="0" w:firstLineChars="0"/>
-              <w:rPr>
-                <w:rFonts w:ascii="Arial" w:hAnsi="Arial" w:eastAsia="Arial" w:cs="Arial"/>
-                <w:i w:val="false"/>
-                <w:b w:val="false"/>
-                <w:u w:val="none"/>
-                <w:sz w:val="22"/>
-                <w:szCs w:val="22"/>
-                <w:color w:val="000000"/>
-              </w:rPr>
             </w:pPr>
             <w:r>
               <w:rPr>
@@ -835,15 +718,6 @@
               </w:pBdr>
               <w:spacing w:after="100" w:before="100" w:line="120"/>
               <w:ind w:left="100" w:right="100" w:firstLine="0" w:firstLineChars="0"/>
-              <w:rPr>
-                <w:rFonts w:ascii="Arial" w:hAnsi="Arial" w:eastAsia="Arial" w:cs="Arial"/>
-                <w:i w:val="false"/>
-                <w:b w:val="false"/>
-                <w:u w:val="none"/>
-                <w:sz w:val="22"/>
-                <w:szCs w:val="22"/>
-                <w:color w:val="000000"/>
-              </w:rPr>
             </w:pPr>
             <w:r>
               <w:rPr>
@@ -888,15 +762,6 @@
               </w:pBdr>
               <w:spacing w:after="100" w:before="100" w:line="120"/>
               <w:ind w:left="100" w:right="100" w:firstLine="0" w:firstLineChars="0"/>
-              <w:rPr>
-                <w:rFonts w:ascii="Arial" w:hAnsi="Arial" w:eastAsia="Arial" w:cs="Arial"/>
-                <w:i w:val="false"/>
-                <w:b w:val="false"/>
-                <w:u w:val="none"/>
-                <w:sz w:val="22"/>
-                <w:szCs w:val="22"/>
-                <w:color w:val="000000"/>
-              </w:rPr>
             </w:pPr>
             <w:r>
               <w:rPr>
@@ -947,15 +812,6 @@
               </w:pBdr>
               <w:spacing w:after="100" w:before="100" w:line="120"/>
               <w:ind w:left="100" w:right="100" w:firstLine="0" w:firstLineChars="0"/>
-              <w:rPr>
-                <w:rFonts w:ascii="Arial" w:hAnsi="Arial" w:eastAsia="Arial" w:cs="Arial"/>
-                <w:i w:val="false"/>
-                <w:b w:val="false"/>
-                <w:u w:val="none"/>
-                <w:sz w:val="22"/>
-                <w:szCs w:val="22"/>
-                <w:color w:val="000000"/>
-              </w:rPr>
             </w:pPr>
             <w:r>
               <w:rPr>
@@ -1000,15 +856,6 @@
               </w:pBdr>
               <w:spacing w:after="100" w:before="100" w:line="120"/>
               <w:ind w:left="100" w:right="100" w:firstLine="0" w:firstLineChars="0"/>
-              <w:rPr>
-                <w:rFonts w:ascii="Arial" w:hAnsi="Arial" w:eastAsia="Arial" w:cs="Arial"/>
-                <w:i w:val="false"/>
-                <w:b w:val="false"/>
-                <w:u w:val="none"/>
-                <w:sz w:val="22"/>
-                <w:szCs w:val="22"/>
-                <w:color w:val="000000"/>
-              </w:rPr>
             </w:pPr>
             <w:r>
               <w:rPr>
@@ -1053,15 +900,6 @@
               </w:pBdr>
               <w:spacing w:after="100" w:before="100" w:line="120"/>
               <w:ind w:left="100" w:right="100" w:firstLine="0" w:firstLineChars="0"/>
-              <w:rPr>
-                <w:rFonts w:ascii="Arial" w:hAnsi="Arial" w:eastAsia="Arial" w:cs="Arial"/>
-                <w:i w:val="false"/>
-                <w:b w:val="false"/>
-                <w:u w:val="none"/>
-                <w:sz w:val="22"/>
-                <w:szCs w:val="22"/>
-                <w:color w:val="000000"/>
-              </w:rPr>
             </w:pPr>
             <w:r>
               <w:rPr>
@@ -1112,15 +950,6 @@
               </w:pBdr>
               <w:spacing w:after="100" w:before="100" w:line="120"/>
               <w:ind w:left="100" w:right="100" w:firstLine="0" w:firstLineChars="0"/>
-              <w:rPr>
-                <w:rFonts w:ascii="Arial" w:hAnsi="Arial" w:eastAsia="Arial" w:cs="Arial"/>
-                <w:i w:val="false"/>
-                <w:b w:val="false"/>
-                <w:u w:val="none"/>
-                <w:sz w:val="22"/>
-                <w:szCs w:val="22"/>
-                <w:color w:val="000000"/>
-              </w:rPr>
             </w:pPr>
             <w:r>
               <w:rPr>
@@ -1165,15 +994,6 @@
               </w:pBdr>
               <w:spacing w:after="100" w:before="100" w:line="120"/>
               <w:ind w:left="100" w:right="100" w:firstLine="0" w:firstLineChars="0"/>
-              <w:rPr>
-                <w:rFonts w:ascii="Arial" w:hAnsi="Arial" w:eastAsia="Arial" w:cs="Arial"/>
-                <w:i w:val="false"/>
-                <w:b w:val="false"/>
-                <w:u w:val="none"/>
-                <w:sz w:val="22"/>
-                <w:szCs w:val="22"/>
-                <w:color w:val="000000"/>
-              </w:rPr>
             </w:pPr>
             <w:r>
               <w:rPr>
@@ -1218,15 +1038,6 @@
               </w:pBdr>
               <w:spacing w:after="100" w:before="100" w:line="120"/>
               <w:ind w:left="100" w:right="100" w:firstLine="0" w:firstLineChars="0"/>
-              <w:rPr>
-                <w:rFonts w:ascii="Arial" w:hAnsi="Arial" w:eastAsia="Arial" w:cs="Arial"/>
-                <w:i w:val="false"/>
-                <w:b w:val="false"/>
-                <w:u w:val="none"/>
-                <w:sz w:val="22"/>
-                <w:szCs w:val="22"/>
-                <w:color w:val="000000"/>
-              </w:rPr>
             </w:pPr>
             <w:r>
               <w:rPr>
@@ -1277,15 +1088,6 @@
               </w:pBdr>
               <w:spacing w:after="100" w:before="100" w:line="120"/>
               <w:ind w:left="100" w:right="100" w:firstLine="0" w:firstLineChars="0"/>
-              <w:rPr>
-                <w:rFonts w:ascii="Arial" w:hAnsi="Arial" w:eastAsia="Arial" w:cs="Arial"/>
-                <w:i w:val="false"/>
-                <w:b w:val="false"/>
-                <w:u w:val="none"/>
-                <w:sz w:val="22"/>
-                <w:szCs w:val="22"/>
-                <w:color w:val="000000"/>
-              </w:rPr>
             </w:pPr>
             <w:r>
               <w:rPr>
@@ -1330,15 +1132,6 @@
               </w:pBdr>
               <w:spacing w:after="100" w:before="100" w:line="120"/>
               <w:ind w:left="100" w:right="100" w:firstLine="0" w:firstLineChars="0"/>
-              <w:rPr>
-                <w:rFonts w:ascii="Arial" w:hAnsi="Arial" w:eastAsia="Arial" w:cs="Arial"/>
-                <w:i w:val="false"/>
-                <w:b w:val="false"/>
-                <w:u w:val="none"/>
-                <w:sz w:val="22"/>
-                <w:szCs w:val="22"/>
-                <w:color w:val="000000"/>
-              </w:rPr>
             </w:pPr>
             <w:r>
               <w:rPr>
@@ -1383,15 +1176,6 @@
               </w:pBdr>
               <w:spacing w:after="100" w:before="100" w:line="120"/>
               <w:ind w:left="100" w:right="100" w:firstLine="0" w:firstLineChars="0"/>
-              <w:rPr>
-                <w:rFonts w:ascii="Arial" w:hAnsi="Arial" w:eastAsia="Arial" w:cs="Arial"/>
-                <w:i w:val="false"/>
-                <w:b w:val="false"/>
-                <w:u w:val="none"/>
-                <w:sz w:val="22"/>
-                <w:szCs w:val="22"/>
-                <w:color w:val="000000"/>
-              </w:rPr>
             </w:pPr>
             <w:r>
               <w:rPr>
@@ -1442,15 +1226,6 @@
               </w:pBdr>
               <w:spacing w:after="100" w:before="100" w:line="120"/>
               <w:ind w:left="100" w:right="100" w:firstLine="0" w:firstLineChars="0"/>
-              <w:rPr>
-                <w:rFonts w:ascii="Arial" w:hAnsi="Arial" w:eastAsia="Arial" w:cs="Arial"/>
-                <w:i w:val="false"/>
-                <w:b w:val="false"/>
-                <w:u w:val="none"/>
-                <w:sz w:val="22"/>
-                <w:szCs w:val="22"/>
-                <w:color w:val="000000"/>
-              </w:rPr>
             </w:pPr>
             <w:r>
               <w:rPr>
@@ -1495,15 +1270,6 @@
               </w:pBdr>
               <w:spacing w:after="100" w:before="100" w:line="120"/>
               <w:ind w:left="100" w:right="100" w:firstLine="0" w:firstLineChars="0"/>
-              <w:rPr>
-                <w:rFonts w:ascii="Arial" w:hAnsi="Arial" w:eastAsia="Arial" w:cs="Arial"/>
-                <w:i w:val="false"/>
-                <w:b w:val="false"/>
-                <w:u w:val="none"/>
-                <w:sz w:val="22"/>
-                <w:szCs w:val="22"/>
-                <w:color w:val="000000"/>
-              </w:rPr>
             </w:pPr>
             <w:r>
               <w:rPr>
@@ -1548,15 +1314,6 @@
               </w:pBdr>
               <w:spacing w:after="100" w:before="100" w:line="120"/>
               <w:ind w:left="100" w:right="100" w:firstLine="0" w:firstLineChars="0"/>
-              <w:rPr>
-                <w:rFonts w:ascii="Arial" w:hAnsi="Arial" w:eastAsia="Arial" w:cs="Arial"/>
-                <w:i w:val="false"/>
-                <w:b w:val="false"/>
-                <w:u w:val="none"/>
-                <w:sz w:val="22"/>
-                <w:szCs w:val="22"/>
-                <w:color w:val="000000"/>
-              </w:rPr>
             </w:pPr>
             <w:r>
               <w:rPr>
@@ -1607,15 +1364,6 @@
               </w:pBdr>
               <w:spacing w:after="100" w:before="100" w:line="120"/>
               <w:ind w:left="100" w:right="100" w:firstLine="0" w:firstLineChars="0"/>
-              <w:rPr>
-                <w:rFonts w:ascii="Arial" w:hAnsi="Arial" w:eastAsia="Arial" w:cs="Arial"/>
-                <w:i w:val="false"/>
-                <w:b w:val="false"/>
-                <w:u w:val="none"/>
-                <w:sz w:val="22"/>
-                <w:szCs w:val="22"/>
-                <w:color w:val="000000"/>
-              </w:rPr>
             </w:pPr>
             <w:r>
               <w:rPr>
@@ -1660,15 +1408,6 @@
               </w:pBdr>
               <w:spacing w:after="100" w:before="100" w:line="120"/>
               <w:ind w:left="100" w:right="100" w:firstLine="0" w:firstLineChars="0"/>
-              <w:rPr>
-                <w:rFonts w:ascii="Arial" w:hAnsi="Arial" w:eastAsia="Arial" w:cs="Arial"/>
-                <w:i w:val="false"/>
-                <w:b w:val="false"/>
-                <w:u w:val="none"/>
-                <w:sz w:val="22"/>
-                <w:szCs w:val="22"/>
-                <w:color w:val="000000"/>
-              </w:rPr>
             </w:pPr>
             <w:r>
               <w:rPr>
@@ -1713,15 +1452,6 @@
               </w:pBdr>
               <w:spacing w:after="100" w:before="100" w:line="120"/>
               <w:ind w:left="100" w:right="100" w:firstLine="0" w:firstLineChars="0"/>
-              <w:rPr>
-                <w:rFonts w:ascii="Arial" w:hAnsi="Arial" w:eastAsia="Arial" w:cs="Arial"/>
-                <w:i w:val="false"/>
-                <w:b w:val="false"/>
-                <w:u w:val="none"/>
-                <w:sz w:val="22"/>
-                <w:szCs w:val="22"/>
-                <w:color w:val="000000"/>
-              </w:rPr>
             </w:pPr>
             <w:r>
               <w:rPr>
@@ -1772,15 +1502,6 @@
               </w:pBdr>
               <w:spacing w:after="100" w:before="100" w:line="120"/>
               <w:ind w:left="100" w:right="100" w:firstLine="0" w:firstLineChars="0"/>
-              <w:rPr>
-                <w:rFonts w:ascii="Arial" w:hAnsi="Arial" w:eastAsia="Arial" w:cs="Arial"/>
-                <w:i w:val="false"/>
-                <w:b w:val="false"/>
-                <w:u w:val="none"/>
-                <w:sz w:val="22"/>
-                <w:szCs w:val="22"/>
-                <w:color w:val="000000"/>
-              </w:rPr>
             </w:pPr>
             <w:r>
               <w:rPr>
@@ -1825,15 +1546,6 @@
               </w:pBdr>
               <w:spacing w:after="100" w:before="100" w:line="120"/>
               <w:ind w:left="100" w:right="100" w:firstLine="0" w:firstLineChars="0"/>
-              <w:rPr>
-                <w:rFonts w:ascii="Arial" w:hAnsi="Arial" w:eastAsia="Arial" w:cs="Arial"/>
-                <w:i w:val="false"/>
-                <w:b w:val="false"/>
-                <w:u w:val="none"/>
-                <w:sz w:val="22"/>
-                <w:szCs w:val="22"/>
-                <w:color w:val="000000"/>
-              </w:rPr>
             </w:pPr>
             <w:r>
               <w:rPr>
@@ -1878,15 +1590,6 @@
               </w:pBdr>
               <w:spacing w:after="100" w:before="100" w:line="120"/>
               <w:ind w:left="100" w:right="100" w:firstLine="0" w:firstLineChars="0"/>
-              <w:rPr>
-                <w:rFonts w:ascii="Arial" w:hAnsi="Arial" w:eastAsia="Arial" w:cs="Arial"/>
-                <w:i w:val="false"/>
-                <w:b w:val="false"/>
-                <w:u w:val="none"/>
-                <w:sz w:val="22"/>
-                <w:szCs w:val="22"/>
-                <w:color w:val="000000"/>
-              </w:rPr>
             </w:pPr>
             <w:r>
               <w:rPr>
@@ -1937,15 +1640,6 @@
               </w:pBdr>
               <w:spacing w:after="100" w:before="100" w:line="120"/>
               <w:ind w:left="100" w:right="100" w:firstLine="0" w:firstLineChars="0"/>
-              <w:rPr>
-                <w:rFonts w:ascii="Arial" w:hAnsi="Arial" w:eastAsia="Arial" w:cs="Arial"/>
-                <w:i w:val="false"/>
-                <w:b w:val="false"/>
-                <w:u w:val="none"/>
-                <w:sz w:val="22"/>
-                <w:szCs w:val="22"/>
-                <w:color w:val="000000"/>
-              </w:rPr>
             </w:pPr>
             <w:r>
               <w:rPr>
@@ -1990,15 +1684,6 @@
               </w:pBdr>
               <w:spacing w:after="100" w:before="100" w:line="120"/>
               <w:ind w:left="100" w:right="100" w:firstLine="0" w:firstLineChars="0"/>
-              <w:rPr>
-                <w:rFonts w:ascii="Arial" w:hAnsi="Arial" w:eastAsia="Arial" w:cs="Arial"/>
-                <w:i w:val="false"/>
-                <w:b w:val="false"/>
-                <w:u w:val="none"/>
-                <w:sz w:val="22"/>
-                <w:szCs w:val="22"/>
-                <w:color w:val="000000"/>
-              </w:rPr>
             </w:pPr>
             <w:r>
               <w:rPr>
@@ -2043,15 +1728,6 @@
               </w:pBdr>
               <w:spacing w:after="100" w:before="100" w:line="120"/>
               <w:ind w:left="100" w:right="100" w:firstLine="0" w:firstLineChars="0"/>
-              <w:rPr>
-                <w:rFonts w:ascii="Arial" w:hAnsi="Arial" w:eastAsia="Arial" w:cs="Arial"/>
-                <w:i w:val="false"/>
-                <w:b w:val="false"/>
-                <w:u w:val="none"/>
-                <w:sz w:val="22"/>
-                <w:szCs w:val="22"/>
-                <w:color w:val="000000"/>
-              </w:rPr>
             </w:pPr>
             <w:r>
               <w:rPr>
@@ -2102,15 +1778,6 @@
               </w:pBdr>
               <w:spacing w:after="100" w:before="100" w:line="120"/>
               <w:ind w:left="100" w:right="100" w:firstLine="0" w:firstLineChars="0"/>
-              <w:rPr>
-                <w:rFonts w:ascii="Arial" w:hAnsi="Arial" w:eastAsia="Arial" w:cs="Arial"/>
-                <w:i w:val="false"/>
-                <w:b w:val="false"/>
-                <w:u w:val="none"/>
-                <w:sz w:val="22"/>
-                <w:szCs w:val="22"/>
-                <w:color w:val="000000"/>
-              </w:rPr>
             </w:pPr>
             <w:r>
               <w:rPr>
@@ -2155,15 +1822,6 @@
               </w:pBdr>
               <w:spacing w:after="100" w:before="100" w:line="120"/>
               <w:ind w:left="100" w:right="100" w:firstLine="0" w:firstLineChars="0"/>
-              <w:rPr>
-                <w:rFonts w:ascii="Arial" w:hAnsi="Arial" w:eastAsia="Arial" w:cs="Arial"/>
-                <w:i w:val="false"/>
-                <w:b w:val="false"/>
-                <w:u w:val="none"/>
-                <w:sz w:val="22"/>
-                <w:szCs w:val="22"/>
-                <w:color w:val="000000"/>
-              </w:rPr>
             </w:pPr>
             <w:r>
               <w:rPr>
@@ -2208,15 +1866,6 @@
               </w:pBdr>
               <w:spacing w:after="100" w:before="100" w:line="120"/>
               <w:ind w:left="100" w:right="100" w:firstLine="0" w:firstLineChars="0"/>
-              <w:rPr>
-                <w:rFonts w:ascii="Arial" w:hAnsi="Arial" w:eastAsia="Arial" w:cs="Arial"/>
-                <w:i w:val="false"/>
-                <w:b w:val="false"/>
-                <w:u w:val="none"/>
-                <w:sz w:val="22"/>
-                <w:szCs w:val="22"/>
-                <w:color w:val="000000"/>
-              </w:rPr>
             </w:pPr>
             <w:r>
               <w:rPr>
@@ -2267,15 +1916,6 @@
               </w:pBdr>
               <w:spacing w:after="100" w:before="100" w:line="120"/>
               <w:ind w:left="100" w:right="100" w:firstLine="0" w:firstLineChars="0"/>
-              <w:rPr>
-                <w:rFonts w:ascii="Arial" w:hAnsi="Arial" w:eastAsia="Arial" w:cs="Arial"/>
-                <w:i w:val="false"/>
-                <w:b w:val="false"/>
-                <w:u w:val="none"/>
-                <w:sz w:val="22"/>
-                <w:szCs w:val="22"/>
-                <w:color w:val="000000"/>
-              </w:rPr>
             </w:pPr>
             <w:r>
               <w:rPr>
@@ -2320,15 +1960,6 @@
               </w:pBdr>
               <w:spacing w:after="100" w:before="100" w:line="120"/>
               <w:ind w:left="100" w:right="100" w:firstLine="0" w:firstLineChars="0"/>
-              <w:rPr>
-                <w:rFonts w:ascii="Arial" w:hAnsi="Arial" w:eastAsia="Arial" w:cs="Arial"/>
-                <w:i w:val="false"/>
-                <w:b w:val="false"/>
-                <w:u w:val="none"/>
-                <w:sz w:val="22"/>
-                <w:szCs w:val="22"/>
-                <w:color w:val="000000"/>
-              </w:rPr>
             </w:pPr>
             <w:r>
               <w:rPr>
@@ -2373,15 +2004,6 @@
               </w:pBdr>
               <w:spacing w:after="100" w:before="100" w:line="120"/>
               <w:ind w:left="100" w:right="100" w:firstLine="0" w:firstLineChars="0"/>
-              <w:rPr>
-                <w:rFonts w:ascii="Arial" w:hAnsi="Arial" w:eastAsia="Arial" w:cs="Arial"/>
-                <w:i w:val="false"/>
-                <w:b w:val="false"/>
-                <w:u w:val="none"/>
-                <w:sz w:val="22"/>
-                <w:szCs w:val="22"/>
-                <w:color w:val="000000"/>
-              </w:rPr>
             </w:pPr>
             <w:r>
               <w:rPr>
@@ -2432,15 +2054,6 @@
               </w:pBdr>
               <w:spacing w:after="100" w:before="100" w:line="120"/>
               <w:ind w:left="100" w:right="100" w:firstLine="0" w:firstLineChars="0"/>
-              <w:rPr>
-                <w:rFonts w:ascii="Arial" w:hAnsi="Arial" w:eastAsia="Arial" w:cs="Arial"/>
-                <w:i w:val="false"/>
-                <w:b w:val="false"/>
-                <w:u w:val="none"/>
-                <w:sz w:val="22"/>
-                <w:szCs w:val="22"/>
-                <w:color w:val="000000"/>
-              </w:rPr>
             </w:pPr>
             <w:r>
               <w:rPr>
@@ -2485,15 +2098,6 @@
               </w:pBdr>
               <w:spacing w:after="100" w:before="100" w:line="120"/>
               <w:ind w:left="100" w:right="100" w:firstLine="0" w:firstLineChars="0"/>
-              <w:rPr>
-                <w:rFonts w:ascii="Arial" w:hAnsi="Arial" w:eastAsia="Arial" w:cs="Arial"/>
-                <w:i w:val="false"/>
-                <w:b w:val="false"/>
-                <w:u w:val="none"/>
-                <w:sz w:val="22"/>
-                <w:szCs w:val="22"/>
-                <w:color w:val="000000"/>
-              </w:rPr>
             </w:pPr>
             <w:r>
               <w:rPr>
@@ -2538,15 +2142,6 @@
               </w:pBdr>
               <w:spacing w:after="100" w:before="100" w:line="120"/>
               <w:ind w:left="100" w:right="100" w:firstLine="0" w:firstLineChars="0"/>
-              <w:rPr>
-                <w:rFonts w:ascii="Arial" w:hAnsi="Arial" w:eastAsia="Arial" w:cs="Arial"/>
-                <w:i w:val="false"/>
-                <w:b w:val="false"/>
-                <w:u w:val="none"/>
-                <w:sz w:val="22"/>
-                <w:szCs w:val="22"/>
-                <w:color w:val="000000"/>
-              </w:rPr>
             </w:pPr>
             <w:r>
               <w:rPr>
@@ -2597,15 +2192,6 @@
               </w:pBdr>
               <w:spacing w:after="100" w:before="100" w:line="120"/>
               <w:ind w:left="100" w:right="100" w:firstLine="0" w:firstLineChars="0"/>
-              <w:rPr>
-                <w:rFonts w:ascii="Arial" w:hAnsi="Arial" w:eastAsia="Arial" w:cs="Arial"/>
-                <w:i w:val="false"/>
-                <w:b w:val="false"/>
-                <w:u w:val="none"/>
-                <w:sz w:val="22"/>
-                <w:szCs w:val="22"/>
-                <w:color w:val="000000"/>
-              </w:rPr>
             </w:pPr>
             <w:r>
               <w:rPr>
@@ -2650,15 +2236,6 @@
               </w:pBdr>
               <w:spacing w:after="100" w:before="100" w:line="120"/>
               <w:ind w:left="100" w:right="100" w:firstLine="0" w:firstLineChars="0"/>
-              <w:rPr>
-                <w:rFonts w:ascii="Arial" w:hAnsi="Arial" w:eastAsia="Arial" w:cs="Arial"/>
-                <w:i w:val="false"/>
-                <w:b w:val="false"/>
-                <w:u w:val="none"/>
-                <w:sz w:val="22"/>
-                <w:szCs w:val="22"/>
-                <w:color w:val="000000"/>
-              </w:rPr>
             </w:pPr>
             <w:r>
               <w:rPr>
@@ -2703,15 +2280,6 @@
               </w:pBdr>
               <w:spacing w:after="100" w:before="100" w:line="120"/>
               <w:ind w:left="100" w:right="100" w:firstLine="0" w:firstLineChars="0"/>
-              <w:rPr>
-                <w:rFonts w:ascii="Arial" w:hAnsi="Arial" w:eastAsia="Arial" w:cs="Arial"/>
-                <w:i w:val="false"/>
-                <w:b w:val="false"/>
-                <w:u w:val="none"/>
-                <w:sz w:val="22"/>
-                <w:szCs w:val="22"/>
-                <w:color w:val="000000"/>
-              </w:rPr>
             </w:pPr>
             <w:r>
               <w:rPr>
@@ -2762,15 +2330,6 @@
               </w:pBdr>
               <w:spacing w:after="100" w:before="100" w:line="120"/>
               <w:ind w:left="100" w:right="100" w:firstLine="0" w:firstLineChars="0"/>
-              <w:rPr>
-                <w:rFonts w:ascii="Arial" w:hAnsi="Arial" w:eastAsia="Arial" w:cs="Arial"/>
-                <w:i w:val="false"/>
-                <w:b w:val="false"/>
-                <w:u w:val="none"/>
-                <w:sz w:val="22"/>
-                <w:szCs w:val="22"/>
-                <w:color w:val="000000"/>
-              </w:rPr>
             </w:pPr>
             <w:r>
               <w:rPr>
@@ -2815,15 +2374,6 @@
               </w:pBdr>
               <w:spacing w:after="100" w:before="100" w:line="120"/>
               <w:ind w:left="100" w:right="100" w:firstLine="0" w:firstLineChars="0"/>
-              <w:rPr>
-                <w:rFonts w:ascii="Arial" w:hAnsi="Arial" w:eastAsia="Arial" w:cs="Arial"/>
-                <w:i w:val="false"/>
-                <w:b w:val="false"/>
-                <w:u w:val="none"/>
-                <w:sz w:val="22"/>
-                <w:szCs w:val="22"/>
-                <w:color w:val="000000"/>
-              </w:rPr>
             </w:pPr>
             <w:r>
               <w:rPr>
@@ -2868,15 +2418,6 @@
               </w:pBdr>
               <w:spacing w:after="100" w:before="100" w:line="120"/>
               <w:ind w:left="100" w:right="100" w:firstLine="0" w:firstLineChars="0"/>
-              <w:rPr>
-                <w:rFonts w:ascii="Arial" w:hAnsi="Arial" w:eastAsia="Arial" w:cs="Arial"/>
-                <w:i w:val="false"/>
-                <w:b w:val="false"/>
-                <w:u w:val="none"/>
-                <w:sz w:val="22"/>
-                <w:szCs w:val="22"/>
-                <w:color w:val="000000"/>
-              </w:rPr>
             </w:pPr>
             <w:r>
               <w:rPr>
@@ -2927,15 +2468,6 @@
               </w:pBdr>
               <w:spacing w:after="100" w:before="100" w:line="120"/>
               <w:ind w:left="100" w:right="100" w:firstLine="0" w:firstLineChars="0"/>
-              <w:rPr>
-                <w:rFonts w:ascii="Arial" w:hAnsi="Arial" w:eastAsia="Arial" w:cs="Arial"/>
-                <w:i w:val="false"/>
-                <w:b w:val="false"/>
-                <w:u w:val="none"/>
-                <w:sz w:val="22"/>
-                <w:szCs w:val="22"/>
-                <w:color w:val="000000"/>
-              </w:rPr>
             </w:pPr>
             <w:r>
               <w:rPr>
@@ -2980,15 +2512,6 @@
               </w:pBdr>
               <w:spacing w:after="100" w:before="100" w:line="120"/>
               <w:ind w:left="100" w:right="100" w:firstLine="0" w:firstLineChars="0"/>
-              <w:rPr>
-                <w:rFonts w:ascii="Arial" w:hAnsi="Arial" w:eastAsia="Arial" w:cs="Arial"/>
-                <w:i w:val="false"/>
-                <w:b w:val="false"/>
-                <w:u w:val="none"/>
-                <w:sz w:val="22"/>
-                <w:szCs w:val="22"/>
-                <w:color w:val="000000"/>
-              </w:rPr>
             </w:pPr>
             <w:r>
               <w:rPr>
@@ -3033,15 +2556,6 @@
               </w:pBdr>
               <w:spacing w:after="100" w:before="100" w:line="120"/>
               <w:ind w:left="100" w:right="100" w:firstLine="0" w:firstLineChars="0"/>
-              <w:rPr>
-                <w:rFonts w:ascii="Arial" w:hAnsi="Arial" w:eastAsia="Arial" w:cs="Arial"/>
-                <w:i w:val="false"/>
-                <w:b w:val="false"/>
-                <w:u w:val="none"/>
-                <w:sz w:val="22"/>
-                <w:szCs w:val="22"/>
-                <w:color w:val="000000"/>
-              </w:rPr>
             </w:pPr>
             <w:r>
               <w:rPr>
@@ -3092,15 +2606,6 @@
               </w:pBdr>
               <w:spacing w:after="100" w:before="100" w:line="120"/>
               <w:ind w:left="100" w:right="100" w:firstLine="0" w:firstLineChars="0"/>
-              <w:rPr>
-                <w:rFonts w:ascii="Arial" w:hAnsi="Arial" w:eastAsia="Arial" w:cs="Arial"/>
-                <w:i w:val="false"/>
-                <w:b w:val="false"/>
-                <w:u w:val="none"/>
-                <w:sz w:val="22"/>
-                <w:szCs w:val="22"/>
-                <w:color w:val="000000"/>
-              </w:rPr>
             </w:pPr>
             <w:r>
               <w:rPr>
@@ -3145,15 +2650,6 @@
               </w:pBdr>
               <w:spacing w:after="100" w:before="100" w:line="120"/>
               <w:ind w:left="100" w:right="100" w:firstLine="0" w:firstLineChars="0"/>
-              <w:rPr>
-                <w:rFonts w:ascii="Arial" w:hAnsi="Arial" w:eastAsia="Arial" w:cs="Arial"/>
-                <w:i w:val="false"/>
-                <w:b w:val="false"/>
-                <w:u w:val="none"/>
-                <w:sz w:val="22"/>
-                <w:szCs w:val="22"/>
-                <w:color w:val="000000"/>
-              </w:rPr>
             </w:pPr>
             <w:r>
               <w:rPr>
@@ -3198,15 +2694,6 @@
               </w:pBdr>
               <w:spacing w:after="100" w:before="100" w:line="120"/>
               <w:ind w:left="100" w:right="100" w:firstLine="0" w:firstLineChars="0"/>
-              <w:rPr>
-                <w:rFonts w:ascii="Arial" w:hAnsi="Arial" w:eastAsia="Arial" w:cs="Arial"/>
-                <w:i w:val="false"/>
-                <w:b w:val="false"/>
-                <w:u w:val="none"/>
-                <w:sz w:val="22"/>
-                <w:szCs w:val="22"/>
-                <w:color w:val="000000"/>
-              </w:rPr>
             </w:pPr>
             <w:r>
               <w:rPr>
@@ -3257,15 +2744,6 @@
               </w:pBdr>
               <w:spacing w:after="100" w:before="100" w:line="120"/>
               <w:ind w:left="100" w:right="100" w:firstLine="0" w:firstLineChars="0"/>
-              <w:rPr>
-                <w:rFonts w:ascii="Arial" w:hAnsi="Arial" w:eastAsia="Arial" w:cs="Arial"/>
-                <w:i w:val="false"/>
-                <w:b w:val="false"/>
-                <w:u w:val="none"/>
-                <w:sz w:val="22"/>
-                <w:szCs w:val="22"/>
-                <w:color w:val="000000"/>
-              </w:rPr>
             </w:pPr>
             <w:r>
               <w:rPr>
@@ -3310,15 +2788,6 @@
               </w:pBdr>
               <w:spacing w:after="100" w:before="100" w:line="120"/>
               <w:ind w:left="100" w:right="100" w:firstLine="0" w:firstLineChars="0"/>
-              <w:rPr>
-                <w:rFonts w:ascii="Arial" w:hAnsi="Arial" w:eastAsia="Arial" w:cs="Arial"/>
-                <w:i w:val="false"/>
-                <w:b w:val="false"/>
-                <w:u w:val="none"/>
-                <w:sz w:val="22"/>
-                <w:szCs w:val="22"/>
-                <w:color w:val="000000"/>
-              </w:rPr>
             </w:pPr>
             <w:r>
               <w:rPr>
@@ -3363,15 +2832,6 @@
               </w:pBdr>
               <w:spacing w:after="100" w:before="100" w:line="120"/>
               <w:ind w:left="100" w:right="100" w:firstLine="0" w:firstLineChars="0"/>
-              <w:rPr>
-                <w:rFonts w:ascii="Arial" w:hAnsi="Arial" w:eastAsia="Arial" w:cs="Arial"/>
-                <w:i w:val="false"/>
-                <w:b w:val="false"/>
-                <w:u w:val="none"/>
-                <w:sz w:val="22"/>
-                <w:szCs w:val="22"/>
-                <w:color w:val="000000"/>
-              </w:rPr>
             </w:pPr>
             <w:r>
               <w:rPr>
@@ -3422,15 +2882,6 @@
               </w:pBdr>
               <w:spacing w:after="100" w:before="100" w:line="120"/>
               <w:ind w:left="100" w:right="100" w:firstLine="0" w:firstLineChars="0"/>
-              <w:rPr>
-                <w:rFonts w:ascii="Arial" w:hAnsi="Arial" w:eastAsia="Arial" w:cs="Arial"/>
-                <w:i w:val="false"/>
-                <w:b w:val="false"/>
-                <w:u w:val="none"/>
-                <w:sz w:val="22"/>
-                <w:szCs w:val="22"/>
-                <w:color w:val="000000"/>
-              </w:rPr>
             </w:pPr>
             <w:r>
               <w:rPr>
@@ -3475,15 +2926,6 @@
               </w:pBdr>
               <w:spacing w:after="100" w:before="100" w:line="120"/>
               <w:ind w:left="100" w:right="100" w:firstLine="0" w:firstLineChars="0"/>
-              <w:rPr>
-                <w:rFonts w:ascii="Arial" w:hAnsi="Arial" w:eastAsia="Arial" w:cs="Arial"/>
-                <w:i w:val="false"/>
-                <w:b w:val="false"/>
-                <w:u w:val="none"/>
-                <w:sz w:val="22"/>
-                <w:szCs w:val="22"/>
-                <w:color w:val="000000"/>
-              </w:rPr>
             </w:pPr>
             <w:r>
               <w:rPr>
@@ -3528,15 +2970,6 @@
               </w:pBdr>
               <w:spacing w:after="100" w:before="100" w:line="120"/>
               <w:ind w:left="100" w:right="100" w:firstLine="0" w:firstLineChars="0"/>
-              <w:rPr>
-                <w:rFonts w:ascii="Arial" w:hAnsi="Arial" w:eastAsia="Arial" w:cs="Arial"/>
-                <w:i w:val="false"/>
-                <w:b w:val="false"/>
-                <w:u w:val="none"/>
-                <w:sz w:val="22"/>
-                <w:szCs w:val="22"/>
-                <w:color w:val="000000"/>
-              </w:rPr>
             </w:pPr>
             <w:r>
               <w:rPr>
@@ -3587,15 +3020,6 @@
               </w:pBdr>
               <w:spacing w:after="100" w:before="100" w:line="120"/>
               <w:ind w:left="100" w:right="100" w:firstLine="0" w:firstLineChars="0"/>
-              <w:rPr>
-                <w:rFonts w:ascii="Arial" w:hAnsi="Arial" w:eastAsia="Arial" w:cs="Arial"/>
-                <w:i w:val="false"/>
-                <w:b w:val="false"/>
-                <w:u w:val="none"/>
-                <w:sz w:val="22"/>
-                <w:szCs w:val="22"/>
-                <w:color w:val="000000"/>
-              </w:rPr>
             </w:pPr>
             <w:r>
               <w:rPr>
@@ -3640,15 +3064,6 @@
               </w:pBdr>
               <w:spacing w:after="100" w:before="100" w:line="120"/>
               <w:ind w:left="100" w:right="100" w:firstLine="0" w:firstLineChars="0"/>
-              <w:rPr>
-                <w:rFonts w:ascii="Arial" w:hAnsi="Arial" w:eastAsia="Arial" w:cs="Arial"/>
-                <w:i w:val="false"/>
-                <w:b w:val="false"/>
-                <w:u w:val="none"/>
-                <w:sz w:val="22"/>
-                <w:szCs w:val="22"/>
-                <w:color w:val="000000"/>
-              </w:rPr>
             </w:pPr>
             <w:r>
               <w:rPr>
@@ -3693,15 +3108,6 @@
               </w:pBdr>
               <w:spacing w:after="100" w:before="100" w:line="120"/>
               <w:ind w:left="100" w:right="100" w:firstLine="0" w:firstLineChars="0"/>
-              <w:rPr>
-                <w:rFonts w:ascii="Arial" w:hAnsi="Arial" w:eastAsia="Arial" w:cs="Arial"/>
-                <w:i w:val="false"/>
-                <w:b w:val="false"/>
-                <w:u w:val="none"/>
-                <w:sz w:val="22"/>
-                <w:szCs w:val="22"/>
-                <w:color w:val="000000"/>
-              </w:rPr>
             </w:pPr>
             <w:r>
               <w:rPr>
@@ -3752,15 +3158,6 @@
               </w:pBdr>
               <w:spacing w:after="100" w:before="100" w:line="120"/>
               <w:ind w:left="100" w:right="100" w:firstLine="0" w:firstLineChars="0"/>
-              <w:rPr>
-                <w:rFonts w:ascii="Arial" w:hAnsi="Arial" w:eastAsia="Arial" w:cs="Arial"/>
-                <w:i w:val="false"/>
-                <w:b w:val="false"/>
-                <w:u w:val="none"/>
-                <w:sz w:val="22"/>
-                <w:szCs w:val="22"/>
-                <w:color w:val="000000"/>
-              </w:rPr>
             </w:pPr>
             <w:r>
               <w:rPr>
@@ -3805,15 +3202,6 @@
               </w:pBdr>
               <w:spacing w:after="100" w:before="100" w:line="120"/>
               <w:ind w:left="100" w:right="100" w:firstLine="0" w:firstLineChars="0"/>
-              <w:rPr>
-                <w:rFonts w:ascii="Arial" w:hAnsi="Arial" w:eastAsia="Arial" w:cs="Arial"/>
-                <w:i w:val="false"/>
-                <w:b w:val="false"/>
-                <w:u w:val="none"/>
-                <w:sz w:val="22"/>
-                <w:szCs w:val="22"/>
-                <w:color w:val="000000"/>
-              </w:rPr>
             </w:pPr>
             <w:r>
               <w:rPr>
@@ -3858,15 +3246,6 @@
               </w:pBdr>
               <w:spacing w:after="100" w:before="100" w:line="120"/>
               <w:ind w:left="100" w:right="100" w:firstLine="0" w:firstLineChars="0"/>
-              <w:rPr>
-                <w:rFonts w:ascii="Arial" w:hAnsi="Arial" w:eastAsia="Arial" w:cs="Arial"/>
-                <w:i w:val="false"/>
-                <w:b w:val="false"/>
-                <w:u w:val="none"/>
-                <w:sz w:val="22"/>
-                <w:szCs w:val="22"/>
-                <w:color w:val="000000"/>
-              </w:rPr>
             </w:pPr>
             <w:r>
               <w:rPr>
@@ -3917,15 +3296,6 @@
               </w:pBdr>
               <w:spacing w:after="100" w:before="100" w:line="120"/>
               <w:ind w:left="100" w:right="100" w:firstLine="0" w:firstLineChars="0"/>
-              <w:rPr>
-                <w:rFonts w:ascii="Arial" w:hAnsi="Arial" w:eastAsia="Arial" w:cs="Arial"/>
-                <w:i w:val="false"/>
-                <w:b w:val="false"/>
-                <w:u w:val="none"/>
-                <w:sz w:val="22"/>
-                <w:szCs w:val="22"/>
-                <w:color w:val="000000"/>
-              </w:rPr>
             </w:pPr>
             <w:r>
               <w:rPr>
@@ -3970,15 +3340,6 @@
               </w:pBdr>
               <w:spacing w:after="100" w:before="100" w:line="120"/>
               <w:ind w:left="100" w:right="100" w:firstLine="0" w:firstLineChars="0"/>
-              <w:rPr>
-                <w:rFonts w:ascii="Arial" w:hAnsi="Arial" w:eastAsia="Arial" w:cs="Arial"/>
-                <w:i w:val="false"/>
-                <w:b w:val="false"/>
-                <w:u w:val="none"/>
-                <w:sz w:val="22"/>
-                <w:szCs w:val="22"/>
-                <w:color w:val="000000"/>
-              </w:rPr>
             </w:pPr>
             <w:r>
               <w:rPr>
@@ -4023,15 +3384,6 @@
               </w:pBdr>
               <w:spacing w:after="100" w:before="100" w:line="120"/>
               <w:ind w:left="100" w:right="100" w:firstLine="0" w:firstLineChars="0"/>
-              <w:rPr>
-                <w:rFonts w:ascii="Arial" w:hAnsi="Arial" w:eastAsia="Arial" w:cs="Arial"/>
-                <w:i w:val="false"/>
-                <w:b w:val="false"/>
-                <w:u w:val="none"/>
-                <w:sz w:val="22"/>
-                <w:szCs w:val="22"/>
-                <w:color w:val="000000"/>
-              </w:rPr>
             </w:pPr>
             <w:r>
               <w:rPr>

</xml_diff>

<commit_message>
expand logisitc reg and tab_glm
</commit_message>
<xml_diff>
--- a/tables/tab_df_golf.docx
+++ b/tables/tab_df_golf.docx
@@ -74,6 +74,15 @@
               </w:pBdr>
               <w:spacing w:after="100" w:before="100" w:line="360"/>
               <w:ind w:left="100" w:right="100" w:firstLine="0" w:firstLineChars="0"/>
+              <w:rPr>
+                <w:rFonts w:ascii="Arial" w:hAnsi="Arial" w:eastAsia="Arial" w:cs="Arial"/>
+                <w:i w:val="false"/>
+                <w:b w:val="false"/>
+                <w:u w:val="none"/>
+                <w:sz w:val="22"/>
+                <w:szCs w:val="22"/>
+                <w:color w:val="000000"/>
+              </w:rPr>
             </w:pPr>
             <w:r>
               <w:rPr>
@@ -118,6 +127,15 @@
               </w:pBdr>
               <w:spacing w:after="100" w:before="100" w:line="360"/>
               <w:ind w:left="100" w:right="100" w:firstLine="0" w:firstLineChars="0"/>
+              <w:rPr>
+                <w:rFonts w:ascii="Arial" w:hAnsi="Arial" w:eastAsia="Arial" w:cs="Arial"/>
+                <w:i w:val="false"/>
+                <w:b w:val="false"/>
+                <w:u w:val="none"/>
+                <w:sz w:val="22"/>
+                <w:szCs w:val="22"/>
+                <w:color w:val="000000"/>
+              </w:rPr>
             </w:pPr>
             <w:r>
               <w:rPr>
@@ -186,6 +204,15 @@
               </w:pBdr>
               <w:spacing w:after="100" w:before="100" w:line="360"/>
               <w:ind w:left="100" w:right="100" w:firstLine="0" w:firstLineChars="0"/>
+              <w:rPr>
+                <w:rFonts w:ascii="Arial" w:hAnsi="Arial" w:eastAsia="Arial" w:cs="Arial"/>
+                <w:i w:val="false"/>
+                <w:b w:val="false"/>
+                <w:u w:val="none"/>
+                <w:sz w:val="22"/>
+                <w:szCs w:val="22"/>
+                <w:color w:val="000000"/>
+              </w:rPr>
             </w:pPr>
             <w:r>
               <w:rPr>
@@ -260,6 +287,15 @@
               </w:pBdr>
               <w:spacing w:after="100" w:before="100" w:line="120"/>
               <w:ind w:left="100" w:right="100" w:firstLine="0" w:firstLineChars="0"/>
+              <w:rPr>
+                <w:rFonts w:ascii="Arial" w:hAnsi="Arial" w:eastAsia="Arial" w:cs="Arial"/>
+                <w:i w:val="false"/>
+                <w:b w:val="false"/>
+                <w:u w:val="none"/>
+                <w:sz w:val="22"/>
+                <w:szCs w:val="22"/>
+                <w:color w:val="000000"/>
+              </w:rPr>
             </w:pPr>
             <w:r>
               <w:rPr>
@@ -304,6 +340,15 @@
               </w:pBdr>
               <w:spacing w:after="100" w:before="100" w:line="120"/>
               <w:ind w:left="100" w:right="100" w:firstLine="0" w:firstLineChars="0"/>
+              <w:rPr>
+                <w:rFonts w:ascii="Arial" w:hAnsi="Arial" w:eastAsia="Arial" w:cs="Arial"/>
+                <w:i w:val="false"/>
+                <w:b w:val="false"/>
+                <w:u w:val="none"/>
+                <w:sz w:val="22"/>
+                <w:szCs w:val="22"/>
+                <w:color w:val="000000"/>
+              </w:rPr>
             </w:pPr>
             <w:r>
               <w:rPr>
@@ -348,6 +393,15 @@
               </w:pBdr>
               <w:spacing w:after="100" w:before="100" w:line="120"/>
               <w:ind w:left="100" w:right="100" w:firstLine="0" w:firstLineChars="0"/>
+              <w:rPr>
+                <w:rFonts w:ascii="Arial" w:hAnsi="Arial" w:eastAsia="Arial" w:cs="Arial"/>
+                <w:i w:val="false"/>
+                <w:b w:val="false"/>
+                <w:u w:val="none"/>
+                <w:sz w:val="22"/>
+                <w:szCs w:val="22"/>
+                <w:color w:val="000000"/>
+              </w:rPr>
             </w:pPr>
             <w:r>
               <w:rPr>
@@ -398,6 +452,15 @@
               </w:pBdr>
               <w:spacing w:after="100" w:before="100" w:line="120"/>
               <w:ind w:left="100" w:right="100" w:firstLine="0" w:firstLineChars="0"/>
+              <w:rPr>
+                <w:rFonts w:ascii="Arial" w:hAnsi="Arial" w:eastAsia="Arial" w:cs="Arial"/>
+                <w:i w:val="false"/>
+                <w:b w:val="false"/>
+                <w:u w:val="none"/>
+                <w:sz w:val="22"/>
+                <w:szCs w:val="22"/>
+                <w:color w:val="000000"/>
+              </w:rPr>
             </w:pPr>
             <w:r>
               <w:rPr>
@@ -442,6 +505,15 @@
               </w:pBdr>
               <w:spacing w:after="100" w:before="100" w:line="120"/>
               <w:ind w:left="100" w:right="100" w:firstLine="0" w:firstLineChars="0"/>
+              <w:rPr>
+                <w:rFonts w:ascii="Arial" w:hAnsi="Arial" w:eastAsia="Arial" w:cs="Arial"/>
+                <w:i w:val="false"/>
+                <w:b w:val="false"/>
+                <w:u w:val="none"/>
+                <w:sz w:val="22"/>
+                <w:szCs w:val="22"/>
+                <w:color w:val="000000"/>
+              </w:rPr>
             </w:pPr>
             <w:r>
               <w:rPr>
@@ -486,6 +558,15 @@
               </w:pBdr>
               <w:spacing w:after="100" w:before="100" w:line="120"/>
               <w:ind w:left="100" w:right="100" w:firstLine="0" w:firstLineChars="0"/>
+              <w:rPr>
+                <w:rFonts w:ascii="Arial" w:hAnsi="Arial" w:eastAsia="Arial" w:cs="Arial"/>
+                <w:i w:val="false"/>
+                <w:b w:val="false"/>
+                <w:u w:val="none"/>
+                <w:sz w:val="22"/>
+                <w:szCs w:val="22"/>
+                <w:color w:val="000000"/>
+              </w:rPr>
             </w:pPr>
             <w:r>
               <w:rPr>
@@ -536,6 +617,15 @@
               </w:pBdr>
               <w:spacing w:after="100" w:before="100" w:line="120"/>
               <w:ind w:left="100" w:right="100" w:firstLine="0" w:firstLineChars="0"/>
+              <w:rPr>
+                <w:rFonts w:ascii="Arial" w:hAnsi="Arial" w:eastAsia="Arial" w:cs="Arial"/>
+                <w:i w:val="false"/>
+                <w:b w:val="false"/>
+                <w:u w:val="none"/>
+                <w:sz w:val="22"/>
+                <w:szCs w:val="22"/>
+                <w:color w:val="000000"/>
+              </w:rPr>
             </w:pPr>
             <w:r>
               <w:rPr>
@@ -580,6 +670,15 @@
               </w:pBdr>
               <w:spacing w:after="100" w:before="100" w:line="120"/>
               <w:ind w:left="100" w:right="100" w:firstLine="0" w:firstLineChars="0"/>
+              <w:rPr>
+                <w:rFonts w:ascii="Arial" w:hAnsi="Arial" w:eastAsia="Arial" w:cs="Arial"/>
+                <w:i w:val="false"/>
+                <w:b w:val="false"/>
+                <w:u w:val="none"/>
+                <w:sz w:val="22"/>
+                <w:szCs w:val="22"/>
+                <w:color w:val="000000"/>
+              </w:rPr>
             </w:pPr>
             <w:r>
               <w:rPr>
@@ -624,6 +723,15 @@
               </w:pBdr>
               <w:spacing w:after="100" w:before="100" w:line="120"/>
               <w:ind w:left="100" w:right="100" w:firstLine="0" w:firstLineChars="0"/>
+              <w:rPr>
+                <w:rFonts w:ascii="Arial" w:hAnsi="Arial" w:eastAsia="Arial" w:cs="Arial"/>
+                <w:i w:val="false"/>
+                <w:b w:val="false"/>
+                <w:u w:val="none"/>
+                <w:sz w:val="22"/>
+                <w:szCs w:val="22"/>
+                <w:color w:val="000000"/>
+              </w:rPr>
             </w:pPr>
             <w:r>
               <w:rPr>
@@ -674,6 +782,15 @@
               </w:pBdr>
               <w:spacing w:after="100" w:before="100" w:line="120"/>
               <w:ind w:left="100" w:right="100" w:firstLine="0" w:firstLineChars="0"/>
+              <w:rPr>
+                <w:rFonts w:ascii="Arial" w:hAnsi="Arial" w:eastAsia="Arial" w:cs="Arial"/>
+                <w:i w:val="false"/>
+                <w:b w:val="false"/>
+                <w:u w:val="none"/>
+                <w:sz w:val="22"/>
+                <w:szCs w:val="22"/>
+                <w:color w:val="000000"/>
+              </w:rPr>
             </w:pPr>
             <w:r>
               <w:rPr>
@@ -718,6 +835,15 @@
               </w:pBdr>
               <w:spacing w:after="100" w:before="100" w:line="120"/>
               <w:ind w:left="100" w:right="100" w:firstLine="0" w:firstLineChars="0"/>
+              <w:rPr>
+                <w:rFonts w:ascii="Arial" w:hAnsi="Arial" w:eastAsia="Arial" w:cs="Arial"/>
+                <w:i w:val="false"/>
+                <w:b w:val="false"/>
+                <w:u w:val="none"/>
+                <w:sz w:val="22"/>
+                <w:szCs w:val="22"/>
+                <w:color w:val="000000"/>
+              </w:rPr>
             </w:pPr>
             <w:r>
               <w:rPr>
@@ -762,6 +888,15 @@
               </w:pBdr>
               <w:spacing w:after="100" w:before="100" w:line="120"/>
               <w:ind w:left="100" w:right="100" w:firstLine="0" w:firstLineChars="0"/>
+              <w:rPr>
+                <w:rFonts w:ascii="Arial" w:hAnsi="Arial" w:eastAsia="Arial" w:cs="Arial"/>
+                <w:i w:val="false"/>
+                <w:b w:val="false"/>
+                <w:u w:val="none"/>
+                <w:sz w:val="22"/>
+                <w:szCs w:val="22"/>
+                <w:color w:val="000000"/>
+              </w:rPr>
             </w:pPr>
             <w:r>
               <w:rPr>
@@ -812,6 +947,15 @@
               </w:pBdr>
               <w:spacing w:after="100" w:before="100" w:line="120"/>
               <w:ind w:left="100" w:right="100" w:firstLine="0" w:firstLineChars="0"/>
+              <w:rPr>
+                <w:rFonts w:ascii="Arial" w:hAnsi="Arial" w:eastAsia="Arial" w:cs="Arial"/>
+                <w:i w:val="false"/>
+                <w:b w:val="false"/>
+                <w:u w:val="none"/>
+                <w:sz w:val="22"/>
+                <w:szCs w:val="22"/>
+                <w:color w:val="000000"/>
+              </w:rPr>
             </w:pPr>
             <w:r>
               <w:rPr>
@@ -856,6 +1000,15 @@
               </w:pBdr>
               <w:spacing w:after="100" w:before="100" w:line="120"/>
               <w:ind w:left="100" w:right="100" w:firstLine="0" w:firstLineChars="0"/>
+              <w:rPr>
+                <w:rFonts w:ascii="Arial" w:hAnsi="Arial" w:eastAsia="Arial" w:cs="Arial"/>
+                <w:i w:val="false"/>
+                <w:b w:val="false"/>
+                <w:u w:val="none"/>
+                <w:sz w:val="22"/>
+                <w:szCs w:val="22"/>
+                <w:color w:val="000000"/>
+              </w:rPr>
             </w:pPr>
             <w:r>
               <w:rPr>
@@ -900,6 +1053,15 @@
               </w:pBdr>
               <w:spacing w:after="100" w:before="100" w:line="120"/>
               <w:ind w:left="100" w:right="100" w:firstLine="0" w:firstLineChars="0"/>
+              <w:rPr>
+                <w:rFonts w:ascii="Arial" w:hAnsi="Arial" w:eastAsia="Arial" w:cs="Arial"/>
+                <w:i w:val="false"/>
+                <w:b w:val="false"/>
+                <w:u w:val="none"/>
+                <w:sz w:val="22"/>
+                <w:szCs w:val="22"/>
+                <w:color w:val="000000"/>
+              </w:rPr>
             </w:pPr>
             <w:r>
               <w:rPr>
@@ -950,6 +1112,15 @@
               </w:pBdr>
               <w:spacing w:after="100" w:before="100" w:line="120"/>
               <w:ind w:left="100" w:right="100" w:firstLine="0" w:firstLineChars="0"/>
+              <w:rPr>
+                <w:rFonts w:ascii="Arial" w:hAnsi="Arial" w:eastAsia="Arial" w:cs="Arial"/>
+                <w:i w:val="false"/>
+                <w:b w:val="false"/>
+                <w:u w:val="none"/>
+                <w:sz w:val="22"/>
+                <w:szCs w:val="22"/>
+                <w:color w:val="000000"/>
+              </w:rPr>
             </w:pPr>
             <w:r>
               <w:rPr>
@@ -994,6 +1165,15 @@
               </w:pBdr>
               <w:spacing w:after="100" w:before="100" w:line="120"/>
               <w:ind w:left="100" w:right="100" w:firstLine="0" w:firstLineChars="0"/>
+              <w:rPr>
+                <w:rFonts w:ascii="Arial" w:hAnsi="Arial" w:eastAsia="Arial" w:cs="Arial"/>
+                <w:i w:val="false"/>
+                <w:b w:val="false"/>
+                <w:u w:val="none"/>
+                <w:sz w:val="22"/>
+                <w:szCs w:val="22"/>
+                <w:color w:val="000000"/>
+              </w:rPr>
             </w:pPr>
             <w:r>
               <w:rPr>
@@ -1038,6 +1218,15 @@
               </w:pBdr>
               <w:spacing w:after="100" w:before="100" w:line="120"/>
               <w:ind w:left="100" w:right="100" w:firstLine="0" w:firstLineChars="0"/>
+              <w:rPr>
+                <w:rFonts w:ascii="Arial" w:hAnsi="Arial" w:eastAsia="Arial" w:cs="Arial"/>
+                <w:i w:val="false"/>
+                <w:b w:val="false"/>
+                <w:u w:val="none"/>
+                <w:sz w:val="22"/>
+                <w:szCs w:val="22"/>
+                <w:color w:val="000000"/>
+              </w:rPr>
             </w:pPr>
             <w:r>
               <w:rPr>
@@ -1088,6 +1277,15 @@
               </w:pBdr>
               <w:spacing w:after="100" w:before="100" w:line="120"/>
               <w:ind w:left="100" w:right="100" w:firstLine="0" w:firstLineChars="0"/>
+              <w:rPr>
+                <w:rFonts w:ascii="Arial" w:hAnsi="Arial" w:eastAsia="Arial" w:cs="Arial"/>
+                <w:i w:val="false"/>
+                <w:b w:val="false"/>
+                <w:u w:val="none"/>
+                <w:sz w:val="22"/>
+                <w:szCs w:val="22"/>
+                <w:color w:val="000000"/>
+              </w:rPr>
             </w:pPr>
             <w:r>
               <w:rPr>
@@ -1132,6 +1330,15 @@
               </w:pBdr>
               <w:spacing w:after="100" w:before="100" w:line="120"/>
               <w:ind w:left="100" w:right="100" w:firstLine="0" w:firstLineChars="0"/>
+              <w:rPr>
+                <w:rFonts w:ascii="Arial" w:hAnsi="Arial" w:eastAsia="Arial" w:cs="Arial"/>
+                <w:i w:val="false"/>
+                <w:b w:val="false"/>
+                <w:u w:val="none"/>
+                <w:sz w:val="22"/>
+                <w:szCs w:val="22"/>
+                <w:color w:val="000000"/>
+              </w:rPr>
             </w:pPr>
             <w:r>
               <w:rPr>
@@ -1176,6 +1383,15 @@
               </w:pBdr>
               <w:spacing w:after="100" w:before="100" w:line="120"/>
               <w:ind w:left="100" w:right="100" w:firstLine="0" w:firstLineChars="0"/>
+              <w:rPr>
+                <w:rFonts w:ascii="Arial" w:hAnsi="Arial" w:eastAsia="Arial" w:cs="Arial"/>
+                <w:i w:val="false"/>
+                <w:b w:val="false"/>
+                <w:u w:val="none"/>
+                <w:sz w:val="22"/>
+                <w:szCs w:val="22"/>
+                <w:color w:val="000000"/>
+              </w:rPr>
             </w:pPr>
             <w:r>
               <w:rPr>
@@ -1226,6 +1442,15 @@
               </w:pBdr>
               <w:spacing w:after="100" w:before="100" w:line="120"/>
               <w:ind w:left="100" w:right="100" w:firstLine="0" w:firstLineChars="0"/>
+              <w:rPr>
+                <w:rFonts w:ascii="Arial" w:hAnsi="Arial" w:eastAsia="Arial" w:cs="Arial"/>
+                <w:i w:val="false"/>
+                <w:b w:val="false"/>
+                <w:u w:val="none"/>
+                <w:sz w:val="22"/>
+                <w:szCs w:val="22"/>
+                <w:color w:val="000000"/>
+              </w:rPr>
             </w:pPr>
             <w:r>
               <w:rPr>
@@ -1270,6 +1495,15 @@
               </w:pBdr>
               <w:spacing w:after="100" w:before="100" w:line="120"/>
               <w:ind w:left="100" w:right="100" w:firstLine="0" w:firstLineChars="0"/>
+              <w:rPr>
+                <w:rFonts w:ascii="Arial" w:hAnsi="Arial" w:eastAsia="Arial" w:cs="Arial"/>
+                <w:i w:val="false"/>
+                <w:b w:val="false"/>
+                <w:u w:val="none"/>
+                <w:sz w:val="22"/>
+                <w:szCs w:val="22"/>
+                <w:color w:val="000000"/>
+              </w:rPr>
             </w:pPr>
             <w:r>
               <w:rPr>
@@ -1314,6 +1548,15 @@
               </w:pBdr>
               <w:spacing w:after="100" w:before="100" w:line="120"/>
               <w:ind w:left="100" w:right="100" w:firstLine="0" w:firstLineChars="0"/>
+              <w:rPr>
+                <w:rFonts w:ascii="Arial" w:hAnsi="Arial" w:eastAsia="Arial" w:cs="Arial"/>
+                <w:i w:val="false"/>
+                <w:b w:val="false"/>
+                <w:u w:val="none"/>
+                <w:sz w:val="22"/>
+                <w:szCs w:val="22"/>
+                <w:color w:val="000000"/>
+              </w:rPr>
             </w:pPr>
             <w:r>
               <w:rPr>
@@ -1364,6 +1607,15 @@
               </w:pBdr>
               <w:spacing w:after="100" w:before="100" w:line="120"/>
               <w:ind w:left="100" w:right="100" w:firstLine="0" w:firstLineChars="0"/>
+              <w:rPr>
+                <w:rFonts w:ascii="Arial" w:hAnsi="Arial" w:eastAsia="Arial" w:cs="Arial"/>
+                <w:i w:val="false"/>
+                <w:b w:val="false"/>
+                <w:u w:val="none"/>
+                <w:sz w:val="22"/>
+                <w:szCs w:val="22"/>
+                <w:color w:val="000000"/>
+              </w:rPr>
             </w:pPr>
             <w:r>
               <w:rPr>
@@ -1408,6 +1660,15 @@
               </w:pBdr>
               <w:spacing w:after="100" w:before="100" w:line="120"/>
               <w:ind w:left="100" w:right="100" w:firstLine="0" w:firstLineChars="0"/>
+              <w:rPr>
+                <w:rFonts w:ascii="Arial" w:hAnsi="Arial" w:eastAsia="Arial" w:cs="Arial"/>
+                <w:i w:val="false"/>
+                <w:b w:val="false"/>
+                <w:u w:val="none"/>
+                <w:sz w:val="22"/>
+                <w:szCs w:val="22"/>
+                <w:color w:val="000000"/>
+              </w:rPr>
             </w:pPr>
             <w:r>
               <w:rPr>
@@ -1452,6 +1713,15 @@
               </w:pBdr>
               <w:spacing w:after="100" w:before="100" w:line="120"/>
               <w:ind w:left="100" w:right="100" w:firstLine="0" w:firstLineChars="0"/>
+              <w:rPr>
+                <w:rFonts w:ascii="Arial" w:hAnsi="Arial" w:eastAsia="Arial" w:cs="Arial"/>
+                <w:i w:val="false"/>
+                <w:b w:val="false"/>
+                <w:u w:val="none"/>
+                <w:sz w:val="22"/>
+                <w:szCs w:val="22"/>
+                <w:color w:val="000000"/>
+              </w:rPr>
             </w:pPr>
             <w:r>
               <w:rPr>
@@ -1502,6 +1772,15 @@
               </w:pBdr>
               <w:spacing w:after="100" w:before="100" w:line="120"/>
               <w:ind w:left="100" w:right="100" w:firstLine="0" w:firstLineChars="0"/>
+              <w:rPr>
+                <w:rFonts w:ascii="Arial" w:hAnsi="Arial" w:eastAsia="Arial" w:cs="Arial"/>
+                <w:i w:val="false"/>
+                <w:b w:val="false"/>
+                <w:u w:val="none"/>
+                <w:sz w:val="22"/>
+                <w:szCs w:val="22"/>
+                <w:color w:val="000000"/>
+              </w:rPr>
             </w:pPr>
             <w:r>
               <w:rPr>
@@ -1546,6 +1825,15 @@
               </w:pBdr>
               <w:spacing w:after="100" w:before="100" w:line="120"/>
               <w:ind w:left="100" w:right="100" w:firstLine="0" w:firstLineChars="0"/>
+              <w:rPr>
+                <w:rFonts w:ascii="Arial" w:hAnsi="Arial" w:eastAsia="Arial" w:cs="Arial"/>
+                <w:i w:val="false"/>
+                <w:b w:val="false"/>
+                <w:u w:val="none"/>
+                <w:sz w:val="22"/>
+                <w:szCs w:val="22"/>
+                <w:color w:val="000000"/>
+              </w:rPr>
             </w:pPr>
             <w:r>
               <w:rPr>
@@ -1590,6 +1878,15 @@
               </w:pBdr>
               <w:spacing w:after="100" w:before="100" w:line="120"/>
               <w:ind w:left="100" w:right="100" w:firstLine="0" w:firstLineChars="0"/>
+              <w:rPr>
+                <w:rFonts w:ascii="Arial" w:hAnsi="Arial" w:eastAsia="Arial" w:cs="Arial"/>
+                <w:i w:val="false"/>
+                <w:b w:val="false"/>
+                <w:u w:val="none"/>
+                <w:sz w:val="22"/>
+                <w:szCs w:val="22"/>
+                <w:color w:val="000000"/>
+              </w:rPr>
             </w:pPr>
             <w:r>
               <w:rPr>
@@ -1640,6 +1937,15 @@
               </w:pBdr>
               <w:spacing w:after="100" w:before="100" w:line="120"/>
               <w:ind w:left="100" w:right="100" w:firstLine="0" w:firstLineChars="0"/>
+              <w:rPr>
+                <w:rFonts w:ascii="Arial" w:hAnsi="Arial" w:eastAsia="Arial" w:cs="Arial"/>
+                <w:i w:val="false"/>
+                <w:b w:val="false"/>
+                <w:u w:val="none"/>
+                <w:sz w:val="22"/>
+                <w:szCs w:val="22"/>
+                <w:color w:val="000000"/>
+              </w:rPr>
             </w:pPr>
             <w:r>
               <w:rPr>
@@ -1684,6 +1990,15 @@
               </w:pBdr>
               <w:spacing w:after="100" w:before="100" w:line="120"/>
               <w:ind w:left="100" w:right="100" w:firstLine="0" w:firstLineChars="0"/>
+              <w:rPr>
+                <w:rFonts w:ascii="Arial" w:hAnsi="Arial" w:eastAsia="Arial" w:cs="Arial"/>
+                <w:i w:val="false"/>
+                <w:b w:val="false"/>
+                <w:u w:val="none"/>
+                <w:sz w:val="22"/>
+                <w:szCs w:val="22"/>
+                <w:color w:val="000000"/>
+              </w:rPr>
             </w:pPr>
             <w:r>
               <w:rPr>
@@ -1728,6 +2043,15 @@
               </w:pBdr>
               <w:spacing w:after="100" w:before="100" w:line="120"/>
               <w:ind w:left="100" w:right="100" w:firstLine="0" w:firstLineChars="0"/>
+              <w:rPr>
+                <w:rFonts w:ascii="Arial" w:hAnsi="Arial" w:eastAsia="Arial" w:cs="Arial"/>
+                <w:i w:val="false"/>
+                <w:b w:val="false"/>
+                <w:u w:val="none"/>
+                <w:sz w:val="22"/>
+                <w:szCs w:val="22"/>
+                <w:color w:val="000000"/>
+              </w:rPr>
             </w:pPr>
             <w:r>
               <w:rPr>
@@ -1778,6 +2102,15 @@
               </w:pBdr>
               <w:spacing w:after="100" w:before="100" w:line="120"/>
               <w:ind w:left="100" w:right="100" w:firstLine="0" w:firstLineChars="0"/>
+              <w:rPr>
+                <w:rFonts w:ascii="Arial" w:hAnsi="Arial" w:eastAsia="Arial" w:cs="Arial"/>
+                <w:i w:val="false"/>
+                <w:b w:val="false"/>
+                <w:u w:val="none"/>
+                <w:sz w:val="22"/>
+                <w:szCs w:val="22"/>
+                <w:color w:val="000000"/>
+              </w:rPr>
             </w:pPr>
             <w:r>
               <w:rPr>
@@ -1822,6 +2155,15 @@
               </w:pBdr>
               <w:spacing w:after="100" w:before="100" w:line="120"/>
               <w:ind w:left="100" w:right="100" w:firstLine="0" w:firstLineChars="0"/>
+              <w:rPr>
+                <w:rFonts w:ascii="Arial" w:hAnsi="Arial" w:eastAsia="Arial" w:cs="Arial"/>
+                <w:i w:val="false"/>
+                <w:b w:val="false"/>
+                <w:u w:val="none"/>
+                <w:sz w:val="22"/>
+                <w:szCs w:val="22"/>
+                <w:color w:val="000000"/>
+              </w:rPr>
             </w:pPr>
             <w:r>
               <w:rPr>
@@ -1866,6 +2208,15 @@
               </w:pBdr>
               <w:spacing w:after="100" w:before="100" w:line="120"/>
               <w:ind w:left="100" w:right="100" w:firstLine="0" w:firstLineChars="0"/>
+              <w:rPr>
+                <w:rFonts w:ascii="Arial" w:hAnsi="Arial" w:eastAsia="Arial" w:cs="Arial"/>
+                <w:i w:val="false"/>
+                <w:b w:val="false"/>
+                <w:u w:val="none"/>
+                <w:sz w:val="22"/>
+                <w:szCs w:val="22"/>
+                <w:color w:val="000000"/>
+              </w:rPr>
             </w:pPr>
             <w:r>
               <w:rPr>
@@ -1916,6 +2267,15 @@
               </w:pBdr>
               <w:spacing w:after="100" w:before="100" w:line="120"/>
               <w:ind w:left="100" w:right="100" w:firstLine="0" w:firstLineChars="0"/>
+              <w:rPr>
+                <w:rFonts w:ascii="Arial" w:hAnsi="Arial" w:eastAsia="Arial" w:cs="Arial"/>
+                <w:i w:val="false"/>
+                <w:b w:val="false"/>
+                <w:u w:val="none"/>
+                <w:sz w:val="22"/>
+                <w:szCs w:val="22"/>
+                <w:color w:val="000000"/>
+              </w:rPr>
             </w:pPr>
             <w:r>
               <w:rPr>
@@ -1960,6 +2320,15 @@
               </w:pBdr>
               <w:spacing w:after="100" w:before="100" w:line="120"/>
               <w:ind w:left="100" w:right="100" w:firstLine="0" w:firstLineChars="0"/>
+              <w:rPr>
+                <w:rFonts w:ascii="Arial" w:hAnsi="Arial" w:eastAsia="Arial" w:cs="Arial"/>
+                <w:i w:val="false"/>
+                <w:b w:val="false"/>
+                <w:u w:val="none"/>
+                <w:sz w:val="22"/>
+                <w:szCs w:val="22"/>
+                <w:color w:val="000000"/>
+              </w:rPr>
             </w:pPr>
             <w:r>
               <w:rPr>
@@ -2004,6 +2373,15 @@
               </w:pBdr>
               <w:spacing w:after="100" w:before="100" w:line="120"/>
               <w:ind w:left="100" w:right="100" w:firstLine="0" w:firstLineChars="0"/>
+              <w:rPr>
+                <w:rFonts w:ascii="Arial" w:hAnsi="Arial" w:eastAsia="Arial" w:cs="Arial"/>
+                <w:i w:val="false"/>
+                <w:b w:val="false"/>
+                <w:u w:val="none"/>
+                <w:sz w:val="22"/>
+                <w:szCs w:val="22"/>
+                <w:color w:val="000000"/>
+              </w:rPr>
             </w:pPr>
             <w:r>
               <w:rPr>
@@ -2054,6 +2432,15 @@
               </w:pBdr>
               <w:spacing w:after="100" w:before="100" w:line="120"/>
               <w:ind w:left="100" w:right="100" w:firstLine="0" w:firstLineChars="0"/>
+              <w:rPr>
+                <w:rFonts w:ascii="Arial" w:hAnsi="Arial" w:eastAsia="Arial" w:cs="Arial"/>
+                <w:i w:val="false"/>
+                <w:b w:val="false"/>
+                <w:u w:val="none"/>
+                <w:sz w:val="22"/>
+                <w:szCs w:val="22"/>
+                <w:color w:val="000000"/>
+              </w:rPr>
             </w:pPr>
             <w:r>
               <w:rPr>
@@ -2098,6 +2485,15 @@
               </w:pBdr>
               <w:spacing w:after="100" w:before="100" w:line="120"/>
               <w:ind w:left="100" w:right="100" w:firstLine="0" w:firstLineChars="0"/>
+              <w:rPr>
+                <w:rFonts w:ascii="Arial" w:hAnsi="Arial" w:eastAsia="Arial" w:cs="Arial"/>
+                <w:i w:val="false"/>
+                <w:b w:val="false"/>
+                <w:u w:val="none"/>
+                <w:sz w:val="22"/>
+                <w:szCs w:val="22"/>
+                <w:color w:val="000000"/>
+              </w:rPr>
             </w:pPr>
             <w:r>
               <w:rPr>
@@ -2142,6 +2538,15 @@
               </w:pBdr>
               <w:spacing w:after="100" w:before="100" w:line="120"/>
               <w:ind w:left="100" w:right="100" w:firstLine="0" w:firstLineChars="0"/>
+              <w:rPr>
+                <w:rFonts w:ascii="Arial" w:hAnsi="Arial" w:eastAsia="Arial" w:cs="Arial"/>
+                <w:i w:val="false"/>
+                <w:b w:val="false"/>
+                <w:u w:val="none"/>
+                <w:sz w:val="22"/>
+                <w:szCs w:val="22"/>
+                <w:color w:val="000000"/>
+              </w:rPr>
             </w:pPr>
             <w:r>
               <w:rPr>
@@ -2192,6 +2597,15 @@
               </w:pBdr>
               <w:spacing w:after="100" w:before="100" w:line="120"/>
               <w:ind w:left="100" w:right="100" w:firstLine="0" w:firstLineChars="0"/>
+              <w:rPr>
+                <w:rFonts w:ascii="Arial" w:hAnsi="Arial" w:eastAsia="Arial" w:cs="Arial"/>
+                <w:i w:val="false"/>
+                <w:b w:val="false"/>
+                <w:u w:val="none"/>
+                <w:sz w:val="22"/>
+                <w:szCs w:val="22"/>
+                <w:color w:val="000000"/>
+              </w:rPr>
             </w:pPr>
             <w:r>
               <w:rPr>
@@ -2236,6 +2650,15 @@
               </w:pBdr>
               <w:spacing w:after="100" w:before="100" w:line="120"/>
               <w:ind w:left="100" w:right="100" w:firstLine="0" w:firstLineChars="0"/>
+              <w:rPr>
+                <w:rFonts w:ascii="Arial" w:hAnsi="Arial" w:eastAsia="Arial" w:cs="Arial"/>
+                <w:i w:val="false"/>
+                <w:b w:val="false"/>
+                <w:u w:val="none"/>
+                <w:sz w:val="22"/>
+                <w:szCs w:val="22"/>
+                <w:color w:val="000000"/>
+              </w:rPr>
             </w:pPr>
             <w:r>
               <w:rPr>
@@ -2280,6 +2703,15 @@
               </w:pBdr>
               <w:spacing w:after="100" w:before="100" w:line="120"/>
               <w:ind w:left="100" w:right="100" w:firstLine="0" w:firstLineChars="0"/>
+              <w:rPr>
+                <w:rFonts w:ascii="Arial" w:hAnsi="Arial" w:eastAsia="Arial" w:cs="Arial"/>
+                <w:i w:val="false"/>
+                <w:b w:val="false"/>
+                <w:u w:val="none"/>
+                <w:sz w:val="22"/>
+                <w:szCs w:val="22"/>
+                <w:color w:val="000000"/>
+              </w:rPr>
             </w:pPr>
             <w:r>
               <w:rPr>
@@ -2330,6 +2762,15 @@
               </w:pBdr>
               <w:spacing w:after="100" w:before="100" w:line="120"/>
               <w:ind w:left="100" w:right="100" w:firstLine="0" w:firstLineChars="0"/>
+              <w:rPr>
+                <w:rFonts w:ascii="Arial" w:hAnsi="Arial" w:eastAsia="Arial" w:cs="Arial"/>
+                <w:i w:val="false"/>
+                <w:b w:val="false"/>
+                <w:u w:val="none"/>
+                <w:sz w:val="22"/>
+                <w:szCs w:val="22"/>
+                <w:color w:val="000000"/>
+              </w:rPr>
             </w:pPr>
             <w:r>
               <w:rPr>
@@ -2374,6 +2815,15 @@
               </w:pBdr>
               <w:spacing w:after="100" w:before="100" w:line="120"/>
               <w:ind w:left="100" w:right="100" w:firstLine="0" w:firstLineChars="0"/>
+              <w:rPr>
+                <w:rFonts w:ascii="Arial" w:hAnsi="Arial" w:eastAsia="Arial" w:cs="Arial"/>
+                <w:i w:val="false"/>
+                <w:b w:val="false"/>
+                <w:u w:val="none"/>
+                <w:sz w:val="22"/>
+                <w:szCs w:val="22"/>
+                <w:color w:val="000000"/>
+              </w:rPr>
             </w:pPr>
             <w:r>
               <w:rPr>
@@ -2418,6 +2868,15 @@
               </w:pBdr>
               <w:spacing w:after="100" w:before="100" w:line="120"/>
               <w:ind w:left="100" w:right="100" w:firstLine="0" w:firstLineChars="0"/>
+              <w:rPr>
+                <w:rFonts w:ascii="Arial" w:hAnsi="Arial" w:eastAsia="Arial" w:cs="Arial"/>
+                <w:i w:val="false"/>
+                <w:b w:val="false"/>
+                <w:u w:val="none"/>
+                <w:sz w:val="22"/>
+                <w:szCs w:val="22"/>
+                <w:color w:val="000000"/>
+              </w:rPr>
             </w:pPr>
             <w:r>
               <w:rPr>
@@ -2468,6 +2927,15 @@
               </w:pBdr>
               <w:spacing w:after="100" w:before="100" w:line="120"/>
               <w:ind w:left="100" w:right="100" w:firstLine="0" w:firstLineChars="0"/>
+              <w:rPr>
+                <w:rFonts w:ascii="Arial" w:hAnsi="Arial" w:eastAsia="Arial" w:cs="Arial"/>
+                <w:i w:val="false"/>
+                <w:b w:val="false"/>
+                <w:u w:val="none"/>
+                <w:sz w:val="22"/>
+                <w:szCs w:val="22"/>
+                <w:color w:val="000000"/>
+              </w:rPr>
             </w:pPr>
             <w:r>
               <w:rPr>
@@ -2512,6 +2980,15 @@
               </w:pBdr>
               <w:spacing w:after="100" w:before="100" w:line="120"/>
               <w:ind w:left="100" w:right="100" w:firstLine="0" w:firstLineChars="0"/>
+              <w:rPr>
+                <w:rFonts w:ascii="Arial" w:hAnsi="Arial" w:eastAsia="Arial" w:cs="Arial"/>
+                <w:i w:val="false"/>
+                <w:b w:val="false"/>
+                <w:u w:val="none"/>
+                <w:sz w:val="22"/>
+                <w:szCs w:val="22"/>
+                <w:color w:val="000000"/>
+              </w:rPr>
             </w:pPr>
             <w:r>
               <w:rPr>
@@ -2556,6 +3033,15 @@
               </w:pBdr>
               <w:spacing w:after="100" w:before="100" w:line="120"/>
               <w:ind w:left="100" w:right="100" w:firstLine="0" w:firstLineChars="0"/>
+              <w:rPr>
+                <w:rFonts w:ascii="Arial" w:hAnsi="Arial" w:eastAsia="Arial" w:cs="Arial"/>
+                <w:i w:val="false"/>
+                <w:b w:val="false"/>
+                <w:u w:val="none"/>
+                <w:sz w:val="22"/>
+                <w:szCs w:val="22"/>
+                <w:color w:val="000000"/>
+              </w:rPr>
             </w:pPr>
             <w:r>
               <w:rPr>
@@ -2606,6 +3092,15 @@
               </w:pBdr>
               <w:spacing w:after="100" w:before="100" w:line="120"/>
               <w:ind w:left="100" w:right="100" w:firstLine="0" w:firstLineChars="0"/>
+              <w:rPr>
+                <w:rFonts w:ascii="Arial" w:hAnsi="Arial" w:eastAsia="Arial" w:cs="Arial"/>
+                <w:i w:val="false"/>
+                <w:b w:val="false"/>
+                <w:u w:val="none"/>
+                <w:sz w:val="22"/>
+                <w:szCs w:val="22"/>
+                <w:color w:val="000000"/>
+              </w:rPr>
             </w:pPr>
             <w:r>
               <w:rPr>
@@ -2650,6 +3145,15 @@
               </w:pBdr>
               <w:spacing w:after="100" w:before="100" w:line="120"/>
               <w:ind w:left="100" w:right="100" w:firstLine="0" w:firstLineChars="0"/>
+              <w:rPr>
+                <w:rFonts w:ascii="Arial" w:hAnsi="Arial" w:eastAsia="Arial" w:cs="Arial"/>
+                <w:i w:val="false"/>
+                <w:b w:val="false"/>
+                <w:u w:val="none"/>
+                <w:sz w:val="22"/>
+                <w:szCs w:val="22"/>
+                <w:color w:val="000000"/>
+              </w:rPr>
             </w:pPr>
             <w:r>
               <w:rPr>
@@ -2694,6 +3198,15 @@
               </w:pBdr>
               <w:spacing w:after="100" w:before="100" w:line="120"/>
               <w:ind w:left="100" w:right="100" w:firstLine="0" w:firstLineChars="0"/>
+              <w:rPr>
+                <w:rFonts w:ascii="Arial" w:hAnsi="Arial" w:eastAsia="Arial" w:cs="Arial"/>
+                <w:i w:val="false"/>
+                <w:b w:val="false"/>
+                <w:u w:val="none"/>
+                <w:sz w:val="22"/>
+                <w:szCs w:val="22"/>
+                <w:color w:val="000000"/>
+              </w:rPr>
             </w:pPr>
             <w:r>
               <w:rPr>
@@ -2744,6 +3257,15 @@
               </w:pBdr>
               <w:spacing w:after="100" w:before="100" w:line="120"/>
               <w:ind w:left="100" w:right="100" w:firstLine="0" w:firstLineChars="0"/>
+              <w:rPr>
+                <w:rFonts w:ascii="Arial" w:hAnsi="Arial" w:eastAsia="Arial" w:cs="Arial"/>
+                <w:i w:val="false"/>
+                <w:b w:val="false"/>
+                <w:u w:val="none"/>
+                <w:sz w:val="22"/>
+                <w:szCs w:val="22"/>
+                <w:color w:val="000000"/>
+              </w:rPr>
             </w:pPr>
             <w:r>
               <w:rPr>
@@ -2788,6 +3310,15 @@
               </w:pBdr>
               <w:spacing w:after="100" w:before="100" w:line="120"/>
               <w:ind w:left="100" w:right="100" w:firstLine="0" w:firstLineChars="0"/>
+              <w:rPr>
+                <w:rFonts w:ascii="Arial" w:hAnsi="Arial" w:eastAsia="Arial" w:cs="Arial"/>
+                <w:i w:val="false"/>
+                <w:b w:val="false"/>
+                <w:u w:val="none"/>
+                <w:sz w:val="22"/>
+                <w:szCs w:val="22"/>
+                <w:color w:val="000000"/>
+              </w:rPr>
             </w:pPr>
             <w:r>
               <w:rPr>
@@ -2832,6 +3363,15 @@
               </w:pBdr>
               <w:spacing w:after="100" w:before="100" w:line="120"/>
               <w:ind w:left="100" w:right="100" w:firstLine="0" w:firstLineChars="0"/>
+              <w:rPr>
+                <w:rFonts w:ascii="Arial" w:hAnsi="Arial" w:eastAsia="Arial" w:cs="Arial"/>
+                <w:i w:val="false"/>
+                <w:b w:val="false"/>
+                <w:u w:val="none"/>
+                <w:sz w:val="22"/>
+                <w:szCs w:val="22"/>
+                <w:color w:val="000000"/>
+              </w:rPr>
             </w:pPr>
             <w:r>
               <w:rPr>
@@ -2882,6 +3422,15 @@
               </w:pBdr>
               <w:spacing w:after="100" w:before="100" w:line="120"/>
               <w:ind w:left="100" w:right="100" w:firstLine="0" w:firstLineChars="0"/>
+              <w:rPr>
+                <w:rFonts w:ascii="Arial" w:hAnsi="Arial" w:eastAsia="Arial" w:cs="Arial"/>
+                <w:i w:val="false"/>
+                <w:b w:val="false"/>
+                <w:u w:val="none"/>
+                <w:sz w:val="22"/>
+                <w:szCs w:val="22"/>
+                <w:color w:val="000000"/>
+              </w:rPr>
             </w:pPr>
             <w:r>
               <w:rPr>
@@ -2926,6 +3475,15 @@
               </w:pBdr>
               <w:spacing w:after="100" w:before="100" w:line="120"/>
               <w:ind w:left="100" w:right="100" w:firstLine="0" w:firstLineChars="0"/>
+              <w:rPr>
+                <w:rFonts w:ascii="Arial" w:hAnsi="Arial" w:eastAsia="Arial" w:cs="Arial"/>
+                <w:i w:val="false"/>
+                <w:b w:val="false"/>
+                <w:u w:val="none"/>
+                <w:sz w:val="22"/>
+                <w:szCs w:val="22"/>
+                <w:color w:val="000000"/>
+              </w:rPr>
             </w:pPr>
             <w:r>
               <w:rPr>
@@ -2970,6 +3528,15 @@
               </w:pBdr>
               <w:spacing w:after="100" w:before="100" w:line="120"/>
               <w:ind w:left="100" w:right="100" w:firstLine="0" w:firstLineChars="0"/>
+              <w:rPr>
+                <w:rFonts w:ascii="Arial" w:hAnsi="Arial" w:eastAsia="Arial" w:cs="Arial"/>
+                <w:i w:val="false"/>
+                <w:b w:val="false"/>
+                <w:u w:val="none"/>
+                <w:sz w:val="22"/>
+                <w:szCs w:val="22"/>
+                <w:color w:val="000000"/>
+              </w:rPr>
             </w:pPr>
             <w:r>
               <w:rPr>
@@ -3020,6 +3587,15 @@
               </w:pBdr>
               <w:spacing w:after="100" w:before="100" w:line="120"/>
               <w:ind w:left="100" w:right="100" w:firstLine="0" w:firstLineChars="0"/>
+              <w:rPr>
+                <w:rFonts w:ascii="Arial" w:hAnsi="Arial" w:eastAsia="Arial" w:cs="Arial"/>
+                <w:i w:val="false"/>
+                <w:b w:val="false"/>
+                <w:u w:val="none"/>
+                <w:sz w:val="22"/>
+                <w:szCs w:val="22"/>
+                <w:color w:val="000000"/>
+              </w:rPr>
             </w:pPr>
             <w:r>
               <w:rPr>
@@ -3064,6 +3640,15 @@
               </w:pBdr>
               <w:spacing w:after="100" w:before="100" w:line="120"/>
               <w:ind w:left="100" w:right="100" w:firstLine="0" w:firstLineChars="0"/>
+              <w:rPr>
+                <w:rFonts w:ascii="Arial" w:hAnsi="Arial" w:eastAsia="Arial" w:cs="Arial"/>
+                <w:i w:val="false"/>
+                <w:b w:val="false"/>
+                <w:u w:val="none"/>
+                <w:sz w:val="22"/>
+                <w:szCs w:val="22"/>
+                <w:color w:val="000000"/>
+              </w:rPr>
             </w:pPr>
             <w:r>
               <w:rPr>
@@ -3108,6 +3693,15 @@
               </w:pBdr>
               <w:spacing w:after="100" w:before="100" w:line="120"/>
               <w:ind w:left="100" w:right="100" w:firstLine="0" w:firstLineChars="0"/>
+              <w:rPr>
+                <w:rFonts w:ascii="Arial" w:hAnsi="Arial" w:eastAsia="Arial" w:cs="Arial"/>
+                <w:i w:val="false"/>
+                <w:b w:val="false"/>
+                <w:u w:val="none"/>
+                <w:sz w:val="22"/>
+                <w:szCs w:val="22"/>
+                <w:color w:val="000000"/>
+              </w:rPr>
             </w:pPr>
             <w:r>
               <w:rPr>
@@ -3158,6 +3752,15 @@
               </w:pBdr>
               <w:spacing w:after="100" w:before="100" w:line="120"/>
               <w:ind w:left="100" w:right="100" w:firstLine="0" w:firstLineChars="0"/>
+              <w:rPr>
+                <w:rFonts w:ascii="Arial" w:hAnsi="Arial" w:eastAsia="Arial" w:cs="Arial"/>
+                <w:i w:val="false"/>
+                <w:b w:val="false"/>
+                <w:u w:val="none"/>
+                <w:sz w:val="22"/>
+                <w:szCs w:val="22"/>
+                <w:color w:val="000000"/>
+              </w:rPr>
             </w:pPr>
             <w:r>
               <w:rPr>
@@ -3202,6 +3805,15 @@
               </w:pBdr>
               <w:spacing w:after="100" w:before="100" w:line="120"/>
               <w:ind w:left="100" w:right="100" w:firstLine="0" w:firstLineChars="0"/>
+              <w:rPr>
+                <w:rFonts w:ascii="Arial" w:hAnsi="Arial" w:eastAsia="Arial" w:cs="Arial"/>
+                <w:i w:val="false"/>
+                <w:b w:val="false"/>
+                <w:u w:val="none"/>
+                <w:sz w:val="22"/>
+                <w:szCs w:val="22"/>
+                <w:color w:val="000000"/>
+              </w:rPr>
             </w:pPr>
             <w:r>
               <w:rPr>
@@ -3246,6 +3858,15 @@
               </w:pBdr>
               <w:spacing w:after="100" w:before="100" w:line="120"/>
               <w:ind w:left="100" w:right="100" w:firstLine="0" w:firstLineChars="0"/>
+              <w:rPr>
+                <w:rFonts w:ascii="Arial" w:hAnsi="Arial" w:eastAsia="Arial" w:cs="Arial"/>
+                <w:i w:val="false"/>
+                <w:b w:val="false"/>
+                <w:u w:val="none"/>
+                <w:sz w:val="22"/>
+                <w:szCs w:val="22"/>
+                <w:color w:val="000000"/>
+              </w:rPr>
             </w:pPr>
             <w:r>
               <w:rPr>
@@ -3296,6 +3917,15 @@
               </w:pBdr>
               <w:spacing w:after="100" w:before="100" w:line="120"/>
               <w:ind w:left="100" w:right="100" w:firstLine="0" w:firstLineChars="0"/>
+              <w:rPr>
+                <w:rFonts w:ascii="Arial" w:hAnsi="Arial" w:eastAsia="Arial" w:cs="Arial"/>
+                <w:i w:val="false"/>
+                <w:b w:val="false"/>
+                <w:u w:val="none"/>
+                <w:sz w:val="22"/>
+                <w:szCs w:val="22"/>
+                <w:color w:val="000000"/>
+              </w:rPr>
             </w:pPr>
             <w:r>
               <w:rPr>
@@ -3340,6 +3970,15 @@
               </w:pBdr>
               <w:spacing w:after="100" w:before="100" w:line="120"/>
               <w:ind w:left="100" w:right="100" w:firstLine="0" w:firstLineChars="0"/>
+              <w:rPr>
+                <w:rFonts w:ascii="Arial" w:hAnsi="Arial" w:eastAsia="Arial" w:cs="Arial"/>
+                <w:i w:val="false"/>
+                <w:b w:val="false"/>
+                <w:u w:val="none"/>
+                <w:sz w:val="22"/>
+                <w:szCs w:val="22"/>
+                <w:color w:val="000000"/>
+              </w:rPr>
             </w:pPr>
             <w:r>
               <w:rPr>
@@ -3384,6 +4023,15 @@
               </w:pBdr>
               <w:spacing w:after="100" w:before="100" w:line="120"/>
               <w:ind w:left="100" w:right="100" w:firstLine="0" w:firstLineChars="0"/>
+              <w:rPr>
+                <w:rFonts w:ascii="Arial" w:hAnsi="Arial" w:eastAsia="Arial" w:cs="Arial"/>
+                <w:i w:val="false"/>
+                <w:b w:val="false"/>
+                <w:u w:val="none"/>
+                <w:sz w:val="22"/>
+                <w:szCs w:val="22"/>
+                <w:color w:val="000000"/>
+              </w:rPr>
             </w:pPr>
             <w:r>
               <w:rPr>

</xml_diff>

<commit_message>
clean up commit conflicts
</commit_message>
<xml_diff>
--- a/tables/tab_df_golf.docx
+++ b/tables/tab_df_golf.docx
@@ -64,7 +64,6 @@
           </w:tcPr>
           <w:p>
             <w:pPr>
-              <w:pStyle w:val="Normal"/>
               <w:jc w:val="left"/>
               <w:pBdr>
                 <w:bottom w:val="none" w:sz="0" w:space="0" w:color="000000"/>
@@ -117,7 +116,6 @@
           </w:tcPr>
           <w:p>
             <w:pPr>
-              <w:pStyle w:val="Normal"/>
               <w:jc w:val="center"/>
               <w:pBdr>
                 <w:bottom w:val="none" w:sz="0" w:space="0" w:color="000000"/>
@@ -194,7 +192,6 @@
           </w:tcPr>
           <w:p>
             <w:pPr>
-              <w:pStyle w:val="Normal"/>
               <w:jc w:val="center"/>
               <w:pBdr>
                 <w:bottom w:val="none" w:sz="0" w:space="0" w:color="000000"/>
@@ -277,7 +274,6 @@
           </w:tcPr>
           <w:p>
             <w:pPr>
-              <w:pStyle w:val="Normal"/>
               <w:jc w:val="left"/>
               <w:pBdr>
                 <w:bottom w:val="none" w:sz="0" w:space="0" w:color="000000"/>
@@ -330,7 +326,6 @@
           </w:tcPr>
           <w:p>
             <w:pPr>
-              <w:pStyle w:val="Normal"/>
               <w:jc w:val="center"/>
               <w:pBdr>
                 <w:bottom w:val="none" w:sz="0" w:space="0" w:color="000000"/>
@@ -383,7 +378,6 @@
           </w:tcPr>
           <w:p>
             <w:pPr>
-              <w:pStyle w:val="Normal"/>
               <w:jc w:val="center"/>
               <w:pBdr>
                 <w:bottom w:val="none" w:sz="0" w:space="0" w:color="000000"/>
@@ -442,7 +436,6 @@
           </w:tcPr>
           <w:p>
             <w:pPr>
-              <w:pStyle w:val="Normal"/>
               <w:jc w:val="left"/>
               <w:pBdr>
                 <w:bottom w:val="none" w:sz="0" w:space="0" w:color="000000"/>
@@ -495,7 +488,6 @@
           </w:tcPr>
           <w:p>
             <w:pPr>
-              <w:pStyle w:val="Normal"/>
               <w:jc w:val="center"/>
               <w:pBdr>
                 <w:bottom w:val="none" w:sz="0" w:space="0" w:color="000000"/>
@@ -548,7 +540,6 @@
           </w:tcPr>
           <w:p>
             <w:pPr>
-              <w:pStyle w:val="Normal"/>
               <w:jc w:val="center"/>
               <w:pBdr>
                 <w:bottom w:val="none" w:sz="0" w:space="0" w:color="000000"/>
@@ -607,7 +598,6 @@
           </w:tcPr>
           <w:p>
             <w:pPr>
-              <w:pStyle w:val="Normal"/>
               <w:jc w:val="left"/>
               <w:pBdr>
                 <w:bottom w:val="none" w:sz="0" w:space="0" w:color="000000"/>
@@ -660,7 +650,6 @@
           </w:tcPr>
           <w:p>
             <w:pPr>
-              <w:pStyle w:val="Normal"/>
               <w:jc w:val="center"/>
               <w:pBdr>
                 <w:bottom w:val="none" w:sz="0" w:space="0" w:color="000000"/>
@@ -713,7 +702,6 @@
           </w:tcPr>
           <w:p>
             <w:pPr>
-              <w:pStyle w:val="Normal"/>
               <w:jc w:val="center"/>
               <w:pBdr>
                 <w:bottom w:val="none" w:sz="0" w:space="0" w:color="000000"/>
@@ -772,7 +760,6 @@
           </w:tcPr>
           <w:p>
             <w:pPr>
-              <w:pStyle w:val="Normal"/>
               <w:jc w:val="left"/>
               <w:pBdr>
                 <w:bottom w:val="none" w:sz="0" w:space="0" w:color="000000"/>
@@ -825,7 +812,6 @@
           </w:tcPr>
           <w:p>
             <w:pPr>
-              <w:pStyle w:val="Normal"/>
               <w:jc w:val="center"/>
               <w:pBdr>
                 <w:bottom w:val="none" w:sz="0" w:space="0" w:color="000000"/>
@@ -878,7 +864,6 @@
           </w:tcPr>
           <w:p>
             <w:pPr>
-              <w:pStyle w:val="Normal"/>
               <w:jc w:val="center"/>
               <w:pBdr>
                 <w:bottom w:val="none" w:sz="0" w:space="0" w:color="000000"/>
@@ -937,7 +922,6 @@
           </w:tcPr>
           <w:p>
             <w:pPr>
-              <w:pStyle w:val="Normal"/>
               <w:jc w:val="left"/>
               <w:pBdr>
                 <w:bottom w:val="none" w:sz="0" w:space="0" w:color="000000"/>
@@ -990,7 +974,6 @@
           </w:tcPr>
           <w:p>
             <w:pPr>
-              <w:pStyle w:val="Normal"/>
               <w:jc w:val="center"/>
               <w:pBdr>
                 <w:bottom w:val="none" w:sz="0" w:space="0" w:color="000000"/>
@@ -1043,7 +1026,6 @@
           </w:tcPr>
           <w:p>
             <w:pPr>
-              <w:pStyle w:val="Normal"/>
               <w:jc w:val="center"/>
               <w:pBdr>
                 <w:bottom w:val="none" w:sz="0" w:space="0" w:color="000000"/>
@@ -1102,7 +1084,6 @@
           </w:tcPr>
           <w:p>
             <w:pPr>
-              <w:pStyle w:val="Normal"/>
               <w:jc w:val="left"/>
               <w:pBdr>
                 <w:bottom w:val="none" w:sz="0" w:space="0" w:color="000000"/>
@@ -1155,7 +1136,6 @@
           </w:tcPr>
           <w:p>
             <w:pPr>
-              <w:pStyle w:val="Normal"/>
               <w:jc w:val="center"/>
               <w:pBdr>
                 <w:bottom w:val="none" w:sz="0" w:space="0" w:color="000000"/>
@@ -1208,7 +1188,6 @@
           </w:tcPr>
           <w:p>
             <w:pPr>
-              <w:pStyle w:val="Normal"/>
               <w:jc w:val="center"/>
               <w:pBdr>
                 <w:bottom w:val="none" w:sz="0" w:space="0" w:color="000000"/>
@@ -1267,7 +1246,6 @@
           </w:tcPr>
           <w:p>
             <w:pPr>
-              <w:pStyle w:val="Normal"/>
               <w:jc w:val="left"/>
               <w:pBdr>
                 <w:bottom w:val="none" w:sz="0" w:space="0" w:color="000000"/>
@@ -1320,7 +1298,6 @@
           </w:tcPr>
           <w:p>
             <w:pPr>
-              <w:pStyle w:val="Normal"/>
               <w:jc w:val="center"/>
               <w:pBdr>
                 <w:bottom w:val="none" w:sz="0" w:space="0" w:color="000000"/>
@@ -1373,7 +1350,6 @@
           </w:tcPr>
           <w:p>
             <w:pPr>
-              <w:pStyle w:val="Normal"/>
               <w:jc w:val="center"/>
               <w:pBdr>
                 <w:bottom w:val="none" w:sz="0" w:space="0" w:color="000000"/>
@@ -1432,7 +1408,6 @@
           </w:tcPr>
           <w:p>
             <w:pPr>
-              <w:pStyle w:val="Normal"/>
               <w:jc w:val="left"/>
               <w:pBdr>
                 <w:bottom w:val="none" w:sz="0" w:space="0" w:color="000000"/>
@@ -1485,7 +1460,6 @@
           </w:tcPr>
           <w:p>
             <w:pPr>
-              <w:pStyle w:val="Normal"/>
               <w:jc w:val="center"/>
               <w:pBdr>
                 <w:bottom w:val="none" w:sz="0" w:space="0" w:color="000000"/>
@@ -1538,7 +1512,6 @@
           </w:tcPr>
           <w:p>
             <w:pPr>
-              <w:pStyle w:val="Normal"/>
               <w:jc w:val="center"/>
               <w:pBdr>
                 <w:bottom w:val="none" w:sz="0" w:space="0" w:color="000000"/>
@@ -1597,7 +1570,6 @@
           </w:tcPr>
           <w:p>
             <w:pPr>
-              <w:pStyle w:val="Normal"/>
               <w:jc w:val="left"/>
               <w:pBdr>
                 <w:bottom w:val="none" w:sz="0" w:space="0" w:color="000000"/>
@@ -1650,7 +1622,6 @@
           </w:tcPr>
           <w:p>
             <w:pPr>
-              <w:pStyle w:val="Normal"/>
               <w:jc w:val="center"/>
               <w:pBdr>
                 <w:bottom w:val="none" w:sz="0" w:space="0" w:color="000000"/>
@@ -1703,7 +1674,6 @@
           </w:tcPr>
           <w:p>
             <w:pPr>
-              <w:pStyle w:val="Normal"/>
               <w:jc w:val="center"/>
               <w:pBdr>
                 <w:bottom w:val="none" w:sz="0" w:space="0" w:color="000000"/>
@@ -1762,7 +1732,6 @@
           </w:tcPr>
           <w:p>
             <w:pPr>
-              <w:pStyle w:val="Normal"/>
               <w:jc w:val="left"/>
               <w:pBdr>
                 <w:bottom w:val="none" w:sz="0" w:space="0" w:color="000000"/>
@@ -1815,7 +1784,6 @@
           </w:tcPr>
           <w:p>
             <w:pPr>
-              <w:pStyle w:val="Normal"/>
               <w:jc w:val="center"/>
               <w:pBdr>
                 <w:bottom w:val="none" w:sz="0" w:space="0" w:color="000000"/>
@@ -1868,7 +1836,6 @@
           </w:tcPr>
           <w:p>
             <w:pPr>
-              <w:pStyle w:val="Normal"/>
               <w:jc w:val="center"/>
               <w:pBdr>
                 <w:bottom w:val="none" w:sz="0" w:space="0" w:color="000000"/>
@@ -1927,7 +1894,6 @@
           </w:tcPr>
           <w:p>
             <w:pPr>
-              <w:pStyle w:val="Normal"/>
               <w:jc w:val="left"/>
               <w:pBdr>
                 <w:bottom w:val="none" w:sz="0" w:space="0" w:color="000000"/>
@@ -1980,7 +1946,6 @@
           </w:tcPr>
           <w:p>
             <w:pPr>
-              <w:pStyle w:val="Normal"/>
               <w:jc w:val="center"/>
               <w:pBdr>
                 <w:bottom w:val="none" w:sz="0" w:space="0" w:color="000000"/>
@@ -2033,7 +1998,6 @@
           </w:tcPr>
           <w:p>
             <w:pPr>
-              <w:pStyle w:val="Normal"/>
               <w:jc w:val="center"/>
               <w:pBdr>
                 <w:bottom w:val="none" w:sz="0" w:space="0" w:color="000000"/>
@@ -2092,7 +2056,6 @@
           </w:tcPr>
           <w:p>
             <w:pPr>
-              <w:pStyle w:val="Normal"/>
               <w:jc w:val="left"/>
               <w:pBdr>
                 <w:bottom w:val="none" w:sz="0" w:space="0" w:color="000000"/>
@@ -2145,7 +2108,6 @@
           </w:tcPr>
           <w:p>
             <w:pPr>
-              <w:pStyle w:val="Normal"/>
               <w:jc w:val="center"/>
               <w:pBdr>
                 <w:bottom w:val="none" w:sz="0" w:space="0" w:color="000000"/>
@@ -2198,7 +2160,6 @@
           </w:tcPr>
           <w:p>
             <w:pPr>
-              <w:pStyle w:val="Normal"/>
               <w:jc w:val="center"/>
               <w:pBdr>
                 <w:bottom w:val="none" w:sz="0" w:space="0" w:color="000000"/>
@@ -2257,7 +2218,6 @@
           </w:tcPr>
           <w:p>
             <w:pPr>
-              <w:pStyle w:val="Normal"/>
               <w:jc w:val="left"/>
               <w:pBdr>
                 <w:bottom w:val="none" w:sz="0" w:space="0" w:color="000000"/>
@@ -2310,7 +2270,6 @@
           </w:tcPr>
           <w:p>
             <w:pPr>
-              <w:pStyle w:val="Normal"/>
               <w:jc w:val="center"/>
               <w:pBdr>
                 <w:bottom w:val="none" w:sz="0" w:space="0" w:color="000000"/>
@@ -2363,7 +2322,6 @@
           </w:tcPr>
           <w:p>
             <w:pPr>
-              <w:pStyle w:val="Normal"/>
               <w:jc w:val="center"/>
               <w:pBdr>
                 <w:bottom w:val="none" w:sz="0" w:space="0" w:color="000000"/>
@@ -2422,7 +2380,6 @@
           </w:tcPr>
           <w:p>
             <w:pPr>
-              <w:pStyle w:val="Normal"/>
               <w:jc w:val="left"/>
               <w:pBdr>
                 <w:bottom w:val="none" w:sz="0" w:space="0" w:color="000000"/>
@@ -2475,7 +2432,6 @@
           </w:tcPr>
           <w:p>
             <w:pPr>
-              <w:pStyle w:val="Normal"/>
               <w:jc w:val="center"/>
               <w:pBdr>
                 <w:bottom w:val="none" w:sz="0" w:space="0" w:color="000000"/>
@@ -2528,7 +2484,6 @@
           </w:tcPr>
           <w:p>
             <w:pPr>
-              <w:pStyle w:val="Normal"/>
               <w:jc w:val="center"/>
               <w:pBdr>
                 <w:bottom w:val="none" w:sz="0" w:space="0" w:color="000000"/>
@@ -2587,7 +2542,6 @@
           </w:tcPr>
           <w:p>
             <w:pPr>
-              <w:pStyle w:val="Normal"/>
               <w:jc w:val="left"/>
               <w:pBdr>
                 <w:bottom w:val="none" w:sz="0" w:space="0" w:color="000000"/>
@@ -2640,7 +2594,6 @@
           </w:tcPr>
           <w:p>
             <w:pPr>
-              <w:pStyle w:val="Normal"/>
               <w:jc w:val="center"/>
               <w:pBdr>
                 <w:bottom w:val="none" w:sz="0" w:space="0" w:color="000000"/>
@@ -2693,7 +2646,6 @@
           </w:tcPr>
           <w:p>
             <w:pPr>
-              <w:pStyle w:val="Normal"/>
               <w:jc w:val="center"/>
               <w:pBdr>
                 <w:bottom w:val="none" w:sz="0" w:space="0" w:color="000000"/>
@@ -2752,7 +2704,6 @@
           </w:tcPr>
           <w:p>
             <w:pPr>
-              <w:pStyle w:val="Normal"/>
               <w:jc w:val="left"/>
               <w:pBdr>
                 <w:bottom w:val="none" w:sz="0" w:space="0" w:color="000000"/>
@@ -2805,7 +2756,6 @@
           </w:tcPr>
           <w:p>
             <w:pPr>
-              <w:pStyle w:val="Normal"/>
               <w:jc w:val="center"/>
               <w:pBdr>
                 <w:bottom w:val="none" w:sz="0" w:space="0" w:color="000000"/>
@@ -2858,7 +2808,6 @@
           </w:tcPr>
           <w:p>
             <w:pPr>
-              <w:pStyle w:val="Normal"/>
               <w:jc w:val="center"/>
               <w:pBdr>
                 <w:bottom w:val="none" w:sz="0" w:space="0" w:color="000000"/>
@@ -2917,7 +2866,6 @@
           </w:tcPr>
           <w:p>
             <w:pPr>
-              <w:pStyle w:val="Normal"/>
               <w:jc w:val="left"/>
               <w:pBdr>
                 <w:bottom w:val="none" w:sz="0" w:space="0" w:color="000000"/>
@@ -2970,7 +2918,6 @@
           </w:tcPr>
           <w:p>
             <w:pPr>
-              <w:pStyle w:val="Normal"/>
               <w:jc w:val="center"/>
               <w:pBdr>
                 <w:bottom w:val="none" w:sz="0" w:space="0" w:color="000000"/>
@@ -3023,7 +2970,6 @@
           </w:tcPr>
           <w:p>
             <w:pPr>
-              <w:pStyle w:val="Normal"/>
               <w:jc w:val="center"/>
               <w:pBdr>
                 <w:bottom w:val="none" w:sz="0" w:space="0" w:color="000000"/>
@@ -3082,7 +3028,6 @@
           </w:tcPr>
           <w:p>
             <w:pPr>
-              <w:pStyle w:val="Normal"/>
               <w:jc w:val="left"/>
               <w:pBdr>
                 <w:bottom w:val="none" w:sz="0" w:space="0" w:color="000000"/>
@@ -3135,7 +3080,6 @@
           </w:tcPr>
           <w:p>
             <w:pPr>
-              <w:pStyle w:val="Normal"/>
               <w:jc w:val="center"/>
               <w:pBdr>
                 <w:bottom w:val="none" w:sz="0" w:space="0" w:color="000000"/>
@@ -3188,7 +3132,6 @@
           </w:tcPr>
           <w:p>
             <w:pPr>
-              <w:pStyle w:val="Normal"/>
               <w:jc w:val="center"/>
               <w:pBdr>
                 <w:bottom w:val="none" w:sz="0" w:space="0" w:color="000000"/>
@@ -3247,7 +3190,6 @@
           </w:tcPr>
           <w:p>
             <w:pPr>
-              <w:pStyle w:val="Normal"/>
               <w:jc w:val="left"/>
               <w:pBdr>
                 <w:bottom w:val="none" w:sz="0" w:space="0" w:color="000000"/>
@@ -3300,7 +3242,6 @@
           </w:tcPr>
           <w:p>
             <w:pPr>
-              <w:pStyle w:val="Normal"/>
               <w:jc w:val="center"/>
               <w:pBdr>
                 <w:bottom w:val="none" w:sz="0" w:space="0" w:color="000000"/>
@@ -3353,7 +3294,6 @@
           </w:tcPr>
           <w:p>
             <w:pPr>
-              <w:pStyle w:val="Normal"/>
               <w:jc w:val="center"/>
               <w:pBdr>
                 <w:bottom w:val="none" w:sz="0" w:space="0" w:color="000000"/>
@@ -3412,7 +3352,6 @@
           </w:tcPr>
           <w:p>
             <w:pPr>
-              <w:pStyle w:val="Normal"/>
               <w:jc w:val="left"/>
               <w:pBdr>
                 <w:bottom w:val="none" w:sz="0" w:space="0" w:color="000000"/>
@@ -3465,7 +3404,6 @@
           </w:tcPr>
           <w:p>
             <w:pPr>
-              <w:pStyle w:val="Normal"/>
               <w:jc w:val="center"/>
               <w:pBdr>
                 <w:bottom w:val="none" w:sz="0" w:space="0" w:color="000000"/>
@@ -3518,7 +3456,6 @@
           </w:tcPr>
           <w:p>
             <w:pPr>
-              <w:pStyle w:val="Normal"/>
               <w:jc w:val="center"/>
               <w:pBdr>
                 <w:bottom w:val="none" w:sz="0" w:space="0" w:color="000000"/>
@@ -3577,7 +3514,6 @@
           </w:tcPr>
           <w:p>
             <w:pPr>
-              <w:pStyle w:val="Normal"/>
               <w:jc w:val="left"/>
               <w:pBdr>
                 <w:bottom w:val="none" w:sz="0" w:space="0" w:color="000000"/>
@@ -3630,7 +3566,6 @@
           </w:tcPr>
           <w:p>
             <w:pPr>
-              <w:pStyle w:val="Normal"/>
               <w:jc w:val="center"/>
               <w:pBdr>
                 <w:bottom w:val="none" w:sz="0" w:space="0" w:color="000000"/>
@@ -3683,7 +3618,6 @@
           </w:tcPr>
           <w:p>
             <w:pPr>
-              <w:pStyle w:val="Normal"/>
               <w:jc w:val="center"/>
               <w:pBdr>
                 <w:bottom w:val="none" w:sz="0" w:space="0" w:color="000000"/>
@@ -3742,7 +3676,6 @@
           </w:tcPr>
           <w:p>
             <w:pPr>
-              <w:pStyle w:val="Normal"/>
               <w:jc w:val="left"/>
               <w:pBdr>
                 <w:bottom w:val="none" w:sz="0" w:space="0" w:color="000000"/>
@@ -3795,7 +3728,6 @@
           </w:tcPr>
           <w:p>
             <w:pPr>
-              <w:pStyle w:val="Normal"/>
               <w:jc w:val="center"/>
               <w:pBdr>
                 <w:bottom w:val="none" w:sz="0" w:space="0" w:color="000000"/>
@@ -3848,7 +3780,6 @@
           </w:tcPr>
           <w:p>
             <w:pPr>
-              <w:pStyle w:val="Normal"/>
               <w:jc w:val="center"/>
               <w:pBdr>
                 <w:bottom w:val="none" w:sz="0" w:space="0" w:color="000000"/>
@@ -3907,7 +3838,6 @@
           </w:tcPr>
           <w:p>
             <w:pPr>
-              <w:pStyle w:val="Normal"/>
               <w:jc w:val="left"/>
               <w:pBdr>
                 <w:bottom w:val="none" w:sz="0" w:space="0" w:color="000000"/>
@@ -3960,7 +3890,6 @@
           </w:tcPr>
           <w:p>
             <w:pPr>
-              <w:pStyle w:val="Normal"/>
               <w:jc w:val="center"/>
               <w:pBdr>
                 <w:bottom w:val="none" w:sz="0" w:space="0" w:color="000000"/>
@@ -4013,7 +3942,6 @@
           </w:tcPr>
           <w:p>
             <w:pPr>
-              <w:pStyle w:val="Normal"/>
               <w:jc w:val="center"/>
               <w:pBdr>
                 <w:bottom w:val="none" w:sz="0" w:space="0" w:color="000000"/>
@@ -4049,9 +3977,9 @@
         </w:tc>
       </w:tr>
     </w:tbl>
-    <w:sectPr w:officer="true">
-      <w:pgMar w:header="720" w:bottom="1440" w:top="1440" w:right="1440" w:left="1440" w:footer="720" w:gutter="720"/>
-      <w:pgSz w:h="16848" w:w="11952" w:orient="portrait"/>
+    <w:sectPr>
+      <w:pgMar w:header="708" w:bottom="1417" w:top="1417" w:right="1417" w:left="1417" w:footer="708" w:gutter="0"/>
+      <w:pgSz w:h="16838" w:w="11906" w:orient="portrait"/>
       <w:type w:val="continuous"/>
       <w:cols/>
     </w:sectPr>

</xml_diff>